<commit_message>
content and image updates
</commit_message>
<xml_diff>
--- a/resume/Charles_Gigante_Resume_Word.docx
+++ b/resume/Charles_Gigante_Resume_Word.docx
@@ -957,513 +957,7 @@
         <mc:AlternateContent>
           <mc:Choice Requires="wps">
             <w:drawing>
-              <wp:anchor distT="0" distB="0" distL="114300" distR="114300" simplePos="0" relativeHeight="251846656" behindDoc="0" locked="0" layoutInCell="1" allowOverlap="1" wp14:anchorId="5C1DB966" wp14:editId="4CEEAE3E">
-                <wp:simplePos x="0" y="0"/>
-                <wp:positionH relativeFrom="column">
-                  <wp:posOffset>3201035</wp:posOffset>
-                </wp:positionH>
-                <wp:positionV relativeFrom="paragraph">
-                  <wp:posOffset>5580380</wp:posOffset>
-                </wp:positionV>
-                <wp:extent cx="79375" cy="79375"/>
-                <wp:effectExtent l="0" t="0" r="0" b="0"/>
-                <wp:wrapNone/>
-                <wp:docPr id="26" name="Ellipse 383"/>
-                <wp:cNvGraphicFramePr/>
-                <a:graphic xmlns:a="http://schemas.openxmlformats.org/drawingml/2006/main">
-                  <a:graphicData uri="http://schemas.microsoft.com/office/word/2010/wordprocessingShape">
-                    <wps:wsp>
-                      <wps:cNvSpPr/>
-                      <wps:spPr>
-                        <a:xfrm>
-                          <a:off x="0" y="0"/>
-                          <a:ext cx="79375" cy="79375"/>
-                        </a:xfrm>
-                        <a:prstGeom prst="ellipse">
-                          <a:avLst/>
-                        </a:prstGeom>
-                        <a:solidFill>
-                          <a:srgbClr val="2D3D50"/>
-                        </a:solidFill>
-                        <a:ln>
-                          <a:noFill/>
-                        </a:ln>
-                      </wps:spPr>
-                      <wps:style>
-                        <a:lnRef idx="2">
-                          <a:schemeClr val="accent1">
-                            <a:shade val="50000"/>
-                          </a:schemeClr>
-                        </a:lnRef>
-                        <a:fillRef idx="1">
-                          <a:schemeClr val="accent1"/>
-                        </a:fillRef>
-                        <a:effectRef idx="0">
-                          <a:schemeClr val="accent1"/>
-                        </a:effectRef>
-                        <a:fontRef idx="minor">
-                          <a:schemeClr val="lt1"/>
-                        </a:fontRef>
-                      </wps:style>
-                      <wps:txbx>
-                        <w:txbxContent>
-                          <w:p>
-                            <w:pPr>
-                              <w:jc w:val="center"/>
-                            </w:pPr>
-                            <w:r>
-                              <w:t>v</w:t>
-                            </w:r>
-                          </w:p>
-                        </w:txbxContent>
-                      </wps:txbx>
-                      <wps:bodyPr rot="0" spcFirstLastPara="0" vertOverflow="overflow" horzOverflow="overflow" vert="horz" wrap="square" lIns="91440" tIns="45720" rIns="91440" bIns="45720" numCol="1" spcCol="0" rtlCol="0" fromWordArt="0" anchor="ctr" anchorCtr="0" forceAA="0" compatLnSpc="1">
-                        <a:prstTxWarp prst="textNoShape">
-                          <a:avLst/>
-                        </a:prstTxWarp>
-                        <a:noAutofit/>
-                      </wps:bodyPr>
-                    </wps:wsp>
-                  </a:graphicData>
-                </a:graphic>
-              </wp:anchor>
-            </w:drawing>
-          </mc:Choice>
-          <mc:Fallback>
-            <w:pict>
-              <v:oval id="Ellipse 383" o:spid="_x0000_s1026" style="position:absolute;margin-left:252.05pt;margin-top:439.4pt;width:6.25pt;height:6.25pt;z-index:251846656;visibility:visible;mso-wrap-style:square;mso-wrap-distance-left:9pt;mso-wrap-distance-top:0;mso-wrap-distance-right:9pt;mso-wrap-distance-bottom:0;mso-position-horizontal:absolute;mso-position-horizontal-relative:text;mso-position-vertical:absolute;mso-position-vertical-relative:text;v-text-anchor:middle" o:gfxdata="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" fillcolor="#2d3d50" stroked="f" strokeweight="2pt">
-                <v:textbox>
-                  <w:txbxContent>
-                    <w:p>
-                      <w:pPr>
-                        <w:jc w:val="center"/>
-                      </w:pPr>
-                      <w:r>
-                        <w:t>v</w:t>
-                      </w:r>
-                    </w:p>
-                  </w:txbxContent>
-                </v:textbox>
-              </v:oval>
-            </w:pict>
-          </mc:Fallback>
-        </mc:AlternateContent>
-      </w:r>
-      <w:r>
-        <w:rPr>
-          <w:noProof/>
-          <w:lang w:val="en-US"/>
-        </w:rPr>
-        <mc:AlternateContent>
-          <mc:Choice Requires="wps">
-            <w:drawing>
-              <wp:anchor distT="0" distB="0" distL="114300" distR="114300" simplePos="0" relativeHeight="251842560" behindDoc="0" locked="0" layoutInCell="1" allowOverlap="1" wp14:anchorId="090A55AA" wp14:editId="1A85174E">
-                <wp:simplePos x="0" y="0"/>
-                <wp:positionH relativeFrom="column">
-                  <wp:posOffset>3200400</wp:posOffset>
-                </wp:positionH>
-                <wp:positionV relativeFrom="paragraph">
-                  <wp:posOffset>4609465</wp:posOffset>
-                </wp:positionV>
-                <wp:extent cx="79375" cy="86995"/>
-                <wp:effectExtent l="0" t="0" r="0" b="0"/>
-                <wp:wrapNone/>
-                <wp:docPr id="24" name="Ellipse 383"/>
-                <wp:cNvGraphicFramePr/>
-                <a:graphic xmlns:a="http://schemas.openxmlformats.org/drawingml/2006/main">
-                  <a:graphicData uri="http://schemas.microsoft.com/office/word/2010/wordprocessingShape">
-                    <wps:wsp>
-                      <wps:cNvSpPr/>
-                      <wps:spPr>
-                        <a:xfrm>
-                          <a:off x="0" y="0"/>
-                          <a:ext cx="79375" cy="86995"/>
-                        </a:xfrm>
-                        <a:prstGeom prst="ellipse">
-                          <a:avLst/>
-                        </a:prstGeom>
-                        <a:solidFill>
-                          <a:srgbClr val="2D3D50"/>
-                        </a:solidFill>
-                        <a:ln>
-                          <a:noFill/>
-                        </a:ln>
-                      </wps:spPr>
-                      <wps:style>
-                        <a:lnRef idx="2">
-                          <a:schemeClr val="accent1">
-                            <a:shade val="50000"/>
-                          </a:schemeClr>
-                        </a:lnRef>
-                        <a:fillRef idx="1">
-                          <a:schemeClr val="accent1"/>
-                        </a:fillRef>
-                        <a:effectRef idx="0">
-                          <a:schemeClr val="accent1"/>
-                        </a:effectRef>
-                        <a:fontRef idx="minor">
-                          <a:schemeClr val="lt1"/>
-                        </a:fontRef>
-                      </wps:style>
-                      <wps:txbx>
-                        <w:txbxContent>
-                          <w:p>
-                            <w:pPr>
-                              <w:jc w:val="center"/>
-                            </w:pPr>
-                            <w:r>
-                              <w:t>v</w:t>
-                            </w:r>
-                          </w:p>
-                        </w:txbxContent>
-                      </wps:txbx>
-                      <wps:bodyPr rot="0" spcFirstLastPara="0" vertOverflow="overflow" horzOverflow="overflow" vert="horz" wrap="square" lIns="91440" tIns="45720" rIns="91440" bIns="45720" numCol="1" spcCol="0" rtlCol="0" fromWordArt="0" anchor="ctr" anchorCtr="0" forceAA="0" compatLnSpc="1">
-                        <a:prstTxWarp prst="textNoShape">
-                          <a:avLst/>
-                        </a:prstTxWarp>
-                        <a:noAutofit/>
-                      </wps:bodyPr>
-                    </wps:wsp>
-                  </a:graphicData>
-                </a:graphic>
-                <wp14:sizeRelV relativeFrom="margin">
-                  <wp14:pctHeight>0</wp14:pctHeight>
-                </wp14:sizeRelV>
-              </wp:anchor>
-            </w:drawing>
-          </mc:Choice>
-          <mc:Fallback>
-            <w:pict>
-              <v:oval id="_x0000_s1027" style="position:absolute;margin-left:252pt;margin-top:362.95pt;width:6.25pt;height:6.85pt;z-index:251842560;visibility:visible;mso-wrap-style:square;mso-height-percent:0;mso-wrap-distance-left:9pt;mso-wrap-distance-top:0;mso-wrap-distance-right:9pt;mso-wrap-distance-bottom:0;mso-position-horizontal:absolute;mso-position-horizontal-relative:text;mso-position-vertical:absolute;mso-position-vertical-relative:text;mso-height-percent:0;mso-height-relative:margin;v-text-anchor:middle" o:gfxdata="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" fillcolor="#2d3d50" stroked="f" strokeweight="2pt">
-                <v:textbox>
-                  <w:txbxContent>
-                    <w:p>
-                      <w:pPr>
-                        <w:jc w:val="center"/>
-                      </w:pPr>
-                      <w:r>
-                        <w:t>v</w:t>
-                      </w:r>
-                    </w:p>
-                  </w:txbxContent>
-                </v:textbox>
-              </v:oval>
-            </w:pict>
-          </mc:Fallback>
-        </mc:AlternateContent>
-      </w:r>
-      <w:r>
-        <w:rPr>
-          <w:noProof/>
-          <w:lang w:val="en-US"/>
-        </w:rPr>
-        <mc:AlternateContent>
-          <mc:Choice Requires="wps">
-            <w:drawing>
-              <wp:anchor distT="0" distB="0" distL="114300" distR="114300" simplePos="0" relativeHeight="251848704" behindDoc="0" locked="0" layoutInCell="1" allowOverlap="1" wp14:anchorId="7B4C99AE" wp14:editId="2566E382">
-                <wp:simplePos x="0" y="0"/>
-                <wp:positionH relativeFrom="column">
-                  <wp:posOffset>3201035</wp:posOffset>
-                </wp:positionH>
-                <wp:positionV relativeFrom="paragraph">
-                  <wp:posOffset>6550025</wp:posOffset>
-                </wp:positionV>
-                <wp:extent cx="79375" cy="79375"/>
-                <wp:effectExtent l="0" t="0" r="0" b="0"/>
-                <wp:wrapNone/>
-                <wp:docPr id="30" name="Ellipse 383"/>
-                <wp:cNvGraphicFramePr/>
-                <a:graphic xmlns:a="http://schemas.openxmlformats.org/drawingml/2006/main">
-                  <a:graphicData uri="http://schemas.microsoft.com/office/word/2010/wordprocessingShape">
-                    <wps:wsp>
-                      <wps:cNvSpPr/>
-                      <wps:spPr>
-                        <a:xfrm>
-                          <a:off x="0" y="0"/>
-                          <a:ext cx="79375" cy="79375"/>
-                        </a:xfrm>
-                        <a:prstGeom prst="ellipse">
-                          <a:avLst/>
-                        </a:prstGeom>
-                        <a:solidFill>
-                          <a:srgbClr val="2D3D50"/>
-                        </a:solidFill>
-                        <a:ln>
-                          <a:noFill/>
-                        </a:ln>
-                      </wps:spPr>
-                      <wps:style>
-                        <a:lnRef idx="2">
-                          <a:schemeClr val="accent1">
-                            <a:shade val="50000"/>
-                          </a:schemeClr>
-                        </a:lnRef>
-                        <a:fillRef idx="1">
-                          <a:schemeClr val="accent1"/>
-                        </a:fillRef>
-                        <a:effectRef idx="0">
-                          <a:schemeClr val="accent1"/>
-                        </a:effectRef>
-                        <a:fontRef idx="minor">
-                          <a:schemeClr val="lt1"/>
-                        </a:fontRef>
-                      </wps:style>
-                      <wps:txbx>
-                        <w:txbxContent>
-                          <w:p>
-                            <w:pPr>
-                              <w:jc w:val="center"/>
-                            </w:pPr>
-                            <w:r>
-                              <w:t>v</w:t>
-                            </w:r>
-                          </w:p>
-                        </w:txbxContent>
-                      </wps:txbx>
-                      <wps:bodyPr rot="0" spcFirstLastPara="0" vertOverflow="overflow" horzOverflow="overflow" vert="horz" wrap="square" lIns="91440" tIns="45720" rIns="91440" bIns="45720" numCol="1" spcCol="0" rtlCol="0" fromWordArt="0" anchor="ctr" anchorCtr="0" forceAA="0" compatLnSpc="1">
-                        <a:prstTxWarp prst="textNoShape">
-                          <a:avLst/>
-                        </a:prstTxWarp>
-                        <a:noAutofit/>
-                      </wps:bodyPr>
-                    </wps:wsp>
-                  </a:graphicData>
-                </a:graphic>
-              </wp:anchor>
-            </w:drawing>
-          </mc:Choice>
-          <mc:Fallback>
-            <w:pict>
-              <v:oval id="_x0000_s1028" style="position:absolute;margin-left:252.05pt;margin-top:515.75pt;width:6.25pt;height:6.25pt;z-index:251848704;visibility:visible;mso-wrap-style:square;mso-wrap-distance-left:9pt;mso-wrap-distance-top:0;mso-wrap-distance-right:9pt;mso-wrap-distance-bottom:0;mso-position-horizontal:absolute;mso-position-horizontal-relative:text;mso-position-vertical:absolute;mso-position-vertical-relative:text;v-text-anchor:middle" o:gfxdata="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" fillcolor="#2d3d50" stroked="f" strokeweight="2pt">
-                <v:textbox>
-                  <w:txbxContent>
-                    <w:p>
-                      <w:pPr>
-                        <w:jc w:val="center"/>
-                      </w:pPr>
-                      <w:r>
-                        <w:t>v</w:t>
-                      </w:r>
-                    </w:p>
-                  </w:txbxContent>
-                </v:textbox>
-              </v:oval>
-            </w:pict>
-          </mc:Fallback>
-        </mc:AlternateContent>
-      </w:r>
-      <w:r>
-        <w:rPr>
-          <w:noProof/>
-          <w:lang w:val="en-US"/>
-        </w:rPr>
-        <mc:AlternateContent>
-          <mc:Choice Requires="wps">
-            <w:drawing>
-              <wp:anchor distT="0" distB="0" distL="114300" distR="114300" simplePos="0" relativeHeight="251844608" behindDoc="0" locked="0" layoutInCell="1" allowOverlap="1" wp14:anchorId="2FD2E2B5" wp14:editId="1D32DF7C">
-                <wp:simplePos x="0" y="0"/>
-                <wp:positionH relativeFrom="column">
-                  <wp:posOffset>3200400</wp:posOffset>
-                </wp:positionH>
-                <wp:positionV relativeFrom="paragraph">
-                  <wp:posOffset>3484245</wp:posOffset>
-                </wp:positionV>
-                <wp:extent cx="79375" cy="79375"/>
-                <wp:effectExtent l="0" t="0" r="0" b="0"/>
-                <wp:wrapNone/>
-                <wp:docPr id="25" name="Ellipse 383"/>
-                <wp:cNvGraphicFramePr/>
-                <a:graphic xmlns:a="http://schemas.openxmlformats.org/drawingml/2006/main">
-                  <a:graphicData uri="http://schemas.microsoft.com/office/word/2010/wordprocessingShape">
-                    <wps:wsp>
-                      <wps:cNvSpPr/>
-                      <wps:spPr>
-                        <a:xfrm>
-                          <a:off x="0" y="0"/>
-                          <a:ext cx="79375" cy="79375"/>
-                        </a:xfrm>
-                        <a:prstGeom prst="ellipse">
-                          <a:avLst/>
-                        </a:prstGeom>
-                        <a:solidFill>
-                          <a:srgbClr val="2D3D50"/>
-                        </a:solidFill>
-                        <a:ln>
-                          <a:noFill/>
-                        </a:ln>
-                      </wps:spPr>
-                      <wps:style>
-                        <a:lnRef idx="2">
-                          <a:schemeClr val="accent1">
-                            <a:shade val="50000"/>
-                          </a:schemeClr>
-                        </a:lnRef>
-                        <a:fillRef idx="1">
-                          <a:schemeClr val="accent1"/>
-                        </a:fillRef>
-                        <a:effectRef idx="0">
-                          <a:schemeClr val="accent1"/>
-                        </a:effectRef>
-                        <a:fontRef idx="minor">
-                          <a:schemeClr val="lt1"/>
-                        </a:fontRef>
-                      </wps:style>
-                      <wps:txbx>
-                        <w:txbxContent>
-                          <w:p>
-                            <w:pPr>
-                              <w:jc w:val="center"/>
-                            </w:pPr>
-                            <w:r>
-                              <w:t>v</w:t>
-                            </w:r>
-                          </w:p>
-                        </w:txbxContent>
-                      </wps:txbx>
-                      <wps:bodyPr rot="0" spcFirstLastPara="0" vertOverflow="overflow" horzOverflow="overflow" vert="horz" wrap="square" lIns="91440" tIns="45720" rIns="91440" bIns="45720" numCol="1" spcCol="0" rtlCol="0" fromWordArt="0" anchor="ctr" anchorCtr="0" forceAA="0" compatLnSpc="1">
-                        <a:prstTxWarp prst="textNoShape">
-                          <a:avLst/>
-                        </a:prstTxWarp>
-                        <a:noAutofit/>
-                      </wps:bodyPr>
-                    </wps:wsp>
-                  </a:graphicData>
-                </a:graphic>
-              </wp:anchor>
-            </w:drawing>
-          </mc:Choice>
-          <mc:Fallback>
-            <w:pict>
-              <v:oval id="_x0000_s1029" style="position:absolute;margin-left:252pt;margin-top:274.35pt;width:6.25pt;height:6.25pt;z-index:251844608;visibility:visible;mso-wrap-style:square;mso-wrap-distance-left:9pt;mso-wrap-distance-top:0;mso-wrap-distance-right:9pt;mso-wrap-distance-bottom:0;mso-position-horizontal:absolute;mso-position-horizontal-relative:text;mso-position-vertical:absolute;mso-position-vertical-relative:text;v-text-anchor:middle" o:gfxdata="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" fillcolor="#2d3d50" stroked="f" strokeweight="2pt">
-                <v:textbox>
-                  <w:txbxContent>
-                    <w:p>
-                      <w:pPr>
-                        <w:jc w:val="center"/>
-                      </w:pPr>
-                      <w:r>
-                        <w:t>v</w:t>
-                      </w:r>
-                    </w:p>
-                  </w:txbxContent>
-                </v:textbox>
-              </v:oval>
-            </w:pict>
-          </mc:Fallback>
-        </mc:AlternateContent>
-      </w:r>
-      <w:r>
-        <w:rPr>
-          <w:noProof/>
-          <w:lang w:val="en-US"/>
-        </w:rPr>
-        <mc:AlternateContent>
-          <mc:Choice Requires="wps">
-            <w:drawing>
-              <wp:anchor distT="0" distB="0" distL="114300" distR="114300" simplePos="0" relativeHeight="251840512" behindDoc="0" locked="0" layoutInCell="1" allowOverlap="1" wp14:anchorId="6EF3996A" wp14:editId="02DD9751">
-                <wp:simplePos x="0" y="0"/>
-                <wp:positionH relativeFrom="column">
-                  <wp:posOffset>3199765</wp:posOffset>
-                </wp:positionH>
-                <wp:positionV relativeFrom="paragraph">
-                  <wp:posOffset>2514600</wp:posOffset>
-                </wp:positionV>
-                <wp:extent cx="79375" cy="78740"/>
-                <wp:effectExtent l="0" t="0" r="0" b="0"/>
-                <wp:wrapNone/>
-                <wp:docPr id="21" name="Ellipse 383"/>
-                <wp:cNvGraphicFramePr/>
-                <a:graphic xmlns:a="http://schemas.openxmlformats.org/drawingml/2006/main">
-                  <a:graphicData uri="http://schemas.microsoft.com/office/word/2010/wordprocessingShape">
-                    <wps:wsp>
-                      <wps:cNvSpPr/>
-                      <wps:spPr>
-                        <a:xfrm>
-                          <a:off x="0" y="0"/>
-                          <a:ext cx="79375" cy="78740"/>
-                        </a:xfrm>
-                        <a:prstGeom prst="ellipse">
-                          <a:avLst/>
-                        </a:prstGeom>
-                        <a:solidFill>
-                          <a:srgbClr val="2D3D50"/>
-                        </a:solidFill>
-                        <a:ln>
-                          <a:noFill/>
-                        </a:ln>
-                      </wps:spPr>
-                      <wps:style>
-                        <a:lnRef idx="2">
-                          <a:schemeClr val="accent1">
-                            <a:shade val="50000"/>
-                          </a:schemeClr>
-                        </a:lnRef>
-                        <a:fillRef idx="1">
-                          <a:schemeClr val="accent1"/>
-                        </a:fillRef>
-                        <a:effectRef idx="0">
-                          <a:schemeClr val="accent1"/>
-                        </a:effectRef>
-                        <a:fontRef idx="minor">
-                          <a:schemeClr val="lt1"/>
-                        </a:fontRef>
-                      </wps:style>
-                      <wps:txbx>
-                        <w:txbxContent>
-                          <w:p>
-                            <w:pPr>
-                              <w:jc w:val="center"/>
-                            </w:pPr>
-                            <w:r>
-                              <w:t>v</w:t>
-                            </w:r>
-                          </w:p>
-                        </w:txbxContent>
-                      </wps:txbx>
-                      <wps:bodyPr rot="0" spcFirstLastPara="0" vertOverflow="overflow" horzOverflow="overflow" vert="horz" wrap="square" lIns="91440" tIns="45720" rIns="91440" bIns="45720" numCol="1" spcCol="0" rtlCol="0" fromWordArt="0" anchor="ctr" anchorCtr="0" forceAA="0" compatLnSpc="1">
-                        <a:prstTxWarp prst="textNoShape">
-                          <a:avLst/>
-                        </a:prstTxWarp>
-                        <a:noAutofit/>
-                      </wps:bodyPr>
-                    </wps:wsp>
-                  </a:graphicData>
-                </a:graphic>
-                <wp14:sizeRelV relativeFrom="margin">
-                  <wp14:pctHeight>0</wp14:pctHeight>
-                </wp14:sizeRelV>
-              </wp:anchor>
-            </w:drawing>
-          </mc:Choice>
-          <mc:Fallback>
-            <w:pict>
-              <v:oval id="_x0000_s1030" style="position:absolute;margin-left:251.95pt;margin-top:198pt;width:6.25pt;height:6.2pt;z-index:251840512;visibility:visible;mso-wrap-style:square;mso-height-percent:0;mso-wrap-distance-left:9pt;mso-wrap-distance-top:0;mso-wrap-distance-right:9pt;mso-wrap-distance-bottom:0;mso-position-horizontal:absolute;mso-position-horizontal-relative:text;mso-position-vertical:absolute;mso-position-vertical-relative:text;mso-height-percent:0;mso-height-relative:margin;v-text-anchor:middle" o:gfxdata="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" fillcolor="#2d3d50" stroked="f" strokeweight="2pt">
-                <v:textbox>
-                  <w:txbxContent>
-                    <w:p>
-                      <w:pPr>
-                        <w:jc w:val="center"/>
-                      </w:pPr>
-                      <w:r>
-                        <w:t>v</w:t>
-                      </w:r>
-                    </w:p>
-                  </w:txbxContent>
-                </v:textbox>
-              </v:oval>
-            </w:pict>
-          </mc:Fallback>
-        </mc:AlternateContent>
-      </w:r>
-      <w:r>
-        <w:rPr>
-          <w:noProof/>
-          <w:lang w:val="en-US"/>
-        </w:rPr>
-        <mc:AlternateContent>
-          <mc:Choice Requires="wps">
-            <w:drawing>
-              <wp:anchor distT="0" distB="0" distL="114300" distR="114300" simplePos="0" relativeHeight="251754496" behindDoc="0" locked="0" layoutInCell="1" allowOverlap="1" wp14:anchorId="27713BC2" wp14:editId="6429D008">
+              <wp:anchor distT="0" distB="0" distL="114300" distR="114300" simplePos="0" relativeHeight="251754496" behindDoc="0" locked="0" layoutInCell="1" allowOverlap="1" wp14:anchorId="27713BC2" wp14:editId="33F3D04E">
                 <wp:simplePos x="0" y="0"/>
                 <wp:positionH relativeFrom="column">
                   <wp:posOffset>3200400</wp:posOffset>
@@ -1537,7 +1031,7 @@
           </mc:Choice>
           <mc:Fallback>
             <w:pict>
-              <v:oval id="_x0000_s1031" style="position:absolute;margin-left:252pt;margin-top:85.8pt;width:6.25pt;height:6.25pt;z-index:251754496;visibility:visible;mso-wrap-style:square;mso-wrap-distance-left:9pt;mso-wrap-distance-top:0;mso-wrap-distance-right:9pt;mso-wrap-distance-bottom:0;mso-position-horizontal:absolute;mso-position-horizontal-relative:text;mso-position-vertical:absolute;mso-position-vertical-relative:text;v-text-anchor:middle" o:gfxdata="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" fillcolor="#2d3d50" stroked="f" strokeweight="2pt">
+              <v:oval id="Ellipse 383" o:spid="_x0000_s1030" style="position:absolute;margin-left:252pt;margin-top:85.8pt;width:6.25pt;height:6.25pt;z-index:251754496;visibility:visible;mso-wrap-style:square;mso-wrap-distance-left:9pt;mso-wrap-distance-top:0;mso-wrap-distance-right:9pt;mso-wrap-distance-bottom:0;mso-position-horizontal:absolute;mso-position-horizontal-relative:text;mso-position-vertical:absolute;mso-position-vertical-relative:text;v-text-anchor:middle" o:gfxdata="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" fillcolor="#2d3d50" stroked="f" strokeweight="2pt">
                 <v:textbox>
                   <w:txbxContent>
                     <w:p>
@@ -1563,7 +1057,7 @@
         <mc:AlternateContent>
           <mc:Choice Requires="wps">
             <w:drawing>
-              <wp:anchor distT="0" distB="0" distL="114300" distR="114300" simplePos="0" relativeHeight="251838464" behindDoc="0" locked="0" layoutInCell="1" allowOverlap="1" wp14:anchorId="19F64FD4" wp14:editId="631C2176">
+              <wp:anchor distT="0" distB="0" distL="114300" distR="114300" simplePos="0" relativeHeight="251838464" behindDoc="0" locked="0" layoutInCell="1" allowOverlap="1" wp14:anchorId="19F64FD4" wp14:editId="2B8B1049">
                 <wp:simplePos x="0" y="0"/>
                 <wp:positionH relativeFrom="column">
                   <wp:posOffset>3429000</wp:posOffset>
@@ -1639,7 +1133,7 @@
                                 <w:szCs w:val="18"/>
                                 <w:lang w:val="en-US"/>
                               </w:rPr>
-                              <w:t>IDEALLY</w:t>
+                              <w:t>FREELANCE</w:t>
                             </w:r>
                             <w:r>
                               <w:rPr>
@@ -1651,7 +1145,7 @@
                                 <w:szCs w:val="18"/>
                                 <w:lang w:val="en-US"/>
                               </w:rPr>
-                              <w:t xml:space="preserve"> [mobile app developer] </w:t>
+                              <w:t xml:space="preserve"> </w:t>
                             </w:r>
                             <w:r>
                               <w:rPr>
@@ -1662,22 +1156,37 @@
                                 <w:szCs w:val="16"/>
                                 <w:lang w:val="en-US"/>
                               </w:rPr>
-                              <w:t>2013 - PRESENT</w:t>
+                              <w:t xml:space="preserve">2014 </w:t>
+                            </w:r>
+                            <w:r>
+                              <w:rPr>
+                                <w:rFonts w:ascii="Open Sans" w:hAnsi="Open Sans" w:cs="Open Sans"/>
+                                <w:color w:val="808080" w:themeColor="background1" w:themeShade="80"/>
+                                <w:kern w:val="20"/>
+                                <w:sz w:val="18"/>
+                                <w:szCs w:val="16"/>
+                                <w:lang w:val="en-US"/>
+                              </w:rPr>
+                              <w:t>- PRESENT</w:t>
                             </w:r>
                           </w:p>
                           <w:p>
                             <w:pPr>
+                              <w:pStyle w:val="BasicParagraph"/>
+                              <w:tabs>
+                                <w:tab w:val="left" w:pos="1418"/>
+                                <w:tab w:val="left" w:pos="1520"/>
+                              </w:tabs>
                               <w:suppressAutoHyphens/>
-                              <w:autoSpaceDE w:val="0"/>
-                              <w:autoSpaceDN w:val="0"/>
-                              <w:adjustRightInd w:val="0"/>
-                              <w:spacing w:after="0" w:line="240" w:lineRule="auto"/>
-                              <w:textAlignment w:val="center"/>
-                              <w:rPr>
-                                <w:rFonts w:ascii="Open Sans" w:hAnsi="Open Sans" w:cs="Open Sans"/>
-                                <w:color w:val="2D3D50"/>
-                                <w:sz w:val="18"/>
-                                <w:szCs w:val="16"/>
+                              <w:spacing w:line="240" w:lineRule="auto"/>
+                              <w:rPr>
+                                <w:rFonts w:ascii="Open Sans" w:hAnsi="Open Sans" w:cs="Open Sans"/>
+                                <w:b/>
+                                <w:color w:val="2D3D50"/>
+                                <w:spacing w:val="30"/>
+                                <w:kern w:val="20"/>
+                                <w:sz w:val="20"/>
+                                <w:szCs w:val="18"/>
                                 <w:lang w:val="en-US"/>
                               </w:rPr>
                             </w:pPr>
@@ -1685,331 +1194,29 @@
                               <w:rPr>
                                 <w:rFonts w:ascii="Open Sans" w:hAnsi="Open Sans" w:cs="Open Sans"/>
                                 <w:b/>
-                                <w:bCs/>
-                                <w:color w:val="000000"/>
                                 <w:sz w:val="20"/>
                                 <w:szCs w:val="16"/>
-                                <w:lang w:val="en-US"/>
-                              </w:rPr>
-                              <w:t>Director of Product Development</w:t>
-                            </w:r>
-                            <w:r>
-                              <w:rPr>
-                                <w:rFonts w:ascii="Open Sans" w:hAnsi="Open Sans" w:cs="Open Sans"/>
-                                <w:b/>
-                                <w:color w:val="000000"/>
-                                <w:sz w:val="20"/>
-                                <w:szCs w:val="16"/>
-                                <w:lang w:val="en-GB"/>
-                              </w:rPr>
-                              <w:t>:</w:t>
-                            </w:r>
-                            <w:r>
-                              <w:rPr>
-                                <w:rFonts w:ascii="Open Sans" w:hAnsi="Open Sans" w:cs="Open Sans"/>
-                                <w:b/>
-                                <w:color w:val="000000"/>
-                                <w:szCs w:val="16"/>
-                                <w:lang w:val="en-GB"/>
-                              </w:rPr>
-                              <w:t xml:space="preserve"> </w:t>
-                            </w:r>
-                            <w:r>
-                              <w:rPr>
-                                <w:rFonts w:ascii="Open Sans" w:hAnsi="Open Sans" w:cs="Open Sans"/>
-                                <w:color w:val="000000"/>
-                                <w:szCs w:val="16"/>
-                                <w:lang w:val="en-GB"/>
-                              </w:rPr>
-                              <w:t xml:space="preserve"> </w:t>
-                            </w:r>
-                            <w:r>
-                              <w:rPr>
-                                <w:rFonts w:ascii="Open Sans" w:hAnsi="Open Sans" w:cs="Open Sans"/>
-                                <w:color w:val="2D3D50"/>
-                                <w:sz w:val="18"/>
-                                <w:szCs w:val="16"/>
-                                <w:lang w:val="en-US"/>
-                              </w:rPr>
-                              <w:t>Co-founder of </w:t>
-                            </w:r>
-                            <w:r>
-                              <w:rPr>
-                                <w:rFonts w:ascii="Open Sans" w:hAnsi="Open Sans" w:cs="Open Sans"/>
-                                <w:bCs/>
-                                <w:color w:val="2D3D50"/>
-                                <w:sz w:val="18"/>
-                                <w:szCs w:val="16"/>
-                                <w:lang w:val="en-US"/>
-                              </w:rPr>
-                              <w:t>Ideally</w:t>
-                            </w:r>
-                            <w:r>
-                              <w:rPr>
-                                <w:rFonts w:ascii="Open Sans" w:hAnsi="Open Sans" w:cs="Open Sans"/>
-                                <w:color w:val="2D3D50"/>
-                                <w:sz w:val="18"/>
-                                <w:szCs w:val="16"/>
-                                <w:lang w:val="en-US"/>
-                              </w:rPr>
-                              <w:t xml:space="preserve"> and product </w:t>
-                            </w:r>
-                            <w:r>
-                              <w:rPr>
-                                <w:rFonts w:ascii="Open Sans" w:hAnsi="Open Sans" w:cs="Open Sans"/>
-                                <w:color w:val="2D3D50"/>
-                                <w:sz w:val="18"/>
-                                <w:szCs w:val="16"/>
-                                <w:lang w:val="en-US"/>
-                              </w:rPr>
-                              <w:t>manager</w:t>
-                            </w:r>
-                            <w:r>
-                              <w:rPr>
-                                <w:rFonts w:ascii="Open Sans" w:hAnsi="Open Sans" w:cs="Open Sans"/>
-                                <w:color w:val="2D3D50"/>
-                                <w:sz w:val="18"/>
-                                <w:szCs w:val="16"/>
-                                <w:lang w:val="en-US"/>
-                              </w:rPr>
-                              <w:t xml:space="preserve"> of </w:t>
-                            </w:r>
-                            <w:r>
-                              <w:rPr>
-                                <w:rFonts w:ascii="Open Sans" w:hAnsi="Open Sans" w:cs="Open Sans"/>
-                                <w:b/>
-                                <w:bCs/>
-                                <w:color w:val="2D3D50"/>
-                                <w:sz w:val="18"/>
-                                <w:szCs w:val="16"/>
-                                <w:lang w:val="en-US"/>
-                              </w:rPr>
-                              <w:t>Shmap</w:t>
-                            </w:r>
-                            <w:r>
-                              <w:rPr>
-                                <w:rFonts w:ascii="Open Sans" w:hAnsi="Open Sans" w:cs="Open Sans"/>
-                                <w:color w:val="2D3D50"/>
-                                <w:sz w:val="18"/>
-                                <w:szCs w:val="16"/>
-                                <w:lang w:val="en-US"/>
-                              </w:rPr>
-                              <w:t> </w:t>
-                            </w:r>
-                            <w:r>
-                              <w:rPr>
-                                <w:rFonts w:ascii="Open Sans" w:hAnsi="Open Sans" w:cs="Open Sans"/>
-                                <w:color w:val="2D3D50"/>
-                                <w:sz w:val="18"/>
-                                <w:szCs w:val="16"/>
-                                <w:lang w:val="en-US"/>
-                              </w:rPr>
-                              <w:t xml:space="preserve">– an </w:t>
-                            </w:r>
-                            <w:proofErr w:type="spellStart"/>
-                            <w:r>
-                              <w:rPr>
-                                <w:rFonts w:ascii="Open Sans" w:hAnsi="Open Sans" w:cs="Open Sans"/>
-                                <w:color w:val="2D3D50"/>
-                                <w:sz w:val="18"/>
-                                <w:szCs w:val="16"/>
-                                <w:lang w:val="en-US"/>
-                              </w:rPr>
-                              <w:t>iOS</w:t>
-                            </w:r>
-                            <w:proofErr w:type="spellEnd"/>
-                            <w:r>
-                              <w:rPr>
-                                <w:rFonts w:ascii="Open Sans" w:hAnsi="Open Sans" w:cs="Open Sans"/>
-                                <w:color w:val="2D3D50"/>
-                                <w:sz w:val="18"/>
-                                <w:szCs w:val="16"/>
-                                <w:lang w:val="en-US"/>
-                              </w:rPr>
-                              <w:t xml:space="preserve"> </w:t>
-                            </w:r>
-                            <w:r>
-                              <w:rPr>
-                                <w:rFonts w:ascii="Open Sans" w:hAnsi="Open Sans" w:cs="Open Sans"/>
-                                <w:color w:val="2D3D50"/>
-                                <w:sz w:val="18"/>
-                                <w:szCs w:val="16"/>
-                                <w:lang w:val="en-US"/>
-                              </w:rPr>
-                              <w:t xml:space="preserve">application </w:t>
-                            </w:r>
-                            <w:r>
-                              <w:rPr>
-                                <w:rFonts w:ascii="Open Sans" w:hAnsi="Open Sans" w:cs="Open Sans"/>
-                                <w:color w:val="2D3D50"/>
-                                <w:sz w:val="18"/>
-                                <w:szCs w:val="16"/>
-                                <w:lang w:val="en-US"/>
-                              </w:rPr>
-                              <w:t>that</w:t>
-                            </w:r>
-                            <w:r>
-                              <w:rPr>
-                                <w:rFonts w:ascii="Open Sans" w:hAnsi="Open Sans" w:cs="Open Sans"/>
-                                <w:color w:val="2D3D50"/>
-                                <w:sz w:val="18"/>
-                                <w:szCs w:val="16"/>
-                                <w:lang w:val="en-US"/>
-                              </w:rPr>
-                              <w:t xml:space="preserve"> harnesses GPS technology to put </w:t>
-                            </w:r>
-                            <w:r>
-                              <w:rPr>
-                                <w:rFonts w:ascii="Open Sans" w:hAnsi="Open Sans" w:cs="Open Sans"/>
-                                <w:i/>
-                                <w:iCs/>
-                                <w:color w:val="2D3D50"/>
-                                <w:sz w:val="18"/>
-                                <w:szCs w:val="16"/>
-                                <w:lang w:val="en-US"/>
-                              </w:rPr>
-                              <w:t>location</w:t>
-                            </w:r>
-                            <w:r>
-                              <w:rPr>
-                                <w:rFonts w:ascii="Open Sans" w:hAnsi="Open Sans" w:cs="Open Sans"/>
-                                <w:color w:val="2D3D50"/>
-                                <w:sz w:val="18"/>
-                                <w:szCs w:val="16"/>
-                                <w:lang w:val="en-US"/>
-                              </w:rPr>
-                              <w:t> at the center of the social messaging experience. Responsibilities include pro</w:t>
-                            </w:r>
-                            <w:r>
-                              <w:rPr>
-                                <w:rFonts w:ascii="Open Sans" w:hAnsi="Open Sans" w:cs="Open Sans"/>
-                                <w:color w:val="2D3D50"/>
-                                <w:sz w:val="18"/>
-                                <w:szCs w:val="16"/>
-                                <w:lang w:val="en-US"/>
-                              </w:rPr>
-                              <w:t xml:space="preserve">duct requirements documentation, </w:t>
-                            </w:r>
-                            <w:r>
-                              <w:rPr>
-                                <w:rFonts w:ascii="Open Sans" w:hAnsi="Open Sans" w:cs="Open Sans"/>
-                                <w:color w:val="2D3D50"/>
-                                <w:sz w:val="18"/>
-                                <w:szCs w:val="16"/>
-                                <w:lang w:val="en-US"/>
-                              </w:rPr>
-                              <w:t xml:space="preserve">user stories, </w:t>
-                            </w:r>
-                            <w:proofErr w:type="gramStart"/>
-                            <w:r>
-                              <w:rPr>
-                                <w:rFonts w:ascii="Open Sans" w:hAnsi="Open Sans" w:cs="Open Sans"/>
-                                <w:color w:val="2D3D50"/>
-                                <w:sz w:val="18"/>
-                                <w:szCs w:val="16"/>
-                                <w:lang w:val="en-US"/>
-                              </w:rPr>
-                              <w:t>product</w:t>
-                            </w:r>
-                            <w:proofErr w:type="gramEnd"/>
-                            <w:r>
-                              <w:rPr>
-                                <w:rFonts w:ascii="Open Sans" w:hAnsi="Open Sans" w:cs="Open Sans"/>
-                                <w:color w:val="2D3D50"/>
-                                <w:sz w:val="18"/>
-                                <w:szCs w:val="16"/>
-                                <w:lang w:val="en-US"/>
-                              </w:rPr>
-                              <w:t xml:space="preserve"> roadmap, project management, web development, strategy, UI/UX/design, social media marketing and more. </w:t>
-                            </w:r>
-                            <w:r>
-                              <w:rPr>
-                                <w:rFonts w:ascii="Open Sans" w:hAnsi="Open Sans" w:cs="Open Sans"/>
-                                <w:color w:val="2D3D50"/>
-                                <w:sz w:val="18"/>
-                                <w:szCs w:val="16"/>
-                                <w:lang w:val="en-US"/>
-                              </w:rPr>
-                              <w:t xml:space="preserve">Management tools </w:t>
-                            </w:r>
-                            <w:r>
-                              <w:rPr>
-                                <w:rFonts w:ascii="Open Sans" w:hAnsi="Open Sans" w:cs="Open Sans"/>
-                                <w:color w:val="2D3D50"/>
-                                <w:sz w:val="18"/>
-                                <w:szCs w:val="16"/>
-                                <w:lang w:val="en-US"/>
-                              </w:rPr>
-                              <w:t xml:space="preserve">include </w:t>
-                            </w:r>
-                            <w:proofErr w:type="spellStart"/>
-                            <w:r>
-                              <w:rPr>
-                                <w:rFonts w:ascii="Open Sans" w:hAnsi="Open Sans" w:cs="Open Sans"/>
-                                <w:color w:val="2D3D50"/>
-                                <w:sz w:val="18"/>
-                                <w:szCs w:val="16"/>
-                                <w:lang w:val="en-US"/>
-                              </w:rPr>
-                              <w:t>Jira</w:t>
-                            </w:r>
-                            <w:proofErr w:type="spellEnd"/>
-                            <w:r>
-                              <w:rPr>
-                                <w:rFonts w:ascii="Open Sans" w:hAnsi="Open Sans" w:cs="Open Sans"/>
-                                <w:color w:val="2D3D50"/>
-                                <w:sz w:val="18"/>
-                                <w:szCs w:val="16"/>
-                                <w:lang w:val="en-US"/>
-                              </w:rPr>
-                              <w:t xml:space="preserve">, Slack, </w:t>
-                            </w:r>
-                            <w:proofErr w:type="spellStart"/>
-                            <w:r>
-                              <w:rPr>
-                                <w:rFonts w:ascii="Open Sans" w:hAnsi="Open Sans" w:cs="Open Sans"/>
-                                <w:color w:val="2D3D50"/>
-                                <w:sz w:val="18"/>
-                                <w:szCs w:val="16"/>
-                                <w:lang w:val="en-US"/>
-                              </w:rPr>
-                              <w:t>Cloudforge</w:t>
-                            </w:r>
-                            <w:proofErr w:type="spellEnd"/>
-                            <w:r>
-                              <w:rPr>
-                                <w:rFonts w:ascii="Open Sans" w:hAnsi="Open Sans" w:cs="Open Sans"/>
-                                <w:color w:val="2D3D50"/>
-                                <w:sz w:val="18"/>
-                                <w:szCs w:val="16"/>
-                                <w:lang w:val="en-US"/>
-                              </w:rPr>
-                              <w:t>, etc</w:t>
-                            </w:r>
-                            <w:r>
-                              <w:rPr>
-                                <w:rFonts w:ascii="Open Sans" w:hAnsi="Open Sans" w:cs="Open Sans"/>
-                                <w:color w:val="2D3D50"/>
-                                <w:sz w:val="18"/>
-                                <w:szCs w:val="16"/>
-                                <w:lang w:val="en-US"/>
-                              </w:rPr>
-                              <w:t>.</w:t>
+                              </w:rPr>
+                              <w:t>Website Developer</w:t>
                             </w:r>
                           </w:p>
                           <w:p>
                             <w:pPr>
+                              <w:pStyle w:val="BasicParagraph"/>
+                              <w:tabs>
+                                <w:tab w:val="left" w:pos="1418"/>
+                                <w:tab w:val="left" w:pos="1520"/>
+                              </w:tabs>
                               <w:suppressAutoHyphens/>
-                              <w:autoSpaceDE w:val="0"/>
-                              <w:autoSpaceDN w:val="0"/>
-                              <w:adjustRightInd w:val="0"/>
-                              <w:spacing w:after="0" w:line="240" w:lineRule="auto"/>
-                              <w:textAlignment w:val="center"/>
-                              <w:rPr>
-                                <w:rFonts w:ascii="Open Sans" w:hAnsi="Open Sans" w:cs="Open Sans"/>
-                                <w:color w:val="2D3D50"/>
-                                <w:sz w:val="18"/>
-                                <w:szCs w:val="16"/>
+                              <w:spacing w:line="240" w:lineRule="auto"/>
+                              <w:rPr>
+                                <w:rFonts w:ascii="Open Sans" w:hAnsi="Open Sans" w:cs="Open Sans"/>
+                                <w:b/>
+                                <w:color w:val="2D3D50"/>
+                                <w:spacing w:val="30"/>
+                                <w:kern w:val="20"/>
+                                <w:sz w:val="20"/>
+                                <w:szCs w:val="18"/>
                                 <w:lang w:val="en-US"/>
                               </w:rPr>
                             </w:pPr>
@@ -2043,13 +1250,11 @@
                                 <w:szCs w:val="18"/>
                                 <w:lang w:val="en-US"/>
                               </w:rPr>
-                              <w:t xml:space="preserve">IN8 </w:t>
-                            </w:r>
-                            <w:proofErr w:type="gramStart"/>
-                            <w:r>
-                              <w:rPr>
-                                <w:rFonts w:ascii="Open Sans" w:hAnsi="Open Sans" w:cs="Open Sans"/>
-                                <w:b/>
+                              <w:t>IDEALLY</w:t>
+                            </w:r>
+                            <w:r>
+                              <w:rPr>
+                                <w:rFonts w:ascii="Open Sans" w:hAnsi="Open Sans" w:cs="Open Sans"/>
                                 <w:color w:val="2D3D50"/>
                                 <w:spacing w:val="30"/>
                                 <w:kern w:val="20"/>
@@ -2057,7 +1262,7 @@
                                 <w:szCs w:val="18"/>
                                 <w:lang w:val="en-US"/>
                               </w:rPr>
-                              <w:t>MOBILE</w:t>
+                              <w:t xml:space="preserve"> [mobile app developer] </w:t>
                             </w:r>
                             <w:r>
                               <w:rPr>
@@ -2068,9 +1273,8 @@
                                 <w:szCs w:val="16"/>
                                 <w:lang w:val="en-US"/>
                               </w:rPr>
-                              <w:t xml:space="preserve">  2011</w:t>
-                            </w:r>
-                            <w:proofErr w:type="gramEnd"/>
+                              <w:t xml:space="preserve">2013 - </w:t>
+                            </w:r>
                             <w:r>
                               <w:rPr>
                                 <w:rFonts w:ascii="Open Sans" w:hAnsi="Open Sans" w:cs="Open Sans"/>
@@ -2080,7 +1284,7 @@
                                 <w:szCs w:val="16"/>
                                 <w:lang w:val="en-US"/>
                               </w:rPr>
-                              <w:t xml:space="preserve"> - 2013</w:t>
+                              <w:t>2016</w:t>
                             </w:r>
                           </w:p>
                           <w:p>
@@ -2103,42 +1307,316 @@
                               <w:rPr>
                                 <w:rFonts w:ascii="Open Sans" w:hAnsi="Open Sans" w:cs="Open Sans"/>
                                 <w:b/>
+                                <w:bCs/>
+                                <w:color w:val="000000"/>
+                                <w:sz w:val="20"/>
+                                <w:szCs w:val="16"/>
+                                <w:lang w:val="en-US"/>
+                              </w:rPr>
+                              <w:t>Director of Product Development</w:t>
+                            </w:r>
+                            <w:r>
+                              <w:rPr>
+                                <w:rFonts w:ascii="Open Sans" w:hAnsi="Open Sans" w:cs="Open Sans"/>
+                                <w:b/>
                                 <w:color w:val="000000"/>
                                 <w:sz w:val="20"/>
                                 <w:szCs w:val="16"/>
                                 <w:lang w:val="en-GB"/>
                               </w:rPr>
-                              <w:t>Manager, Content &amp; Promotions</w:t>
-                            </w:r>
-                            <w:r>
-                              <w:rPr>
-                                <w:rFonts w:ascii="Open Sans" w:hAnsi="Open Sans" w:cs="Open Sans"/>
+                              <w:t>:</w:t>
+                            </w:r>
+                            <w:r>
+                              <w:rPr>
+                                <w:rFonts w:ascii="Open Sans" w:hAnsi="Open Sans" w:cs="Open Sans"/>
+                                <w:b/>
                                 <w:color w:val="000000"/>
-                                <w:sz w:val="20"/>
                                 <w:szCs w:val="16"/>
                                 <w:lang w:val="en-GB"/>
                               </w:rPr>
-                              <w:t>:</w:t>
+                              <w:t xml:space="preserve"> </w:t>
                             </w:r>
                             <w:r>
                               <w:rPr>
                                 <w:rFonts w:ascii="Open Sans" w:hAnsi="Open Sans" w:cs="Open Sans"/>
                                 <w:color w:val="000000"/>
+                                <w:szCs w:val="16"/>
+                                <w:lang w:val="en-GB"/>
+                              </w:rPr>
+                              <w:t xml:space="preserve"> </w:t>
+                            </w:r>
+                            <w:r>
+                              <w:rPr>
+                                <w:rFonts w:ascii="Open Sans" w:hAnsi="Open Sans" w:cs="Open Sans"/>
+                                <w:color w:val="2D3D50"/>
                                 <w:sz w:val="18"/>
                                 <w:szCs w:val="16"/>
-                                <w:lang w:val="en-GB"/>
-                              </w:rPr>
-                              <w:t xml:space="preserve">  </w:t>
-                            </w:r>
-                            <w:r>
-                              <w:rPr>
-                                <w:rFonts w:ascii="Open Sans" w:hAnsi="Open Sans" w:cs="Open Sans"/>
+                                <w:lang w:val="en-US"/>
+                              </w:rPr>
+                              <w:t>Co-founder of </w:t>
+                            </w:r>
+                            <w:r>
+                              <w:rPr>
+                                <w:rFonts w:ascii="Open Sans" w:hAnsi="Open Sans" w:cs="Open Sans"/>
+                                <w:bCs/>
                                 <w:color w:val="2D3D50"/>
                                 <w:sz w:val="18"/>
                                 <w:szCs w:val="16"/>
                                 <w:lang w:val="en-US"/>
                               </w:rPr>
-                              <w:t xml:space="preserve">Managed the concepts, creative design, technical implementation and roadmap for all promotions and sweepstakes within in8 Mobile's two image/music recognition applications: iD and Verizon iD. </w:t>
+                              <w:t>Ideally</w:t>
+                            </w:r>
+                            <w:r>
+                              <w:rPr>
+                                <w:rFonts w:ascii="Open Sans" w:hAnsi="Open Sans" w:cs="Open Sans"/>
+                                <w:color w:val="2D3D50"/>
+                                <w:sz w:val="18"/>
+                                <w:szCs w:val="16"/>
+                                <w:lang w:val="en-US"/>
+                              </w:rPr>
+                              <w:t xml:space="preserve"> and product </w:t>
+                            </w:r>
+                            <w:r>
+                              <w:rPr>
+                                <w:rFonts w:ascii="Open Sans" w:hAnsi="Open Sans" w:cs="Open Sans"/>
+                                <w:color w:val="2D3D50"/>
+                                <w:sz w:val="18"/>
+                                <w:szCs w:val="16"/>
+                                <w:lang w:val="en-US"/>
+                              </w:rPr>
+                              <w:t>manager</w:t>
+                            </w:r>
+                            <w:r>
+                              <w:rPr>
+                                <w:rFonts w:ascii="Open Sans" w:hAnsi="Open Sans" w:cs="Open Sans"/>
+                                <w:color w:val="2D3D50"/>
+                                <w:sz w:val="18"/>
+                                <w:szCs w:val="16"/>
+                                <w:lang w:val="en-US"/>
+                              </w:rPr>
+                              <w:t xml:space="preserve"> of </w:t>
+                            </w:r>
+                            <w:r>
+                              <w:rPr>
+                                <w:rFonts w:ascii="Open Sans" w:hAnsi="Open Sans" w:cs="Open Sans"/>
+                                <w:b/>
+                                <w:bCs/>
+                                <w:color w:val="2D3D50"/>
+                                <w:sz w:val="18"/>
+                                <w:szCs w:val="16"/>
+                                <w:lang w:val="en-US"/>
+                              </w:rPr>
+                              <w:t>Shmap</w:t>
+                            </w:r>
+                            <w:r>
+                              <w:rPr>
+                                <w:rFonts w:ascii="Open Sans" w:hAnsi="Open Sans" w:cs="Open Sans"/>
+                                <w:color w:val="2D3D50"/>
+                                <w:sz w:val="18"/>
+                                <w:szCs w:val="16"/>
+                                <w:lang w:val="en-US"/>
+                              </w:rPr>
+                              <w:t> </w:t>
+                            </w:r>
+                            <w:r>
+                              <w:rPr>
+                                <w:rFonts w:ascii="Open Sans" w:hAnsi="Open Sans" w:cs="Open Sans"/>
+                                <w:color w:val="2D3D50"/>
+                                <w:sz w:val="18"/>
+                                <w:szCs w:val="16"/>
+                                <w:lang w:val="en-US"/>
+                              </w:rPr>
+                              <w:t xml:space="preserve">– an </w:t>
+                            </w:r>
+                            <w:proofErr w:type="spellStart"/>
+                            <w:r>
+                              <w:rPr>
+                                <w:rFonts w:ascii="Open Sans" w:hAnsi="Open Sans" w:cs="Open Sans"/>
+                                <w:color w:val="2D3D50"/>
+                                <w:sz w:val="18"/>
+                                <w:szCs w:val="16"/>
+                                <w:lang w:val="en-US"/>
+                              </w:rPr>
+                              <w:t>iOS</w:t>
+                            </w:r>
+                            <w:proofErr w:type="spellEnd"/>
+                            <w:r>
+                              <w:rPr>
+                                <w:rFonts w:ascii="Open Sans" w:hAnsi="Open Sans" w:cs="Open Sans"/>
+                                <w:color w:val="2D3D50"/>
+                                <w:sz w:val="18"/>
+                                <w:szCs w:val="16"/>
+                                <w:lang w:val="en-US"/>
+                              </w:rPr>
+                              <w:t xml:space="preserve"> </w:t>
+                            </w:r>
+                            <w:r>
+                              <w:rPr>
+                                <w:rFonts w:ascii="Open Sans" w:hAnsi="Open Sans" w:cs="Open Sans"/>
+                                <w:color w:val="2D3D50"/>
+                                <w:sz w:val="18"/>
+                                <w:szCs w:val="16"/>
+                                <w:lang w:val="en-US"/>
+                              </w:rPr>
+                              <w:t xml:space="preserve">application </w:t>
+                            </w:r>
+                            <w:r>
+                              <w:rPr>
+                                <w:rFonts w:ascii="Open Sans" w:hAnsi="Open Sans" w:cs="Open Sans"/>
+                                <w:color w:val="2D3D50"/>
+                                <w:sz w:val="18"/>
+                                <w:szCs w:val="16"/>
+                                <w:lang w:val="en-US"/>
+                              </w:rPr>
+                              <w:t>that</w:t>
+                            </w:r>
+                            <w:r>
+                              <w:rPr>
+                                <w:rFonts w:ascii="Open Sans" w:hAnsi="Open Sans" w:cs="Open Sans"/>
+                                <w:color w:val="2D3D50"/>
+                                <w:sz w:val="18"/>
+                                <w:szCs w:val="16"/>
+                                <w:lang w:val="en-US"/>
+                              </w:rPr>
+                              <w:t xml:space="preserve"> harnesses GPS technology to put </w:t>
+                            </w:r>
+                            <w:r>
+                              <w:rPr>
+                                <w:rFonts w:ascii="Open Sans" w:hAnsi="Open Sans" w:cs="Open Sans"/>
+                                <w:i/>
+                                <w:iCs/>
+                                <w:color w:val="2D3D50"/>
+                                <w:sz w:val="18"/>
+                                <w:szCs w:val="16"/>
+                                <w:lang w:val="en-US"/>
+                              </w:rPr>
+                              <w:t>location</w:t>
+                            </w:r>
+                            <w:r>
+                              <w:rPr>
+                                <w:rFonts w:ascii="Open Sans" w:hAnsi="Open Sans" w:cs="Open Sans"/>
+                                <w:color w:val="2D3D50"/>
+                                <w:sz w:val="18"/>
+                                <w:szCs w:val="16"/>
+                                <w:lang w:val="en-US"/>
+                              </w:rPr>
+                              <w:t> at the center of the social messaging experience. Responsibilities include pro</w:t>
+                            </w:r>
+                            <w:r>
+                              <w:rPr>
+                                <w:rFonts w:ascii="Open Sans" w:hAnsi="Open Sans" w:cs="Open Sans"/>
+                                <w:color w:val="2D3D50"/>
+                                <w:sz w:val="18"/>
+                                <w:szCs w:val="16"/>
+                                <w:lang w:val="en-US"/>
+                              </w:rPr>
+                              <w:t xml:space="preserve">duct requirements documentation, </w:t>
+                            </w:r>
+                            <w:r>
+                              <w:rPr>
+                                <w:rFonts w:ascii="Open Sans" w:hAnsi="Open Sans" w:cs="Open Sans"/>
+                                <w:color w:val="2D3D50"/>
+                                <w:sz w:val="18"/>
+                                <w:szCs w:val="16"/>
+                                <w:lang w:val="en-US"/>
+                              </w:rPr>
+                              <w:t xml:space="preserve">user stories, </w:t>
+                            </w:r>
+                            <w:proofErr w:type="gramStart"/>
+                            <w:r>
+                              <w:rPr>
+                                <w:rFonts w:ascii="Open Sans" w:hAnsi="Open Sans" w:cs="Open Sans"/>
+                                <w:color w:val="2D3D50"/>
+                                <w:sz w:val="18"/>
+                                <w:szCs w:val="16"/>
+                                <w:lang w:val="en-US"/>
+                              </w:rPr>
+                              <w:t>product</w:t>
+                            </w:r>
+                            <w:proofErr w:type="gramEnd"/>
+                            <w:r>
+                              <w:rPr>
+                                <w:rFonts w:ascii="Open Sans" w:hAnsi="Open Sans" w:cs="Open Sans"/>
+                                <w:color w:val="2D3D50"/>
+                                <w:sz w:val="18"/>
+                                <w:szCs w:val="16"/>
+                                <w:lang w:val="en-US"/>
+                              </w:rPr>
+                              <w:t xml:space="preserve"> roadmap, project management, web development, strategy, UI/UX/design, social media marketing and more. </w:t>
+                            </w:r>
+                            <w:r>
+                              <w:rPr>
+                                <w:rFonts w:ascii="Open Sans" w:hAnsi="Open Sans" w:cs="Open Sans"/>
+                                <w:color w:val="2D3D50"/>
+                                <w:sz w:val="18"/>
+                                <w:szCs w:val="16"/>
+                                <w:lang w:val="en-US"/>
+                              </w:rPr>
+                              <w:t xml:space="preserve">Management tools </w:t>
+                            </w:r>
+                            <w:r>
+                              <w:rPr>
+                                <w:rFonts w:ascii="Open Sans" w:hAnsi="Open Sans" w:cs="Open Sans"/>
+                                <w:color w:val="2D3D50"/>
+                                <w:sz w:val="18"/>
+                                <w:szCs w:val="16"/>
+                                <w:lang w:val="en-US"/>
+                              </w:rPr>
+                              <w:t xml:space="preserve">include </w:t>
+                            </w:r>
+                            <w:proofErr w:type="spellStart"/>
+                            <w:r>
+                              <w:rPr>
+                                <w:rFonts w:ascii="Open Sans" w:hAnsi="Open Sans" w:cs="Open Sans"/>
+                                <w:color w:val="2D3D50"/>
+                                <w:sz w:val="18"/>
+                                <w:szCs w:val="16"/>
+                                <w:lang w:val="en-US"/>
+                              </w:rPr>
+                              <w:t>Jira</w:t>
+                            </w:r>
+                            <w:proofErr w:type="spellEnd"/>
+                            <w:r>
+                              <w:rPr>
+                                <w:rFonts w:ascii="Open Sans" w:hAnsi="Open Sans" w:cs="Open Sans"/>
+                                <w:color w:val="2D3D50"/>
+                                <w:sz w:val="18"/>
+                                <w:szCs w:val="16"/>
+                                <w:lang w:val="en-US"/>
+                              </w:rPr>
+                              <w:t xml:space="preserve">, Slack, </w:t>
+                            </w:r>
+                            <w:proofErr w:type="spellStart"/>
+                            <w:r>
+                              <w:rPr>
+                                <w:rFonts w:ascii="Open Sans" w:hAnsi="Open Sans" w:cs="Open Sans"/>
+                                <w:color w:val="2D3D50"/>
+                                <w:sz w:val="18"/>
+                                <w:szCs w:val="16"/>
+                                <w:lang w:val="en-US"/>
+                              </w:rPr>
+                              <w:t>Cloudforge</w:t>
+                            </w:r>
+                            <w:proofErr w:type="spellEnd"/>
+                            <w:r>
+                              <w:rPr>
+                                <w:rFonts w:ascii="Open Sans" w:hAnsi="Open Sans" w:cs="Open Sans"/>
+                                <w:color w:val="2D3D50"/>
+                                <w:sz w:val="18"/>
+                                <w:szCs w:val="16"/>
+                                <w:lang w:val="en-US"/>
+                              </w:rPr>
+                              <w:t>, etc</w:t>
+                            </w:r>
+                            <w:r>
+                              <w:rPr>
+                                <w:rFonts w:ascii="Open Sans" w:hAnsi="Open Sans" w:cs="Open Sans"/>
+                                <w:color w:val="2D3D50"/>
+                                <w:sz w:val="18"/>
+                                <w:szCs w:val="16"/>
+                                <w:lang w:val="en-US"/>
+                              </w:rPr>
+                              <w:t>.</w:t>
                             </w:r>
                           </w:p>
                           <w:p>
@@ -2187,7 +1665,7 @@
                                 <w:szCs w:val="18"/>
                                 <w:lang w:val="en-US"/>
                               </w:rPr>
-                              <w:t xml:space="preserve">UNIVERSAL MUSIC </w:t>
+                              <w:t xml:space="preserve">IN8 </w:t>
                             </w:r>
                             <w:proofErr w:type="gramStart"/>
                             <w:r>
@@ -2201,7 +1679,7 @@
                                 <w:szCs w:val="18"/>
                                 <w:lang w:val="en-US"/>
                               </w:rPr>
-                              <w:t>GROUP</w:t>
+                              <w:t>MOBILE</w:t>
                             </w:r>
                             <w:r>
                               <w:rPr>
@@ -2212,7 +1690,7 @@
                                 <w:szCs w:val="16"/>
                                 <w:lang w:val="en-US"/>
                               </w:rPr>
-                              <w:t xml:space="preserve">  2007</w:t>
+                              <w:t xml:space="preserve">  2011</w:t>
                             </w:r>
                             <w:proofErr w:type="gramEnd"/>
                             <w:r>
@@ -2224,7 +1702,7 @@
                                 <w:szCs w:val="16"/>
                                 <w:lang w:val="en-US"/>
                               </w:rPr>
-                              <w:t xml:space="preserve"> - 2010</w:t>
+                              <w:t xml:space="preserve"> - 2013</w:t>
                             </w:r>
                           </w:p>
                           <w:p>
@@ -2252,7 +1730,7 @@
                                 <w:szCs w:val="16"/>
                                 <w:lang w:val="en-GB"/>
                               </w:rPr>
-                              <w:t>Senior Producer, Mobile</w:t>
+                              <w:t>Manager, Content &amp; Promotions</w:t>
                             </w:r>
                             <w:r>
                               <w:rPr>
@@ -2282,7 +1760,7 @@
                                 <w:szCs w:val="16"/>
                                 <w:lang w:val="en-US"/>
                               </w:rPr>
-                              <w:t xml:space="preserve">Responsible for all mobile content production for UMG's labels, giving UMG the top market share in the ringtone business. Managed an internal team of five to fulfill label production priorities. Collaborated closely with marketing executives to ensure all campaign commitments were met. </w:t>
+                              <w:t xml:space="preserve">Managed the concepts, creative design, technical implementation and roadmap for all promotions and sweepstakes within in8 Mobile's two image/music recognition applications: iD and Verizon iD. </w:t>
                             </w:r>
                           </w:p>
                           <w:p>
@@ -2295,11 +1773,10 @@
                               <w:textAlignment w:val="center"/>
                               <w:rPr>
                                 <w:rFonts w:ascii="Open Sans" w:hAnsi="Open Sans" w:cs="Open Sans"/>
-                                <w:i/>
                                 <w:color w:val="2D3D50"/>
                                 <w:sz w:val="18"/>
                                 <w:szCs w:val="16"/>
-                                <w:lang w:val="en-GB"/>
+                                <w:lang w:val="en-US"/>
                               </w:rPr>
                             </w:pPr>
                           </w:p>
@@ -2332,7 +1809,21 @@
                                 <w:szCs w:val="18"/>
                                 <w:lang w:val="en-US"/>
                               </w:rPr>
-                              <w:t>WARNER BROS.</w:t>
+                              <w:t xml:space="preserve">UNIVERSAL MUSIC </w:t>
+                            </w:r>
+                            <w:proofErr w:type="gramStart"/>
+                            <w:r>
+                              <w:rPr>
+                                <w:rFonts w:ascii="Open Sans" w:hAnsi="Open Sans" w:cs="Open Sans"/>
+                                <w:b/>
+                                <w:color w:val="2D3D50"/>
+                                <w:spacing w:val="30"/>
+                                <w:kern w:val="20"/>
+                                <w:sz w:val="20"/>
+                                <w:szCs w:val="18"/>
+                                <w:lang w:val="en-US"/>
+                              </w:rPr>
+                              <w:t>GROUP</w:t>
                             </w:r>
                             <w:r>
                               <w:rPr>
@@ -2343,7 +1834,19 @@
                                 <w:szCs w:val="16"/>
                                 <w:lang w:val="en-US"/>
                               </w:rPr>
-                              <w:t xml:space="preserve">  2005 - 2007</w:t>
+                              <w:t xml:space="preserve">  2007</w:t>
+                            </w:r>
+                            <w:proofErr w:type="gramEnd"/>
+                            <w:r>
+                              <w:rPr>
+                                <w:rFonts w:ascii="Open Sans" w:hAnsi="Open Sans" w:cs="Open Sans"/>
+                                <w:color w:val="808080" w:themeColor="background1" w:themeShade="80"/>
+                                <w:kern w:val="20"/>
+                                <w:sz w:val="18"/>
+                                <w:szCs w:val="16"/>
+                                <w:lang w:val="en-US"/>
+                              </w:rPr>
+                              <w:t xml:space="preserve"> - 2010</w:t>
                             </w:r>
                           </w:p>
                           <w:p>
@@ -2368,17 +1871,17 @@
                                 <w:b/>
                                 <w:color w:val="000000"/>
                                 <w:sz w:val="20"/>
-                                <w:szCs w:val="20"/>
+                                <w:szCs w:val="16"/>
                                 <w:lang w:val="en-GB"/>
                               </w:rPr>
-                              <w:t>Lead of Wireless Personalization</w:t>
+                              <w:t>Senior Producer, Mobile</w:t>
                             </w:r>
                             <w:r>
                               <w:rPr>
                                 <w:rFonts w:ascii="Open Sans" w:hAnsi="Open Sans" w:cs="Open Sans"/>
                                 <w:color w:val="000000"/>
                                 <w:sz w:val="20"/>
-                                <w:szCs w:val="20"/>
+                                <w:szCs w:val="16"/>
                                 <w:lang w:val="en-GB"/>
                               </w:rPr>
                               <w:t>:</w:t>
@@ -2401,149 +1904,7 @@
                                 <w:szCs w:val="16"/>
                                 <w:lang w:val="en-US"/>
                               </w:rPr>
-                              <w:t xml:space="preserve">Mobile </w:t>
-                            </w:r>
-                            <w:r>
-                              <w:rPr>
-                                <w:rFonts w:ascii="Open Sans" w:hAnsi="Open Sans" w:cs="Open Sans"/>
-                                <w:color w:val="2D3D50"/>
-                                <w:sz w:val="18"/>
-                                <w:szCs w:val="16"/>
-                                <w:lang w:val="en-US"/>
-                              </w:rPr>
-                              <w:t xml:space="preserve">wallpaper and ringtone creative lead and production manager for major properties including </w:t>
-                            </w:r>
-                            <w:r>
-                              <w:rPr>
-                                <w:rFonts w:ascii="Open Sans" w:hAnsi="Open Sans" w:cs="Open Sans"/>
-                                <w:i/>
-                                <w:iCs/>
-                                <w:color w:val="2D3D50"/>
-                                <w:sz w:val="18"/>
-                                <w:szCs w:val="16"/>
-                                <w:lang w:val="en-US"/>
-                              </w:rPr>
-                              <w:t>Harry Potter</w:t>
-                            </w:r>
-                            <w:r>
-                              <w:rPr>
-                                <w:rFonts w:ascii="Open Sans" w:hAnsi="Open Sans" w:cs="Open Sans"/>
-                                <w:color w:val="2D3D50"/>
-                                <w:sz w:val="18"/>
-                                <w:szCs w:val="16"/>
-                                <w:lang w:val="en-US"/>
-                              </w:rPr>
-                              <w:t xml:space="preserve">, </w:t>
-                            </w:r>
-                            <w:r>
-                              <w:rPr>
-                                <w:rFonts w:ascii="Open Sans" w:hAnsi="Open Sans" w:cs="Open Sans"/>
-                                <w:i/>
-                                <w:iCs/>
-                                <w:color w:val="2D3D50"/>
-                                <w:sz w:val="18"/>
-                                <w:szCs w:val="16"/>
-                                <w:lang w:val="en-US"/>
-                              </w:rPr>
-                              <w:t>Happy Feet</w:t>
-                            </w:r>
-                            <w:r>
-                              <w:rPr>
-                                <w:rFonts w:ascii="Open Sans" w:hAnsi="Open Sans" w:cs="Open Sans"/>
-                                <w:color w:val="2D3D50"/>
-                                <w:sz w:val="18"/>
-                                <w:szCs w:val="16"/>
-                                <w:lang w:val="en-US"/>
-                              </w:rPr>
-                              <w:t xml:space="preserve">, </w:t>
-                            </w:r>
-                            <w:r>
-                              <w:rPr>
-                                <w:rFonts w:ascii="Open Sans" w:hAnsi="Open Sans" w:cs="Open Sans"/>
-                                <w:i/>
-                                <w:iCs/>
-                                <w:color w:val="2D3D50"/>
-                                <w:sz w:val="18"/>
-                                <w:szCs w:val="16"/>
-                                <w:lang w:val="en-US"/>
-                              </w:rPr>
-                              <w:t>Superman Returns</w:t>
-                            </w:r>
-                            <w:r>
-                              <w:rPr>
-                                <w:rFonts w:ascii="Open Sans" w:hAnsi="Open Sans" w:cs="Open Sans"/>
-                                <w:color w:val="2D3D50"/>
-                                <w:sz w:val="18"/>
-                                <w:szCs w:val="16"/>
-                                <w:lang w:val="en-US"/>
-                              </w:rPr>
-                              <w:t xml:space="preserve">, </w:t>
-                            </w:r>
-                            <w:r>
-                              <w:rPr>
-                                <w:rFonts w:ascii="Open Sans" w:hAnsi="Open Sans" w:cs="Open Sans"/>
-                                <w:i/>
-                                <w:iCs/>
-                                <w:color w:val="2D3D50"/>
-                                <w:sz w:val="18"/>
-                                <w:szCs w:val="16"/>
-                                <w:lang w:val="en-US"/>
-                              </w:rPr>
-                              <w:t>Looney Tunes</w:t>
-                            </w:r>
-                            <w:r>
-                              <w:rPr>
-                                <w:rFonts w:ascii="Open Sans" w:hAnsi="Open Sans" w:cs="Open Sans"/>
-                                <w:color w:val="2D3D50"/>
-                                <w:sz w:val="18"/>
-                                <w:szCs w:val="16"/>
-                                <w:lang w:val="en-US"/>
-                              </w:rPr>
-                              <w:t xml:space="preserve">, </w:t>
-                            </w:r>
-                            <w:r>
-                              <w:rPr>
-                                <w:rFonts w:ascii="Open Sans" w:hAnsi="Open Sans" w:cs="Open Sans"/>
-                                <w:i/>
-                                <w:iCs/>
-                                <w:color w:val="2D3D50"/>
-                                <w:sz w:val="18"/>
-                                <w:szCs w:val="16"/>
-                                <w:lang w:val="en-US"/>
-                              </w:rPr>
-                              <w:t>DC Comics</w:t>
-                            </w:r>
-                            <w:r>
-                              <w:rPr>
-                                <w:rFonts w:ascii="Open Sans" w:hAnsi="Open Sans" w:cs="Open Sans"/>
-                                <w:color w:val="2D3D50"/>
-                                <w:sz w:val="18"/>
-                                <w:szCs w:val="16"/>
-                                <w:lang w:val="en-US"/>
-                              </w:rPr>
-                              <w:t xml:space="preserve">, </w:t>
-                            </w:r>
-                            <w:r>
-                              <w:rPr>
-                                <w:rFonts w:ascii="Open Sans" w:hAnsi="Open Sans" w:cs="Open Sans"/>
-                                <w:i/>
-                                <w:iCs/>
-                                <w:color w:val="2D3D50"/>
-                                <w:sz w:val="18"/>
-                                <w:szCs w:val="16"/>
-                                <w:lang w:val="en-US"/>
-                              </w:rPr>
-                              <w:t xml:space="preserve">Friends </w:t>
-                            </w:r>
-                            <w:r>
-                              <w:rPr>
-                                <w:rFonts w:ascii="Open Sans" w:hAnsi="Open Sans" w:cs="Open Sans"/>
-                                <w:color w:val="2D3D50"/>
-                                <w:sz w:val="18"/>
-                                <w:szCs w:val="16"/>
-                                <w:lang w:val="en-US"/>
-                              </w:rPr>
-                              <w:t xml:space="preserve">and more. </w:t>
+                              <w:t xml:space="preserve">Responsible for all mobile content production for UMG's labels, giving UMG the top market share in the ringtone business. Managed an internal team of five to fulfill label production priorities. Collaborated closely with marketing executives to ensure all campaign commitments were met. </w:t>
                             </w:r>
                           </w:p>
                           <w:p>
@@ -2593,7 +1954,7 @@
                                 <w:szCs w:val="18"/>
                                 <w:lang w:val="en-US"/>
                               </w:rPr>
-                              <w:t>INFOSPACE MOBILE</w:t>
+                              <w:t>WARNER BROS.</w:t>
                             </w:r>
                             <w:r>
                               <w:rPr>
@@ -2604,7 +1965,7 @@
                                 <w:szCs w:val="16"/>
                                 <w:lang w:val="en-US"/>
                               </w:rPr>
-                              <w:t xml:space="preserve"> 2001 - 2005</w:t>
+                              <w:t xml:space="preserve">  2005 - 2007</w:t>
                             </w:r>
                           </w:p>
                           <w:p>
@@ -2629,17 +1990,17 @@
                                 <w:b/>
                                 <w:color w:val="000000"/>
                                 <w:sz w:val="20"/>
-                                <w:szCs w:val="16"/>
+                                <w:szCs w:val="20"/>
                                 <w:lang w:val="en-GB"/>
                               </w:rPr>
-                              <w:t>Manager of Production</w:t>
+                              <w:t>Lead of Wireless Personalization</w:t>
                             </w:r>
                             <w:r>
                               <w:rPr>
                                 <w:rFonts w:ascii="Open Sans" w:hAnsi="Open Sans" w:cs="Open Sans"/>
                                 <w:color w:val="000000"/>
                                 <w:sz w:val="20"/>
-                                <w:szCs w:val="16"/>
+                                <w:szCs w:val="20"/>
                                 <w:lang w:val="en-GB"/>
                               </w:rPr>
                               <w:t>:</w:t>
@@ -2662,7 +2023,149 @@
                                 <w:szCs w:val="16"/>
                                 <w:lang w:val="en-US"/>
                               </w:rPr>
-                              <w:t xml:space="preserve">Managed the high-volume creative production of licensed music, voice and images, thus creating one of the most diverse and largest catalogs of content in the mobile industry at the time. </w:t>
+                              <w:t xml:space="preserve">Mobile </w:t>
+                            </w:r>
+                            <w:r>
+                              <w:rPr>
+                                <w:rFonts w:ascii="Open Sans" w:hAnsi="Open Sans" w:cs="Open Sans"/>
+                                <w:color w:val="2D3D50"/>
+                                <w:sz w:val="18"/>
+                                <w:szCs w:val="16"/>
+                                <w:lang w:val="en-US"/>
+                              </w:rPr>
+                              <w:t xml:space="preserve">wallpaper and ringtone creative lead and production manager for major properties including </w:t>
+                            </w:r>
+                            <w:r>
+                              <w:rPr>
+                                <w:rFonts w:ascii="Open Sans" w:hAnsi="Open Sans" w:cs="Open Sans"/>
+                                <w:i/>
+                                <w:iCs/>
+                                <w:color w:val="2D3D50"/>
+                                <w:sz w:val="18"/>
+                                <w:szCs w:val="16"/>
+                                <w:lang w:val="en-US"/>
+                              </w:rPr>
+                              <w:t>Harry Potter</w:t>
+                            </w:r>
+                            <w:r>
+                              <w:rPr>
+                                <w:rFonts w:ascii="Open Sans" w:hAnsi="Open Sans" w:cs="Open Sans"/>
+                                <w:color w:val="2D3D50"/>
+                                <w:sz w:val="18"/>
+                                <w:szCs w:val="16"/>
+                                <w:lang w:val="en-US"/>
+                              </w:rPr>
+                              <w:t xml:space="preserve">, </w:t>
+                            </w:r>
+                            <w:r>
+                              <w:rPr>
+                                <w:rFonts w:ascii="Open Sans" w:hAnsi="Open Sans" w:cs="Open Sans"/>
+                                <w:i/>
+                                <w:iCs/>
+                                <w:color w:val="2D3D50"/>
+                                <w:sz w:val="18"/>
+                                <w:szCs w:val="16"/>
+                                <w:lang w:val="en-US"/>
+                              </w:rPr>
+                              <w:t>Happy Feet</w:t>
+                            </w:r>
+                            <w:r>
+                              <w:rPr>
+                                <w:rFonts w:ascii="Open Sans" w:hAnsi="Open Sans" w:cs="Open Sans"/>
+                                <w:color w:val="2D3D50"/>
+                                <w:sz w:val="18"/>
+                                <w:szCs w:val="16"/>
+                                <w:lang w:val="en-US"/>
+                              </w:rPr>
+                              <w:t xml:space="preserve">, </w:t>
+                            </w:r>
+                            <w:r>
+                              <w:rPr>
+                                <w:rFonts w:ascii="Open Sans" w:hAnsi="Open Sans" w:cs="Open Sans"/>
+                                <w:i/>
+                                <w:iCs/>
+                                <w:color w:val="2D3D50"/>
+                                <w:sz w:val="18"/>
+                                <w:szCs w:val="16"/>
+                                <w:lang w:val="en-US"/>
+                              </w:rPr>
+                              <w:t>Superman Returns</w:t>
+                            </w:r>
+                            <w:r>
+                              <w:rPr>
+                                <w:rFonts w:ascii="Open Sans" w:hAnsi="Open Sans" w:cs="Open Sans"/>
+                                <w:color w:val="2D3D50"/>
+                                <w:sz w:val="18"/>
+                                <w:szCs w:val="16"/>
+                                <w:lang w:val="en-US"/>
+                              </w:rPr>
+                              <w:t xml:space="preserve">, </w:t>
+                            </w:r>
+                            <w:r>
+                              <w:rPr>
+                                <w:rFonts w:ascii="Open Sans" w:hAnsi="Open Sans" w:cs="Open Sans"/>
+                                <w:i/>
+                                <w:iCs/>
+                                <w:color w:val="2D3D50"/>
+                                <w:sz w:val="18"/>
+                                <w:szCs w:val="16"/>
+                                <w:lang w:val="en-US"/>
+                              </w:rPr>
+                              <w:t>Looney Tunes</w:t>
+                            </w:r>
+                            <w:r>
+                              <w:rPr>
+                                <w:rFonts w:ascii="Open Sans" w:hAnsi="Open Sans" w:cs="Open Sans"/>
+                                <w:color w:val="2D3D50"/>
+                                <w:sz w:val="18"/>
+                                <w:szCs w:val="16"/>
+                                <w:lang w:val="en-US"/>
+                              </w:rPr>
+                              <w:t xml:space="preserve">, </w:t>
+                            </w:r>
+                            <w:r>
+                              <w:rPr>
+                                <w:rFonts w:ascii="Open Sans" w:hAnsi="Open Sans" w:cs="Open Sans"/>
+                                <w:i/>
+                                <w:iCs/>
+                                <w:color w:val="2D3D50"/>
+                                <w:sz w:val="18"/>
+                                <w:szCs w:val="16"/>
+                                <w:lang w:val="en-US"/>
+                              </w:rPr>
+                              <w:t>DC Comics</w:t>
+                            </w:r>
+                            <w:r>
+                              <w:rPr>
+                                <w:rFonts w:ascii="Open Sans" w:hAnsi="Open Sans" w:cs="Open Sans"/>
+                                <w:color w:val="2D3D50"/>
+                                <w:sz w:val="18"/>
+                                <w:szCs w:val="16"/>
+                                <w:lang w:val="en-US"/>
+                              </w:rPr>
+                              <w:t xml:space="preserve">, </w:t>
+                            </w:r>
+                            <w:r>
+                              <w:rPr>
+                                <w:rFonts w:ascii="Open Sans" w:hAnsi="Open Sans" w:cs="Open Sans"/>
+                                <w:i/>
+                                <w:iCs/>
+                                <w:color w:val="2D3D50"/>
+                                <w:sz w:val="18"/>
+                                <w:szCs w:val="16"/>
+                                <w:lang w:val="en-US"/>
+                              </w:rPr>
+                              <w:t xml:space="preserve">Friends </w:t>
+                            </w:r>
+                            <w:r>
+                              <w:rPr>
+                                <w:rFonts w:ascii="Open Sans" w:hAnsi="Open Sans" w:cs="Open Sans"/>
+                                <w:color w:val="2D3D50"/>
+                                <w:sz w:val="18"/>
+                                <w:szCs w:val="16"/>
+                                <w:lang w:val="en-US"/>
+                              </w:rPr>
+                              <w:t xml:space="preserve">and more. </w:t>
                             </w:r>
                           </w:p>
                           <w:p>
@@ -2675,10 +2178,11 @@
                               <w:textAlignment w:val="center"/>
                               <w:rPr>
                                 <w:rFonts w:ascii="Open Sans" w:hAnsi="Open Sans" w:cs="Open Sans"/>
+                                <w:i/>
                                 <w:color w:val="2D3D50"/>
                                 <w:sz w:val="18"/>
                                 <w:szCs w:val="16"/>
-                                <w:lang w:val="en-US"/>
+                                <w:lang w:val="en-GB"/>
                               </w:rPr>
                             </w:pPr>
                           </w:p>
@@ -2711,19 +2215,7 @@
                                 <w:szCs w:val="18"/>
                                 <w:lang w:val="en-US"/>
                               </w:rPr>
-                              <w:t>EMPEROR NORTON RECORDS</w:t>
-                            </w:r>
-                            <w:r>
-                              <w:rPr>
-                                <w:rFonts w:ascii="Open Sans" w:hAnsi="Open Sans" w:cs="Open Sans"/>
-                                <w:color w:val="2D3D50"/>
-                                <w:spacing w:val="30"/>
-                                <w:kern w:val="20"/>
-                                <w:sz w:val="20"/>
-                                <w:szCs w:val="18"/>
-                                <w:lang w:val="en-US"/>
-                              </w:rPr>
-                              <w:t xml:space="preserve"> </w:t>
+                              <w:t>INFOSPACE MOBILE</w:t>
                             </w:r>
                             <w:r>
                               <w:rPr>
@@ -2734,7 +2226,7 @@
                                 <w:szCs w:val="16"/>
                                 <w:lang w:val="en-US"/>
                               </w:rPr>
-                              <w:t>1999 - 2001</w:t>
+                              <w:t xml:space="preserve"> 2001 - 2005</w:t>
                             </w:r>
                           </w:p>
                           <w:p>
@@ -2747,11 +2239,10 @@
                               <w:textAlignment w:val="center"/>
                               <w:rPr>
                                 <w:rFonts w:ascii="Open Sans" w:hAnsi="Open Sans" w:cs="Open Sans"/>
-                                <w:b/>
-                                <w:color w:val="7F7F7F" w:themeColor="text1" w:themeTint="80"/>
-                                <w:sz w:val="20"/>
+                                <w:color w:val="2D3D50"/>
+                                <w:sz w:val="18"/>
                                 <w:szCs w:val="16"/>
-                                <w:lang w:val="en-GB"/>
+                                <w:lang w:val="en-US"/>
                               </w:rPr>
                             </w:pPr>
                             <w:r>
@@ -2763,7 +2254,37 @@
                                 <w:szCs w:val="16"/>
                                 <w:lang w:val="en-GB"/>
                               </w:rPr>
-                              <w:t>Distribution Manager</w:t>
+                              <w:t>Manager of Production</w:t>
+                            </w:r>
+                            <w:r>
+                              <w:rPr>
+                                <w:rFonts w:ascii="Open Sans" w:hAnsi="Open Sans" w:cs="Open Sans"/>
+                                <w:color w:val="000000"/>
+                                <w:sz w:val="20"/>
+                                <w:szCs w:val="16"/>
+                                <w:lang w:val="en-GB"/>
+                              </w:rPr>
+                              <w:t>:</w:t>
+                            </w:r>
+                            <w:r>
+                              <w:rPr>
+                                <w:rFonts w:ascii="Open Sans" w:hAnsi="Open Sans" w:cs="Open Sans"/>
+                                <w:color w:val="000000"/>
+                                <w:sz w:val="18"/>
+                                <w:szCs w:val="16"/>
+                                <w:lang w:val="en-GB"/>
+                              </w:rPr>
+                              <w:t xml:space="preserve">  </w:t>
+                            </w:r>
+                            <w:r>
+                              <w:rPr>
+                                <w:rFonts w:ascii="Open Sans" w:hAnsi="Open Sans" w:cs="Open Sans"/>
+                                <w:color w:val="2D3D50"/>
+                                <w:sz w:val="18"/>
+                                <w:szCs w:val="16"/>
+                                <w:lang w:val="en-US"/>
+                              </w:rPr>
+                              <w:t xml:space="preserve">Managed the high-volume creative production of licensed music, voice and images, thus creating one of the most diverse and largest catalogs of content in the mobile industry at the time. </w:t>
                             </w:r>
                           </w:p>
                           <w:p>
@@ -2912,7 +2433,11 @@
           </mc:Choice>
           <mc:Fallback>
             <w:pict>
-              <v:shape id="Metin Kutusu 314" o:spid="_x0000_s1036" type="#_x0000_t202" style="position:absolute;margin-left:270pt;margin-top:81pt;width:306pt;height:495pt;z-index:251838464;visibility:visible;mso-wrap-style:square;mso-width-percent:0;mso-height-percent:0;mso-wrap-distance-left:9pt;mso-wrap-distance-top:0;mso-wrap-distance-right:9pt;mso-wrap-distance-bottom:0;mso-position-horizontal:absolute;mso-position-horizontal-relative:text;mso-position-vertical:absolute;mso-position-vertical-relative:text;mso-width-percent:0;mso-height-percent:0;mso-width-relative:margin;mso-height-relative:margin;v-text-anchor:top" o:gfxdata="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" filled="f" stroked="f" strokeweight=".5pt">
+              <v:shapetype id="_x0000_t202" coordsize="21600,21600" o:spt="202" path="m0,0l0,21600,21600,21600,21600,0xe">
+                <v:stroke joinstyle="miter"/>
+                <v:path gradientshapeok="t" o:connecttype="rect"/>
+              </v:shapetype>
+              <v:shape id="Metin Kutusu 314" o:spid="_x0000_s1031" type="#_x0000_t202" style="position:absolute;margin-left:270pt;margin-top:81pt;width:306pt;height:495pt;z-index:251838464;visibility:visible;mso-wrap-style:square;mso-width-percent:0;mso-height-percent:0;mso-wrap-distance-left:9pt;mso-wrap-distance-top:0;mso-wrap-distance-right:9pt;mso-wrap-distance-bottom:0;mso-position-horizontal:absolute;mso-position-horizontal-relative:text;mso-position-vertical:absolute;mso-position-vertical-relative:text;mso-width-percent:0;mso-height-percent:0;mso-width-relative:margin;mso-height-relative:margin;v-text-anchor:top" o:gfxdata="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" filled="f" stroked="f" strokeweight=".5pt">
                 <v:textbox inset="0,0,0,0">
                   <w:txbxContent>
                     <w:p>
@@ -2944,7 +2469,7 @@
                           <w:szCs w:val="18"/>
                           <w:lang w:val="en-US"/>
                         </w:rPr>
-                        <w:t>IDEALLY</w:t>
+                        <w:t>FREELANCE</w:t>
                       </w:r>
                       <w:r>
                         <w:rPr>
@@ -2956,7 +2481,7 @@
                           <w:szCs w:val="18"/>
                           <w:lang w:val="en-US"/>
                         </w:rPr>
-                        <w:t xml:space="preserve"> [mobile app developer] </w:t>
+                        <w:t xml:space="preserve"> </w:t>
                       </w:r>
                       <w:r>
                         <w:rPr>
@@ -2967,22 +2492,37 @@
                           <w:szCs w:val="16"/>
                           <w:lang w:val="en-US"/>
                         </w:rPr>
-                        <w:t>2013 - PRESENT</w:t>
+                        <w:t xml:space="preserve">2014 </w:t>
+                      </w:r>
+                      <w:r>
+                        <w:rPr>
+                          <w:rFonts w:ascii="Open Sans" w:hAnsi="Open Sans" w:cs="Open Sans"/>
+                          <w:color w:val="808080" w:themeColor="background1" w:themeShade="80"/>
+                          <w:kern w:val="20"/>
+                          <w:sz w:val="18"/>
+                          <w:szCs w:val="16"/>
+                          <w:lang w:val="en-US"/>
+                        </w:rPr>
+                        <w:t>- PRESENT</w:t>
                       </w:r>
                     </w:p>
                     <w:p>
                       <w:pPr>
+                        <w:pStyle w:val="BasicParagraph"/>
+                        <w:tabs>
+                          <w:tab w:val="left" w:pos="1418"/>
+                          <w:tab w:val="left" w:pos="1520"/>
+                        </w:tabs>
                         <w:suppressAutoHyphens/>
-                        <w:autoSpaceDE w:val="0"/>
-                        <w:autoSpaceDN w:val="0"/>
-                        <w:adjustRightInd w:val="0"/>
-                        <w:spacing w:after="0" w:line="240" w:lineRule="auto"/>
-                        <w:textAlignment w:val="center"/>
-                        <w:rPr>
-                          <w:rFonts w:ascii="Open Sans" w:hAnsi="Open Sans" w:cs="Open Sans"/>
-                          <w:color w:val="2D3D50"/>
-                          <w:sz w:val="18"/>
-                          <w:szCs w:val="16"/>
+                        <w:spacing w:line="240" w:lineRule="auto"/>
+                        <w:rPr>
+                          <w:rFonts w:ascii="Open Sans" w:hAnsi="Open Sans" w:cs="Open Sans"/>
+                          <w:b/>
+                          <w:color w:val="2D3D50"/>
+                          <w:spacing w:val="30"/>
+                          <w:kern w:val="20"/>
+                          <w:sz w:val="20"/>
+                          <w:szCs w:val="18"/>
                           <w:lang w:val="en-US"/>
                         </w:rPr>
                       </w:pPr>
@@ -2990,331 +2530,29 @@
                         <w:rPr>
                           <w:rFonts w:ascii="Open Sans" w:hAnsi="Open Sans" w:cs="Open Sans"/>
                           <w:b/>
-                          <w:bCs/>
-                          <w:color w:val="000000"/>
                           <w:sz w:val="20"/>
                           <w:szCs w:val="16"/>
-                          <w:lang w:val="en-US"/>
-                        </w:rPr>
-                        <w:t>Director of Product Development</w:t>
-                      </w:r>
-                      <w:r>
-                        <w:rPr>
-                          <w:rFonts w:ascii="Open Sans" w:hAnsi="Open Sans" w:cs="Open Sans"/>
-                          <w:b/>
-                          <w:color w:val="000000"/>
-                          <w:sz w:val="20"/>
-                          <w:szCs w:val="16"/>
-                          <w:lang w:val="en-GB"/>
-                        </w:rPr>
-                        <w:t>:</w:t>
-                      </w:r>
-                      <w:r>
-                        <w:rPr>
-                          <w:rFonts w:ascii="Open Sans" w:hAnsi="Open Sans" w:cs="Open Sans"/>
-                          <w:b/>
-                          <w:color w:val="000000"/>
-                          <w:szCs w:val="16"/>
-                          <w:lang w:val="en-GB"/>
-                        </w:rPr>
-                        <w:t xml:space="preserve"> </w:t>
-                      </w:r>
-                      <w:r>
-                        <w:rPr>
-                          <w:rFonts w:ascii="Open Sans" w:hAnsi="Open Sans" w:cs="Open Sans"/>
-                          <w:color w:val="000000"/>
-                          <w:szCs w:val="16"/>
-                          <w:lang w:val="en-GB"/>
-                        </w:rPr>
-                        <w:t xml:space="preserve"> </w:t>
-                      </w:r>
-                      <w:r>
-                        <w:rPr>
-                          <w:rFonts w:ascii="Open Sans" w:hAnsi="Open Sans" w:cs="Open Sans"/>
-                          <w:color w:val="2D3D50"/>
-                          <w:sz w:val="18"/>
-                          <w:szCs w:val="16"/>
-                          <w:lang w:val="en-US"/>
-                        </w:rPr>
-                        <w:t>Co-founder of </w:t>
-                      </w:r>
-                      <w:r>
-                        <w:rPr>
-                          <w:rFonts w:ascii="Open Sans" w:hAnsi="Open Sans" w:cs="Open Sans"/>
-                          <w:bCs/>
-                          <w:color w:val="2D3D50"/>
-                          <w:sz w:val="18"/>
-                          <w:szCs w:val="16"/>
-                          <w:lang w:val="en-US"/>
-                        </w:rPr>
-                        <w:t>Ideally</w:t>
-                      </w:r>
-                      <w:r>
-                        <w:rPr>
-                          <w:rFonts w:ascii="Open Sans" w:hAnsi="Open Sans" w:cs="Open Sans"/>
-                          <w:color w:val="2D3D50"/>
-                          <w:sz w:val="18"/>
-                          <w:szCs w:val="16"/>
-                          <w:lang w:val="en-US"/>
-                        </w:rPr>
-                        <w:t xml:space="preserve"> and product </w:t>
-                      </w:r>
-                      <w:r>
-                        <w:rPr>
-                          <w:rFonts w:ascii="Open Sans" w:hAnsi="Open Sans" w:cs="Open Sans"/>
-                          <w:color w:val="2D3D50"/>
-                          <w:sz w:val="18"/>
-                          <w:szCs w:val="16"/>
-                          <w:lang w:val="en-US"/>
-                        </w:rPr>
-                        <w:t>manager</w:t>
-                      </w:r>
-                      <w:r>
-                        <w:rPr>
-                          <w:rFonts w:ascii="Open Sans" w:hAnsi="Open Sans" w:cs="Open Sans"/>
-                          <w:color w:val="2D3D50"/>
-                          <w:sz w:val="18"/>
-                          <w:szCs w:val="16"/>
-                          <w:lang w:val="en-US"/>
-                        </w:rPr>
-                        <w:t xml:space="preserve"> of </w:t>
-                      </w:r>
-                      <w:r>
-                        <w:rPr>
-                          <w:rFonts w:ascii="Open Sans" w:hAnsi="Open Sans" w:cs="Open Sans"/>
-                          <w:b/>
-                          <w:bCs/>
-                          <w:color w:val="2D3D50"/>
-                          <w:sz w:val="18"/>
-                          <w:szCs w:val="16"/>
-                          <w:lang w:val="en-US"/>
-                        </w:rPr>
-                        <w:t>Shmap</w:t>
-                      </w:r>
-                      <w:r>
-                        <w:rPr>
-                          <w:rFonts w:ascii="Open Sans" w:hAnsi="Open Sans" w:cs="Open Sans"/>
-                          <w:color w:val="2D3D50"/>
-                          <w:sz w:val="18"/>
-                          <w:szCs w:val="16"/>
-                          <w:lang w:val="en-US"/>
-                        </w:rPr>
-                        <w:t> </w:t>
-                      </w:r>
-                      <w:r>
-                        <w:rPr>
-                          <w:rFonts w:ascii="Open Sans" w:hAnsi="Open Sans" w:cs="Open Sans"/>
-                          <w:color w:val="2D3D50"/>
-                          <w:sz w:val="18"/>
-                          <w:szCs w:val="16"/>
-                          <w:lang w:val="en-US"/>
-                        </w:rPr>
-                        <w:t xml:space="preserve">– an </w:t>
-                      </w:r>
-                      <w:proofErr w:type="spellStart"/>
-                      <w:r>
-                        <w:rPr>
-                          <w:rFonts w:ascii="Open Sans" w:hAnsi="Open Sans" w:cs="Open Sans"/>
-                          <w:color w:val="2D3D50"/>
-                          <w:sz w:val="18"/>
-                          <w:szCs w:val="16"/>
-                          <w:lang w:val="en-US"/>
-                        </w:rPr>
-                        <w:t>iOS</w:t>
-                      </w:r>
-                      <w:proofErr w:type="spellEnd"/>
-                      <w:r>
-                        <w:rPr>
-                          <w:rFonts w:ascii="Open Sans" w:hAnsi="Open Sans" w:cs="Open Sans"/>
-                          <w:color w:val="2D3D50"/>
-                          <w:sz w:val="18"/>
-                          <w:szCs w:val="16"/>
-                          <w:lang w:val="en-US"/>
-                        </w:rPr>
-                        <w:t xml:space="preserve"> </w:t>
-                      </w:r>
-                      <w:r>
-                        <w:rPr>
-                          <w:rFonts w:ascii="Open Sans" w:hAnsi="Open Sans" w:cs="Open Sans"/>
-                          <w:color w:val="2D3D50"/>
-                          <w:sz w:val="18"/>
-                          <w:szCs w:val="16"/>
-                          <w:lang w:val="en-US"/>
-                        </w:rPr>
-                        <w:t xml:space="preserve">application </w:t>
-                      </w:r>
-                      <w:r>
-                        <w:rPr>
-                          <w:rFonts w:ascii="Open Sans" w:hAnsi="Open Sans" w:cs="Open Sans"/>
-                          <w:color w:val="2D3D50"/>
-                          <w:sz w:val="18"/>
-                          <w:szCs w:val="16"/>
-                          <w:lang w:val="en-US"/>
-                        </w:rPr>
-                        <w:t>that</w:t>
-                      </w:r>
-                      <w:r>
-                        <w:rPr>
-                          <w:rFonts w:ascii="Open Sans" w:hAnsi="Open Sans" w:cs="Open Sans"/>
-                          <w:color w:val="2D3D50"/>
-                          <w:sz w:val="18"/>
-                          <w:szCs w:val="16"/>
-                          <w:lang w:val="en-US"/>
-                        </w:rPr>
-                        <w:t xml:space="preserve"> harnesses GPS technology to put </w:t>
-                      </w:r>
-                      <w:r>
-                        <w:rPr>
-                          <w:rFonts w:ascii="Open Sans" w:hAnsi="Open Sans" w:cs="Open Sans"/>
-                          <w:i/>
-                          <w:iCs/>
-                          <w:color w:val="2D3D50"/>
-                          <w:sz w:val="18"/>
-                          <w:szCs w:val="16"/>
-                          <w:lang w:val="en-US"/>
-                        </w:rPr>
-                        <w:t>location</w:t>
-                      </w:r>
-                      <w:r>
-                        <w:rPr>
-                          <w:rFonts w:ascii="Open Sans" w:hAnsi="Open Sans" w:cs="Open Sans"/>
-                          <w:color w:val="2D3D50"/>
-                          <w:sz w:val="18"/>
-                          <w:szCs w:val="16"/>
-                          <w:lang w:val="en-US"/>
-                        </w:rPr>
-                        <w:t> at the center of the social messaging experience. Responsibilities include pro</w:t>
-                      </w:r>
-                      <w:r>
-                        <w:rPr>
-                          <w:rFonts w:ascii="Open Sans" w:hAnsi="Open Sans" w:cs="Open Sans"/>
-                          <w:color w:val="2D3D50"/>
-                          <w:sz w:val="18"/>
-                          <w:szCs w:val="16"/>
-                          <w:lang w:val="en-US"/>
-                        </w:rPr>
-                        <w:t xml:space="preserve">duct requirements documentation, </w:t>
-                      </w:r>
-                      <w:r>
-                        <w:rPr>
-                          <w:rFonts w:ascii="Open Sans" w:hAnsi="Open Sans" w:cs="Open Sans"/>
-                          <w:color w:val="2D3D50"/>
-                          <w:sz w:val="18"/>
-                          <w:szCs w:val="16"/>
-                          <w:lang w:val="en-US"/>
-                        </w:rPr>
-                        <w:t xml:space="preserve">user stories, </w:t>
-                      </w:r>
-                      <w:proofErr w:type="gramStart"/>
-                      <w:r>
-                        <w:rPr>
-                          <w:rFonts w:ascii="Open Sans" w:hAnsi="Open Sans" w:cs="Open Sans"/>
-                          <w:color w:val="2D3D50"/>
-                          <w:sz w:val="18"/>
-                          <w:szCs w:val="16"/>
-                          <w:lang w:val="en-US"/>
-                        </w:rPr>
-                        <w:t>product</w:t>
-                      </w:r>
-                      <w:proofErr w:type="gramEnd"/>
-                      <w:r>
-                        <w:rPr>
-                          <w:rFonts w:ascii="Open Sans" w:hAnsi="Open Sans" w:cs="Open Sans"/>
-                          <w:color w:val="2D3D50"/>
-                          <w:sz w:val="18"/>
-                          <w:szCs w:val="16"/>
-                          <w:lang w:val="en-US"/>
-                        </w:rPr>
-                        <w:t xml:space="preserve"> roadmap, project management, web development, strategy, UI/UX/design, social media marketing and more. </w:t>
-                      </w:r>
-                      <w:r>
-                        <w:rPr>
-                          <w:rFonts w:ascii="Open Sans" w:hAnsi="Open Sans" w:cs="Open Sans"/>
-                          <w:color w:val="2D3D50"/>
-                          <w:sz w:val="18"/>
-                          <w:szCs w:val="16"/>
-                          <w:lang w:val="en-US"/>
-                        </w:rPr>
-                        <w:t xml:space="preserve">Management tools </w:t>
-                      </w:r>
-                      <w:r>
-                        <w:rPr>
-                          <w:rFonts w:ascii="Open Sans" w:hAnsi="Open Sans" w:cs="Open Sans"/>
-                          <w:color w:val="2D3D50"/>
-                          <w:sz w:val="18"/>
-                          <w:szCs w:val="16"/>
-                          <w:lang w:val="en-US"/>
-                        </w:rPr>
-                        <w:t xml:space="preserve">include </w:t>
-                      </w:r>
-                      <w:proofErr w:type="spellStart"/>
-                      <w:r>
-                        <w:rPr>
-                          <w:rFonts w:ascii="Open Sans" w:hAnsi="Open Sans" w:cs="Open Sans"/>
-                          <w:color w:val="2D3D50"/>
-                          <w:sz w:val="18"/>
-                          <w:szCs w:val="16"/>
-                          <w:lang w:val="en-US"/>
-                        </w:rPr>
-                        <w:t>Jira</w:t>
-                      </w:r>
-                      <w:proofErr w:type="spellEnd"/>
-                      <w:r>
-                        <w:rPr>
-                          <w:rFonts w:ascii="Open Sans" w:hAnsi="Open Sans" w:cs="Open Sans"/>
-                          <w:color w:val="2D3D50"/>
-                          <w:sz w:val="18"/>
-                          <w:szCs w:val="16"/>
-                          <w:lang w:val="en-US"/>
-                        </w:rPr>
-                        <w:t xml:space="preserve">, Slack, </w:t>
-                      </w:r>
-                      <w:proofErr w:type="spellStart"/>
-                      <w:r>
-                        <w:rPr>
-                          <w:rFonts w:ascii="Open Sans" w:hAnsi="Open Sans" w:cs="Open Sans"/>
-                          <w:color w:val="2D3D50"/>
-                          <w:sz w:val="18"/>
-                          <w:szCs w:val="16"/>
-                          <w:lang w:val="en-US"/>
-                        </w:rPr>
-                        <w:t>Cloudforge</w:t>
-                      </w:r>
-                      <w:proofErr w:type="spellEnd"/>
-                      <w:r>
-                        <w:rPr>
-                          <w:rFonts w:ascii="Open Sans" w:hAnsi="Open Sans" w:cs="Open Sans"/>
-                          <w:color w:val="2D3D50"/>
-                          <w:sz w:val="18"/>
-                          <w:szCs w:val="16"/>
-                          <w:lang w:val="en-US"/>
-                        </w:rPr>
-                        <w:t>, etc</w:t>
-                      </w:r>
-                      <w:r>
-                        <w:rPr>
-                          <w:rFonts w:ascii="Open Sans" w:hAnsi="Open Sans" w:cs="Open Sans"/>
-                          <w:color w:val="2D3D50"/>
-                          <w:sz w:val="18"/>
-                          <w:szCs w:val="16"/>
-                          <w:lang w:val="en-US"/>
-                        </w:rPr>
-                        <w:t>.</w:t>
+                        </w:rPr>
+                        <w:t>Website Developer</w:t>
                       </w:r>
                     </w:p>
                     <w:p>
                       <w:pPr>
+                        <w:pStyle w:val="BasicParagraph"/>
+                        <w:tabs>
+                          <w:tab w:val="left" w:pos="1418"/>
+                          <w:tab w:val="left" w:pos="1520"/>
+                        </w:tabs>
                         <w:suppressAutoHyphens/>
-                        <w:autoSpaceDE w:val="0"/>
-                        <w:autoSpaceDN w:val="0"/>
-                        <w:adjustRightInd w:val="0"/>
-                        <w:spacing w:after="0" w:line="240" w:lineRule="auto"/>
-                        <w:textAlignment w:val="center"/>
-                        <w:rPr>
-                          <w:rFonts w:ascii="Open Sans" w:hAnsi="Open Sans" w:cs="Open Sans"/>
-                          <w:color w:val="2D3D50"/>
-                          <w:sz w:val="18"/>
-                          <w:szCs w:val="16"/>
+                        <w:spacing w:line="240" w:lineRule="auto"/>
+                        <w:rPr>
+                          <w:rFonts w:ascii="Open Sans" w:hAnsi="Open Sans" w:cs="Open Sans"/>
+                          <w:b/>
+                          <w:color w:val="2D3D50"/>
+                          <w:spacing w:val="30"/>
+                          <w:kern w:val="20"/>
+                          <w:sz w:val="20"/>
+                          <w:szCs w:val="18"/>
                           <w:lang w:val="en-US"/>
                         </w:rPr>
                       </w:pPr>
@@ -3348,13 +2586,11 @@
                           <w:szCs w:val="18"/>
                           <w:lang w:val="en-US"/>
                         </w:rPr>
-                        <w:t xml:space="preserve">IN8 </w:t>
-                      </w:r>
-                      <w:proofErr w:type="gramStart"/>
-                      <w:r>
-                        <w:rPr>
-                          <w:rFonts w:ascii="Open Sans" w:hAnsi="Open Sans" w:cs="Open Sans"/>
-                          <w:b/>
+                        <w:t>IDEALLY</w:t>
+                      </w:r>
+                      <w:r>
+                        <w:rPr>
+                          <w:rFonts w:ascii="Open Sans" w:hAnsi="Open Sans" w:cs="Open Sans"/>
                           <w:color w:val="2D3D50"/>
                           <w:spacing w:val="30"/>
                           <w:kern w:val="20"/>
@@ -3362,7 +2598,7 @@
                           <w:szCs w:val="18"/>
                           <w:lang w:val="en-US"/>
                         </w:rPr>
-                        <w:t>MOBILE</w:t>
+                        <w:t xml:space="preserve"> [mobile app developer] </w:t>
                       </w:r>
                       <w:r>
                         <w:rPr>
@@ -3373,9 +2609,8 @@
                           <w:szCs w:val="16"/>
                           <w:lang w:val="en-US"/>
                         </w:rPr>
-                        <w:t xml:space="preserve">  2011</w:t>
-                      </w:r>
-                      <w:proofErr w:type="gramEnd"/>
+                        <w:t xml:space="preserve">2013 - </w:t>
+                      </w:r>
                       <w:r>
                         <w:rPr>
                           <w:rFonts w:ascii="Open Sans" w:hAnsi="Open Sans" w:cs="Open Sans"/>
@@ -3385,7 +2620,7 @@
                           <w:szCs w:val="16"/>
                           <w:lang w:val="en-US"/>
                         </w:rPr>
-                        <w:t xml:space="preserve"> - 2013</w:t>
+                        <w:t>2016</w:t>
                       </w:r>
                     </w:p>
                     <w:p>
@@ -3408,42 +2643,316 @@
                         <w:rPr>
                           <w:rFonts w:ascii="Open Sans" w:hAnsi="Open Sans" w:cs="Open Sans"/>
                           <w:b/>
+                          <w:bCs/>
+                          <w:color w:val="000000"/>
+                          <w:sz w:val="20"/>
+                          <w:szCs w:val="16"/>
+                          <w:lang w:val="en-US"/>
+                        </w:rPr>
+                        <w:t>Director of Product Development</w:t>
+                      </w:r>
+                      <w:r>
+                        <w:rPr>
+                          <w:rFonts w:ascii="Open Sans" w:hAnsi="Open Sans" w:cs="Open Sans"/>
+                          <w:b/>
                           <w:color w:val="000000"/>
                           <w:sz w:val="20"/>
                           <w:szCs w:val="16"/>
                           <w:lang w:val="en-GB"/>
                         </w:rPr>
-                        <w:t>Manager, Content &amp; Promotions</w:t>
-                      </w:r>
-                      <w:r>
-                        <w:rPr>
-                          <w:rFonts w:ascii="Open Sans" w:hAnsi="Open Sans" w:cs="Open Sans"/>
+                        <w:t>:</w:t>
+                      </w:r>
+                      <w:r>
+                        <w:rPr>
+                          <w:rFonts w:ascii="Open Sans" w:hAnsi="Open Sans" w:cs="Open Sans"/>
+                          <w:b/>
                           <w:color w:val="000000"/>
-                          <w:sz w:val="20"/>
                           <w:szCs w:val="16"/>
                           <w:lang w:val="en-GB"/>
                         </w:rPr>
-                        <w:t>:</w:t>
+                        <w:t xml:space="preserve"> </w:t>
                       </w:r>
                       <w:r>
                         <w:rPr>
                           <w:rFonts w:ascii="Open Sans" w:hAnsi="Open Sans" w:cs="Open Sans"/>
                           <w:color w:val="000000"/>
+                          <w:szCs w:val="16"/>
+                          <w:lang w:val="en-GB"/>
+                        </w:rPr>
+                        <w:t xml:space="preserve"> </w:t>
+                      </w:r>
+                      <w:r>
+                        <w:rPr>
+                          <w:rFonts w:ascii="Open Sans" w:hAnsi="Open Sans" w:cs="Open Sans"/>
+                          <w:color w:val="2D3D50"/>
                           <w:sz w:val="18"/>
                           <w:szCs w:val="16"/>
-                          <w:lang w:val="en-GB"/>
-                        </w:rPr>
-                        <w:t xml:space="preserve">  </w:t>
-                      </w:r>
-                      <w:r>
-                        <w:rPr>
-                          <w:rFonts w:ascii="Open Sans" w:hAnsi="Open Sans" w:cs="Open Sans"/>
+                          <w:lang w:val="en-US"/>
+                        </w:rPr>
+                        <w:t>Co-founder of </w:t>
+                      </w:r>
+                      <w:r>
+                        <w:rPr>
+                          <w:rFonts w:ascii="Open Sans" w:hAnsi="Open Sans" w:cs="Open Sans"/>
+                          <w:bCs/>
                           <w:color w:val="2D3D50"/>
                           <w:sz w:val="18"/>
                           <w:szCs w:val="16"/>
                           <w:lang w:val="en-US"/>
                         </w:rPr>
-                        <w:t xml:space="preserve">Managed the concepts, creative design, technical implementation and roadmap for all promotions and sweepstakes within in8 Mobile's two image/music recognition applications: iD and Verizon iD. </w:t>
+                        <w:t>Ideally</w:t>
+                      </w:r>
+                      <w:r>
+                        <w:rPr>
+                          <w:rFonts w:ascii="Open Sans" w:hAnsi="Open Sans" w:cs="Open Sans"/>
+                          <w:color w:val="2D3D50"/>
+                          <w:sz w:val="18"/>
+                          <w:szCs w:val="16"/>
+                          <w:lang w:val="en-US"/>
+                        </w:rPr>
+                        <w:t xml:space="preserve"> and product </w:t>
+                      </w:r>
+                      <w:r>
+                        <w:rPr>
+                          <w:rFonts w:ascii="Open Sans" w:hAnsi="Open Sans" w:cs="Open Sans"/>
+                          <w:color w:val="2D3D50"/>
+                          <w:sz w:val="18"/>
+                          <w:szCs w:val="16"/>
+                          <w:lang w:val="en-US"/>
+                        </w:rPr>
+                        <w:t>manager</w:t>
+                      </w:r>
+                      <w:r>
+                        <w:rPr>
+                          <w:rFonts w:ascii="Open Sans" w:hAnsi="Open Sans" w:cs="Open Sans"/>
+                          <w:color w:val="2D3D50"/>
+                          <w:sz w:val="18"/>
+                          <w:szCs w:val="16"/>
+                          <w:lang w:val="en-US"/>
+                        </w:rPr>
+                        <w:t xml:space="preserve"> of </w:t>
+                      </w:r>
+                      <w:r>
+                        <w:rPr>
+                          <w:rFonts w:ascii="Open Sans" w:hAnsi="Open Sans" w:cs="Open Sans"/>
+                          <w:b/>
+                          <w:bCs/>
+                          <w:color w:val="2D3D50"/>
+                          <w:sz w:val="18"/>
+                          <w:szCs w:val="16"/>
+                          <w:lang w:val="en-US"/>
+                        </w:rPr>
+                        <w:t>Shmap</w:t>
+                      </w:r>
+                      <w:r>
+                        <w:rPr>
+                          <w:rFonts w:ascii="Open Sans" w:hAnsi="Open Sans" w:cs="Open Sans"/>
+                          <w:color w:val="2D3D50"/>
+                          <w:sz w:val="18"/>
+                          <w:szCs w:val="16"/>
+                          <w:lang w:val="en-US"/>
+                        </w:rPr>
+                        <w:t> </w:t>
+                      </w:r>
+                      <w:r>
+                        <w:rPr>
+                          <w:rFonts w:ascii="Open Sans" w:hAnsi="Open Sans" w:cs="Open Sans"/>
+                          <w:color w:val="2D3D50"/>
+                          <w:sz w:val="18"/>
+                          <w:szCs w:val="16"/>
+                          <w:lang w:val="en-US"/>
+                        </w:rPr>
+                        <w:t xml:space="preserve">– an </w:t>
+                      </w:r>
+                      <w:proofErr w:type="spellStart"/>
+                      <w:r>
+                        <w:rPr>
+                          <w:rFonts w:ascii="Open Sans" w:hAnsi="Open Sans" w:cs="Open Sans"/>
+                          <w:color w:val="2D3D50"/>
+                          <w:sz w:val="18"/>
+                          <w:szCs w:val="16"/>
+                          <w:lang w:val="en-US"/>
+                        </w:rPr>
+                        <w:t>iOS</w:t>
+                      </w:r>
+                      <w:proofErr w:type="spellEnd"/>
+                      <w:r>
+                        <w:rPr>
+                          <w:rFonts w:ascii="Open Sans" w:hAnsi="Open Sans" w:cs="Open Sans"/>
+                          <w:color w:val="2D3D50"/>
+                          <w:sz w:val="18"/>
+                          <w:szCs w:val="16"/>
+                          <w:lang w:val="en-US"/>
+                        </w:rPr>
+                        <w:t xml:space="preserve"> </w:t>
+                      </w:r>
+                      <w:r>
+                        <w:rPr>
+                          <w:rFonts w:ascii="Open Sans" w:hAnsi="Open Sans" w:cs="Open Sans"/>
+                          <w:color w:val="2D3D50"/>
+                          <w:sz w:val="18"/>
+                          <w:szCs w:val="16"/>
+                          <w:lang w:val="en-US"/>
+                        </w:rPr>
+                        <w:t xml:space="preserve">application </w:t>
+                      </w:r>
+                      <w:r>
+                        <w:rPr>
+                          <w:rFonts w:ascii="Open Sans" w:hAnsi="Open Sans" w:cs="Open Sans"/>
+                          <w:color w:val="2D3D50"/>
+                          <w:sz w:val="18"/>
+                          <w:szCs w:val="16"/>
+                          <w:lang w:val="en-US"/>
+                        </w:rPr>
+                        <w:t>that</w:t>
+                      </w:r>
+                      <w:r>
+                        <w:rPr>
+                          <w:rFonts w:ascii="Open Sans" w:hAnsi="Open Sans" w:cs="Open Sans"/>
+                          <w:color w:val="2D3D50"/>
+                          <w:sz w:val="18"/>
+                          <w:szCs w:val="16"/>
+                          <w:lang w:val="en-US"/>
+                        </w:rPr>
+                        <w:t xml:space="preserve"> harnesses GPS technology to put </w:t>
+                      </w:r>
+                      <w:r>
+                        <w:rPr>
+                          <w:rFonts w:ascii="Open Sans" w:hAnsi="Open Sans" w:cs="Open Sans"/>
+                          <w:i/>
+                          <w:iCs/>
+                          <w:color w:val="2D3D50"/>
+                          <w:sz w:val="18"/>
+                          <w:szCs w:val="16"/>
+                          <w:lang w:val="en-US"/>
+                        </w:rPr>
+                        <w:t>location</w:t>
+                      </w:r>
+                      <w:r>
+                        <w:rPr>
+                          <w:rFonts w:ascii="Open Sans" w:hAnsi="Open Sans" w:cs="Open Sans"/>
+                          <w:color w:val="2D3D50"/>
+                          <w:sz w:val="18"/>
+                          <w:szCs w:val="16"/>
+                          <w:lang w:val="en-US"/>
+                        </w:rPr>
+                        <w:t> at the center of the social messaging experience. Responsibilities include pro</w:t>
+                      </w:r>
+                      <w:r>
+                        <w:rPr>
+                          <w:rFonts w:ascii="Open Sans" w:hAnsi="Open Sans" w:cs="Open Sans"/>
+                          <w:color w:val="2D3D50"/>
+                          <w:sz w:val="18"/>
+                          <w:szCs w:val="16"/>
+                          <w:lang w:val="en-US"/>
+                        </w:rPr>
+                        <w:t xml:space="preserve">duct requirements documentation, </w:t>
+                      </w:r>
+                      <w:r>
+                        <w:rPr>
+                          <w:rFonts w:ascii="Open Sans" w:hAnsi="Open Sans" w:cs="Open Sans"/>
+                          <w:color w:val="2D3D50"/>
+                          <w:sz w:val="18"/>
+                          <w:szCs w:val="16"/>
+                          <w:lang w:val="en-US"/>
+                        </w:rPr>
+                        <w:t xml:space="preserve">user stories, </w:t>
+                      </w:r>
+                      <w:proofErr w:type="gramStart"/>
+                      <w:r>
+                        <w:rPr>
+                          <w:rFonts w:ascii="Open Sans" w:hAnsi="Open Sans" w:cs="Open Sans"/>
+                          <w:color w:val="2D3D50"/>
+                          <w:sz w:val="18"/>
+                          <w:szCs w:val="16"/>
+                          <w:lang w:val="en-US"/>
+                        </w:rPr>
+                        <w:t>product</w:t>
+                      </w:r>
+                      <w:proofErr w:type="gramEnd"/>
+                      <w:r>
+                        <w:rPr>
+                          <w:rFonts w:ascii="Open Sans" w:hAnsi="Open Sans" w:cs="Open Sans"/>
+                          <w:color w:val="2D3D50"/>
+                          <w:sz w:val="18"/>
+                          <w:szCs w:val="16"/>
+                          <w:lang w:val="en-US"/>
+                        </w:rPr>
+                        <w:t xml:space="preserve"> roadmap, project management, web development, strategy, UI/UX/design, social media marketing and more. </w:t>
+                      </w:r>
+                      <w:r>
+                        <w:rPr>
+                          <w:rFonts w:ascii="Open Sans" w:hAnsi="Open Sans" w:cs="Open Sans"/>
+                          <w:color w:val="2D3D50"/>
+                          <w:sz w:val="18"/>
+                          <w:szCs w:val="16"/>
+                          <w:lang w:val="en-US"/>
+                        </w:rPr>
+                        <w:t xml:space="preserve">Management tools </w:t>
+                      </w:r>
+                      <w:r>
+                        <w:rPr>
+                          <w:rFonts w:ascii="Open Sans" w:hAnsi="Open Sans" w:cs="Open Sans"/>
+                          <w:color w:val="2D3D50"/>
+                          <w:sz w:val="18"/>
+                          <w:szCs w:val="16"/>
+                          <w:lang w:val="en-US"/>
+                        </w:rPr>
+                        <w:t xml:space="preserve">include </w:t>
+                      </w:r>
+                      <w:proofErr w:type="spellStart"/>
+                      <w:r>
+                        <w:rPr>
+                          <w:rFonts w:ascii="Open Sans" w:hAnsi="Open Sans" w:cs="Open Sans"/>
+                          <w:color w:val="2D3D50"/>
+                          <w:sz w:val="18"/>
+                          <w:szCs w:val="16"/>
+                          <w:lang w:val="en-US"/>
+                        </w:rPr>
+                        <w:t>Jira</w:t>
+                      </w:r>
+                      <w:proofErr w:type="spellEnd"/>
+                      <w:r>
+                        <w:rPr>
+                          <w:rFonts w:ascii="Open Sans" w:hAnsi="Open Sans" w:cs="Open Sans"/>
+                          <w:color w:val="2D3D50"/>
+                          <w:sz w:val="18"/>
+                          <w:szCs w:val="16"/>
+                          <w:lang w:val="en-US"/>
+                        </w:rPr>
+                        <w:t xml:space="preserve">, Slack, </w:t>
+                      </w:r>
+                      <w:proofErr w:type="spellStart"/>
+                      <w:r>
+                        <w:rPr>
+                          <w:rFonts w:ascii="Open Sans" w:hAnsi="Open Sans" w:cs="Open Sans"/>
+                          <w:color w:val="2D3D50"/>
+                          <w:sz w:val="18"/>
+                          <w:szCs w:val="16"/>
+                          <w:lang w:val="en-US"/>
+                        </w:rPr>
+                        <w:t>Cloudforge</w:t>
+                      </w:r>
+                      <w:proofErr w:type="spellEnd"/>
+                      <w:r>
+                        <w:rPr>
+                          <w:rFonts w:ascii="Open Sans" w:hAnsi="Open Sans" w:cs="Open Sans"/>
+                          <w:color w:val="2D3D50"/>
+                          <w:sz w:val="18"/>
+                          <w:szCs w:val="16"/>
+                          <w:lang w:val="en-US"/>
+                        </w:rPr>
+                        <w:t>, etc</w:t>
+                      </w:r>
+                      <w:r>
+                        <w:rPr>
+                          <w:rFonts w:ascii="Open Sans" w:hAnsi="Open Sans" w:cs="Open Sans"/>
+                          <w:color w:val="2D3D50"/>
+                          <w:sz w:val="18"/>
+                          <w:szCs w:val="16"/>
+                          <w:lang w:val="en-US"/>
+                        </w:rPr>
+                        <w:t>.</w:t>
                       </w:r>
                     </w:p>
                     <w:p>
@@ -3492,7 +3001,7 @@
                           <w:szCs w:val="18"/>
                           <w:lang w:val="en-US"/>
                         </w:rPr>
-                        <w:t xml:space="preserve">UNIVERSAL MUSIC </w:t>
+                        <w:t xml:space="preserve">IN8 </w:t>
                       </w:r>
                       <w:proofErr w:type="gramStart"/>
                       <w:r>
@@ -3506,7 +3015,7 @@
                           <w:szCs w:val="18"/>
                           <w:lang w:val="en-US"/>
                         </w:rPr>
-                        <w:t>GROUP</w:t>
+                        <w:t>MOBILE</w:t>
                       </w:r>
                       <w:r>
                         <w:rPr>
@@ -3517,7 +3026,7 @@
                           <w:szCs w:val="16"/>
                           <w:lang w:val="en-US"/>
                         </w:rPr>
-                        <w:t xml:space="preserve">  2007</w:t>
+                        <w:t xml:space="preserve">  2011</w:t>
                       </w:r>
                       <w:proofErr w:type="gramEnd"/>
                       <w:r>
@@ -3529,7 +3038,7 @@
                           <w:szCs w:val="16"/>
                           <w:lang w:val="en-US"/>
                         </w:rPr>
-                        <w:t xml:space="preserve"> - 2010</w:t>
+                        <w:t xml:space="preserve"> - 2013</w:t>
                       </w:r>
                     </w:p>
                     <w:p>
@@ -3557,7 +3066,7 @@
                           <w:szCs w:val="16"/>
                           <w:lang w:val="en-GB"/>
                         </w:rPr>
-                        <w:t>Senior Producer, Mobile</w:t>
+                        <w:t>Manager, Content &amp; Promotions</w:t>
                       </w:r>
                       <w:r>
                         <w:rPr>
@@ -3587,7 +3096,7 @@
                           <w:szCs w:val="16"/>
                           <w:lang w:val="en-US"/>
                         </w:rPr>
-                        <w:t xml:space="preserve">Responsible for all mobile content production for UMG's labels, giving UMG the top market share in the ringtone business. Managed an internal team of five to fulfill label production priorities. Collaborated closely with marketing executives to ensure all campaign commitments were met. </w:t>
+                        <w:t xml:space="preserve">Managed the concepts, creative design, technical implementation and roadmap for all promotions and sweepstakes within in8 Mobile's two image/music recognition applications: iD and Verizon iD. </w:t>
                       </w:r>
                     </w:p>
                     <w:p>
@@ -3600,11 +3109,10 @@
                         <w:textAlignment w:val="center"/>
                         <w:rPr>
                           <w:rFonts w:ascii="Open Sans" w:hAnsi="Open Sans" w:cs="Open Sans"/>
-                          <w:i/>
                           <w:color w:val="2D3D50"/>
                           <w:sz w:val="18"/>
                           <w:szCs w:val="16"/>
-                          <w:lang w:val="en-GB"/>
+                          <w:lang w:val="en-US"/>
                         </w:rPr>
                       </w:pPr>
                     </w:p>
@@ -3637,7 +3145,21 @@
                           <w:szCs w:val="18"/>
                           <w:lang w:val="en-US"/>
                         </w:rPr>
-                        <w:t>WARNER BROS.</w:t>
+                        <w:t xml:space="preserve">UNIVERSAL MUSIC </w:t>
+                      </w:r>
+                      <w:proofErr w:type="gramStart"/>
+                      <w:r>
+                        <w:rPr>
+                          <w:rFonts w:ascii="Open Sans" w:hAnsi="Open Sans" w:cs="Open Sans"/>
+                          <w:b/>
+                          <w:color w:val="2D3D50"/>
+                          <w:spacing w:val="30"/>
+                          <w:kern w:val="20"/>
+                          <w:sz w:val="20"/>
+                          <w:szCs w:val="18"/>
+                          <w:lang w:val="en-US"/>
+                        </w:rPr>
+                        <w:t>GROUP</w:t>
                       </w:r>
                       <w:r>
                         <w:rPr>
@@ -3648,7 +3170,19 @@
                           <w:szCs w:val="16"/>
                           <w:lang w:val="en-US"/>
                         </w:rPr>
-                        <w:t xml:space="preserve">  2005 - 2007</w:t>
+                        <w:t xml:space="preserve">  2007</w:t>
+                      </w:r>
+                      <w:proofErr w:type="gramEnd"/>
+                      <w:r>
+                        <w:rPr>
+                          <w:rFonts w:ascii="Open Sans" w:hAnsi="Open Sans" w:cs="Open Sans"/>
+                          <w:color w:val="808080" w:themeColor="background1" w:themeShade="80"/>
+                          <w:kern w:val="20"/>
+                          <w:sz w:val="18"/>
+                          <w:szCs w:val="16"/>
+                          <w:lang w:val="en-US"/>
+                        </w:rPr>
+                        <w:t xml:space="preserve"> - 2010</w:t>
                       </w:r>
                     </w:p>
                     <w:p>
@@ -3673,17 +3207,17 @@
                           <w:b/>
                           <w:color w:val="000000"/>
                           <w:sz w:val="20"/>
-                          <w:szCs w:val="20"/>
+                          <w:szCs w:val="16"/>
                           <w:lang w:val="en-GB"/>
                         </w:rPr>
-                        <w:t>Lead of Wireless Personalization</w:t>
+                        <w:t>Senior Producer, Mobile</w:t>
                       </w:r>
                       <w:r>
                         <w:rPr>
                           <w:rFonts w:ascii="Open Sans" w:hAnsi="Open Sans" w:cs="Open Sans"/>
                           <w:color w:val="000000"/>
                           <w:sz w:val="20"/>
-                          <w:szCs w:val="20"/>
+                          <w:szCs w:val="16"/>
                           <w:lang w:val="en-GB"/>
                         </w:rPr>
                         <w:t>:</w:t>
@@ -3706,149 +3240,7 @@
                           <w:szCs w:val="16"/>
                           <w:lang w:val="en-US"/>
                         </w:rPr>
-                        <w:t xml:space="preserve">Mobile </w:t>
-                      </w:r>
-                      <w:r>
-                        <w:rPr>
-                          <w:rFonts w:ascii="Open Sans" w:hAnsi="Open Sans" w:cs="Open Sans"/>
-                          <w:color w:val="2D3D50"/>
-                          <w:sz w:val="18"/>
-                          <w:szCs w:val="16"/>
-                          <w:lang w:val="en-US"/>
-                        </w:rPr>
-                        <w:t xml:space="preserve">wallpaper and ringtone creative lead and production manager for major properties including </w:t>
-                      </w:r>
-                      <w:r>
-                        <w:rPr>
-                          <w:rFonts w:ascii="Open Sans" w:hAnsi="Open Sans" w:cs="Open Sans"/>
-                          <w:i/>
-                          <w:iCs/>
-                          <w:color w:val="2D3D50"/>
-                          <w:sz w:val="18"/>
-                          <w:szCs w:val="16"/>
-                          <w:lang w:val="en-US"/>
-                        </w:rPr>
-                        <w:t>Harry Potter</w:t>
-                      </w:r>
-                      <w:r>
-                        <w:rPr>
-                          <w:rFonts w:ascii="Open Sans" w:hAnsi="Open Sans" w:cs="Open Sans"/>
-                          <w:color w:val="2D3D50"/>
-                          <w:sz w:val="18"/>
-                          <w:szCs w:val="16"/>
-                          <w:lang w:val="en-US"/>
-                        </w:rPr>
-                        <w:t xml:space="preserve">, </w:t>
-                      </w:r>
-                      <w:r>
-                        <w:rPr>
-                          <w:rFonts w:ascii="Open Sans" w:hAnsi="Open Sans" w:cs="Open Sans"/>
-                          <w:i/>
-                          <w:iCs/>
-                          <w:color w:val="2D3D50"/>
-                          <w:sz w:val="18"/>
-                          <w:szCs w:val="16"/>
-                          <w:lang w:val="en-US"/>
-                        </w:rPr>
-                        <w:t>Happy Feet</w:t>
-                      </w:r>
-                      <w:r>
-                        <w:rPr>
-                          <w:rFonts w:ascii="Open Sans" w:hAnsi="Open Sans" w:cs="Open Sans"/>
-                          <w:color w:val="2D3D50"/>
-                          <w:sz w:val="18"/>
-                          <w:szCs w:val="16"/>
-                          <w:lang w:val="en-US"/>
-                        </w:rPr>
-                        <w:t xml:space="preserve">, </w:t>
-                      </w:r>
-                      <w:r>
-                        <w:rPr>
-                          <w:rFonts w:ascii="Open Sans" w:hAnsi="Open Sans" w:cs="Open Sans"/>
-                          <w:i/>
-                          <w:iCs/>
-                          <w:color w:val="2D3D50"/>
-                          <w:sz w:val="18"/>
-                          <w:szCs w:val="16"/>
-                          <w:lang w:val="en-US"/>
-                        </w:rPr>
-                        <w:t>Superman Returns</w:t>
-                      </w:r>
-                      <w:r>
-                        <w:rPr>
-                          <w:rFonts w:ascii="Open Sans" w:hAnsi="Open Sans" w:cs="Open Sans"/>
-                          <w:color w:val="2D3D50"/>
-                          <w:sz w:val="18"/>
-                          <w:szCs w:val="16"/>
-                          <w:lang w:val="en-US"/>
-                        </w:rPr>
-                        <w:t xml:space="preserve">, </w:t>
-                      </w:r>
-                      <w:r>
-                        <w:rPr>
-                          <w:rFonts w:ascii="Open Sans" w:hAnsi="Open Sans" w:cs="Open Sans"/>
-                          <w:i/>
-                          <w:iCs/>
-                          <w:color w:val="2D3D50"/>
-                          <w:sz w:val="18"/>
-                          <w:szCs w:val="16"/>
-                          <w:lang w:val="en-US"/>
-                        </w:rPr>
-                        <w:t>Looney Tunes</w:t>
-                      </w:r>
-                      <w:r>
-                        <w:rPr>
-                          <w:rFonts w:ascii="Open Sans" w:hAnsi="Open Sans" w:cs="Open Sans"/>
-                          <w:color w:val="2D3D50"/>
-                          <w:sz w:val="18"/>
-                          <w:szCs w:val="16"/>
-                          <w:lang w:val="en-US"/>
-                        </w:rPr>
-                        <w:t xml:space="preserve">, </w:t>
-                      </w:r>
-                      <w:r>
-                        <w:rPr>
-                          <w:rFonts w:ascii="Open Sans" w:hAnsi="Open Sans" w:cs="Open Sans"/>
-                          <w:i/>
-                          <w:iCs/>
-                          <w:color w:val="2D3D50"/>
-                          <w:sz w:val="18"/>
-                          <w:szCs w:val="16"/>
-                          <w:lang w:val="en-US"/>
-                        </w:rPr>
-                        <w:t>DC Comics</w:t>
-                      </w:r>
-                      <w:r>
-                        <w:rPr>
-                          <w:rFonts w:ascii="Open Sans" w:hAnsi="Open Sans" w:cs="Open Sans"/>
-                          <w:color w:val="2D3D50"/>
-                          <w:sz w:val="18"/>
-                          <w:szCs w:val="16"/>
-                          <w:lang w:val="en-US"/>
-                        </w:rPr>
-                        <w:t xml:space="preserve">, </w:t>
-                      </w:r>
-                      <w:r>
-                        <w:rPr>
-                          <w:rFonts w:ascii="Open Sans" w:hAnsi="Open Sans" w:cs="Open Sans"/>
-                          <w:i/>
-                          <w:iCs/>
-                          <w:color w:val="2D3D50"/>
-                          <w:sz w:val="18"/>
-                          <w:szCs w:val="16"/>
-                          <w:lang w:val="en-US"/>
-                        </w:rPr>
-                        <w:t xml:space="preserve">Friends </w:t>
-                      </w:r>
-                      <w:r>
-                        <w:rPr>
-                          <w:rFonts w:ascii="Open Sans" w:hAnsi="Open Sans" w:cs="Open Sans"/>
-                          <w:color w:val="2D3D50"/>
-                          <w:sz w:val="18"/>
-                          <w:szCs w:val="16"/>
-                          <w:lang w:val="en-US"/>
-                        </w:rPr>
-                        <w:t xml:space="preserve">and more. </w:t>
+                        <w:t xml:space="preserve">Responsible for all mobile content production for UMG's labels, giving UMG the top market share in the ringtone business. Managed an internal team of five to fulfill label production priorities. Collaborated closely with marketing executives to ensure all campaign commitments were met. </w:t>
                       </w:r>
                     </w:p>
                     <w:p>
@@ -3898,7 +3290,7 @@
                           <w:szCs w:val="18"/>
                           <w:lang w:val="en-US"/>
                         </w:rPr>
-                        <w:t>INFOSPACE MOBILE</w:t>
+                        <w:t>WARNER BROS.</w:t>
                       </w:r>
                       <w:r>
                         <w:rPr>
@@ -3909,7 +3301,7 @@
                           <w:szCs w:val="16"/>
                           <w:lang w:val="en-US"/>
                         </w:rPr>
-                        <w:t xml:space="preserve"> 2001 - 2005</w:t>
+                        <w:t xml:space="preserve">  2005 - 2007</w:t>
                       </w:r>
                     </w:p>
                     <w:p>
@@ -3934,17 +3326,17 @@
                           <w:b/>
                           <w:color w:val="000000"/>
                           <w:sz w:val="20"/>
-                          <w:szCs w:val="16"/>
+                          <w:szCs w:val="20"/>
                           <w:lang w:val="en-GB"/>
                         </w:rPr>
-                        <w:t>Manager of Production</w:t>
+                        <w:t>Lead of Wireless Personalization</w:t>
                       </w:r>
                       <w:r>
                         <w:rPr>
                           <w:rFonts w:ascii="Open Sans" w:hAnsi="Open Sans" w:cs="Open Sans"/>
                           <w:color w:val="000000"/>
                           <w:sz w:val="20"/>
-                          <w:szCs w:val="16"/>
+                          <w:szCs w:val="20"/>
                           <w:lang w:val="en-GB"/>
                         </w:rPr>
                         <w:t>:</w:t>
@@ -3967,7 +3359,149 @@
                           <w:szCs w:val="16"/>
                           <w:lang w:val="en-US"/>
                         </w:rPr>
-                        <w:t xml:space="preserve">Managed the high-volume creative production of licensed music, voice and images, thus creating one of the most diverse and largest catalogs of content in the mobile industry at the time. </w:t>
+                        <w:t xml:space="preserve">Mobile </w:t>
+                      </w:r>
+                      <w:r>
+                        <w:rPr>
+                          <w:rFonts w:ascii="Open Sans" w:hAnsi="Open Sans" w:cs="Open Sans"/>
+                          <w:color w:val="2D3D50"/>
+                          <w:sz w:val="18"/>
+                          <w:szCs w:val="16"/>
+                          <w:lang w:val="en-US"/>
+                        </w:rPr>
+                        <w:t xml:space="preserve">wallpaper and ringtone creative lead and production manager for major properties including </w:t>
+                      </w:r>
+                      <w:r>
+                        <w:rPr>
+                          <w:rFonts w:ascii="Open Sans" w:hAnsi="Open Sans" w:cs="Open Sans"/>
+                          <w:i/>
+                          <w:iCs/>
+                          <w:color w:val="2D3D50"/>
+                          <w:sz w:val="18"/>
+                          <w:szCs w:val="16"/>
+                          <w:lang w:val="en-US"/>
+                        </w:rPr>
+                        <w:t>Harry Potter</w:t>
+                      </w:r>
+                      <w:r>
+                        <w:rPr>
+                          <w:rFonts w:ascii="Open Sans" w:hAnsi="Open Sans" w:cs="Open Sans"/>
+                          <w:color w:val="2D3D50"/>
+                          <w:sz w:val="18"/>
+                          <w:szCs w:val="16"/>
+                          <w:lang w:val="en-US"/>
+                        </w:rPr>
+                        <w:t xml:space="preserve">, </w:t>
+                      </w:r>
+                      <w:r>
+                        <w:rPr>
+                          <w:rFonts w:ascii="Open Sans" w:hAnsi="Open Sans" w:cs="Open Sans"/>
+                          <w:i/>
+                          <w:iCs/>
+                          <w:color w:val="2D3D50"/>
+                          <w:sz w:val="18"/>
+                          <w:szCs w:val="16"/>
+                          <w:lang w:val="en-US"/>
+                        </w:rPr>
+                        <w:t>Happy Feet</w:t>
+                      </w:r>
+                      <w:r>
+                        <w:rPr>
+                          <w:rFonts w:ascii="Open Sans" w:hAnsi="Open Sans" w:cs="Open Sans"/>
+                          <w:color w:val="2D3D50"/>
+                          <w:sz w:val="18"/>
+                          <w:szCs w:val="16"/>
+                          <w:lang w:val="en-US"/>
+                        </w:rPr>
+                        <w:t xml:space="preserve">, </w:t>
+                      </w:r>
+                      <w:r>
+                        <w:rPr>
+                          <w:rFonts w:ascii="Open Sans" w:hAnsi="Open Sans" w:cs="Open Sans"/>
+                          <w:i/>
+                          <w:iCs/>
+                          <w:color w:val="2D3D50"/>
+                          <w:sz w:val="18"/>
+                          <w:szCs w:val="16"/>
+                          <w:lang w:val="en-US"/>
+                        </w:rPr>
+                        <w:t>Superman Returns</w:t>
+                      </w:r>
+                      <w:r>
+                        <w:rPr>
+                          <w:rFonts w:ascii="Open Sans" w:hAnsi="Open Sans" w:cs="Open Sans"/>
+                          <w:color w:val="2D3D50"/>
+                          <w:sz w:val="18"/>
+                          <w:szCs w:val="16"/>
+                          <w:lang w:val="en-US"/>
+                        </w:rPr>
+                        <w:t xml:space="preserve">, </w:t>
+                      </w:r>
+                      <w:r>
+                        <w:rPr>
+                          <w:rFonts w:ascii="Open Sans" w:hAnsi="Open Sans" w:cs="Open Sans"/>
+                          <w:i/>
+                          <w:iCs/>
+                          <w:color w:val="2D3D50"/>
+                          <w:sz w:val="18"/>
+                          <w:szCs w:val="16"/>
+                          <w:lang w:val="en-US"/>
+                        </w:rPr>
+                        <w:t>Looney Tunes</w:t>
+                      </w:r>
+                      <w:r>
+                        <w:rPr>
+                          <w:rFonts w:ascii="Open Sans" w:hAnsi="Open Sans" w:cs="Open Sans"/>
+                          <w:color w:val="2D3D50"/>
+                          <w:sz w:val="18"/>
+                          <w:szCs w:val="16"/>
+                          <w:lang w:val="en-US"/>
+                        </w:rPr>
+                        <w:t xml:space="preserve">, </w:t>
+                      </w:r>
+                      <w:r>
+                        <w:rPr>
+                          <w:rFonts w:ascii="Open Sans" w:hAnsi="Open Sans" w:cs="Open Sans"/>
+                          <w:i/>
+                          <w:iCs/>
+                          <w:color w:val="2D3D50"/>
+                          <w:sz w:val="18"/>
+                          <w:szCs w:val="16"/>
+                          <w:lang w:val="en-US"/>
+                        </w:rPr>
+                        <w:t>DC Comics</w:t>
+                      </w:r>
+                      <w:r>
+                        <w:rPr>
+                          <w:rFonts w:ascii="Open Sans" w:hAnsi="Open Sans" w:cs="Open Sans"/>
+                          <w:color w:val="2D3D50"/>
+                          <w:sz w:val="18"/>
+                          <w:szCs w:val="16"/>
+                          <w:lang w:val="en-US"/>
+                        </w:rPr>
+                        <w:t xml:space="preserve">, </w:t>
+                      </w:r>
+                      <w:r>
+                        <w:rPr>
+                          <w:rFonts w:ascii="Open Sans" w:hAnsi="Open Sans" w:cs="Open Sans"/>
+                          <w:i/>
+                          <w:iCs/>
+                          <w:color w:val="2D3D50"/>
+                          <w:sz w:val="18"/>
+                          <w:szCs w:val="16"/>
+                          <w:lang w:val="en-US"/>
+                        </w:rPr>
+                        <w:t xml:space="preserve">Friends </w:t>
+                      </w:r>
+                      <w:r>
+                        <w:rPr>
+                          <w:rFonts w:ascii="Open Sans" w:hAnsi="Open Sans" w:cs="Open Sans"/>
+                          <w:color w:val="2D3D50"/>
+                          <w:sz w:val="18"/>
+                          <w:szCs w:val="16"/>
+                          <w:lang w:val="en-US"/>
+                        </w:rPr>
+                        <w:t xml:space="preserve">and more. </w:t>
                       </w:r>
                     </w:p>
                     <w:p>
@@ -3980,10 +3514,11 @@
                         <w:textAlignment w:val="center"/>
                         <w:rPr>
                           <w:rFonts w:ascii="Open Sans" w:hAnsi="Open Sans" w:cs="Open Sans"/>
+                          <w:i/>
                           <w:color w:val="2D3D50"/>
                           <w:sz w:val="18"/>
                           <w:szCs w:val="16"/>
-                          <w:lang w:val="en-US"/>
+                          <w:lang w:val="en-GB"/>
                         </w:rPr>
                       </w:pPr>
                     </w:p>
@@ -4016,19 +3551,7 @@
                           <w:szCs w:val="18"/>
                           <w:lang w:val="en-US"/>
                         </w:rPr>
-                        <w:t>EMPEROR NORTON RECORDS</w:t>
-                      </w:r>
-                      <w:r>
-                        <w:rPr>
-                          <w:rFonts w:ascii="Open Sans" w:hAnsi="Open Sans" w:cs="Open Sans"/>
-                          <w:color w:val="2D3D50"/>
-                          <w:spacing w:val="30"/>
-                          <w:kern w:val="20"/>
-                          <w:sz w:val="20"/>
-                          <w:szCs w:val="18"/>
-                          <w:lang w:val="en-US"/>
-                        </w:rPr>
-                        <w:t xml:space="preserve"> </w:t>
+                        <w:t>INFOSPACE MOBILE</w:t>
                       </w:r>
                       <w:r>
                         <w:rPr>
@@ -4039,7 +3562,7 @@
                           <w:szCs w:val="16"/>
                           <w:lang w:val="en-US"/>
                         </w:rPr>
-                        <w:t>1999 - 2001</w:t>
+                        <w:t xml:space="preserve"> 2001 - 2005</w:t>
                       </w:r>
                     </w:p>
                     <w:p>
@@ -4052,11 +3575,10 @@
                         <w:textAlignment w:val="center"/>
                         <w:rPr>
                           <w:rFonts w:ascii="Open Sans" w:hAnsi="Open Sans" w:cs="Open Sans"/>
-                          <w:b/>
-                          <w:color w:val="7F7F7F" w:themeColor="text1" w:themeTint="80"/>
-                          <w:sz w:val="20"/>
+                          <w:color w:val="2D3D50"/>
+                          <w:sz w:val="18"/>
                           <w:szCs w:val="16"/>
-                          <w:lang w:val="en-GB"/>
+                          <w:lang w:val="en-US"/>
                         </w:rPr>
                       </w:pPr>
                       <w:r>
@@ -4068,7 +3590,37 @@
                           <w:szCs w:val="16"/>
                           <w:lang w:val="en-GB"/>
                         </w:rPr>
-                        <w:t>Distribution Manager</w:t>
+                        <w:t>Manager of Production</w:t>
+                      </w:r>
+                      <w:r>
+                        <w:rPr>
+                          <w:rFonts w:ascii="Open Sans" w:hAnsi="Open Sans" w:cs="Open Sans"/>
+                          <w:color w:val="000000"/>
+                          <w:sz w:val="20"/>
+                          <w:szCs w:val="16"/>
+                          <w:lang w:val="en-GB"/>
+                        </w:rPr>
+                        <w:t>:</w:t>
+                      </w:r>
+                      <w:r>
+                        <w:rPr>
+                          <w:rFonts w:ascii="Open Sans" w:hAnsi="Open Sans" w:cs="Open Sans"/>
+                          <w:color w:val="000000"/>
+                          <w:sz w:val="18"/>
+                          <w:szCs w:val="16"/>
+                          <w:lang w:val="en-GB"/>
+                        </w:rPr>
+                        <w:t xml:space="preserve">  </w:t>
+                      </w:r>
+                      <w:r>
+                        <w:rPr>
+                          <w:rFonts w:ascii="Open Sans" w:hAnsi="Open Sans" w:cs="Open Sans"/>
+                          <w:color w:val="2D3D50"/>
+                          <w:sz w:val="18"/>
+                          <w:szCs w:val="16"/>
+                          <w:lang w:val="en-US"/>
+                        </w:rPr>
+                        <w:t xml:space="preserve">Managed the high-volume creative production of licensed music, voice and images, thus creating one of the most diverse and largest catalogs of content in the mobile industry at the time. </w:t>
                       </w:r>
                     </w:p>
                     <w:p>
@@ -4213,7 +3765,7 @@
         <mc:AlternateContent>
           <mc:Choice Requires="wps">
             <w:drawing>
-              <wp:anchor distT="0" distB="0" distL="114300" distR="114300" simplePos="0" relativeHeight="251661312" behindDoc="0" locked="0" layoutInCell="1" allowOverlap="1" wp14:anchorId="361C036B" wp14:editId="104DCCBF">
+              <wp:anchor distT="0" distB="0" distL="114300" distR="114300" simplePos="0" relativeHeight="251661312" behindDoc="0" locked="0" layoutInCell="1" allowOverlap="1" wp14:anchorId="361C036B" wp14:editId="10FC9318">
                 <wp:simplePos x="0" y="0"/>
                 <wp:positionH relativeFrom="column">
                   <wp:posOffset>342900</wp:posOffset>
@@ -4871,11 +4423,7 @@
           </mc:Choice>
           <mc:Fallback>
             <w:pict>
-              <v:shapetype id="_x0000_t202" coordsize="21600,21600" o:spt="202" path="m0,0l0,21600,21600,21600,21600,0xe">
-                <v:stroke joinstyle="miter"/>
-                <v:path gradientshapeok="t" o:connecttype="rect"/>
-              </v:shapetype>
-              <v:shape id="Metin Kutusu 314" o:spid="_x0000_s1026" type="#_x0000_t202" style="position:absolute;margin-left:27pt;margin-top:225pt;width:189pt;height:135pt;z-index:251661312;visibility:visible;mso-wrap-style:square;mso-width-percent:0;mso-height-percent:0;mso-wrap-distance-left:9pt;mso-wrap-distance-top:0;mso-wrap-distance-right:9pt;mso-wrap-distance-bottom:0;mso-position-horizontal:absolute;mso-position-horizontal-relative:text;mso-position-vertical:absolute;mso-position-vertical-relative:text;mso-width-percent:0;mso-height-percent:0;mso-width-relative:margin;mso-height-relative:margin;v-text-anchor:top" o:gfxdata="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" filled="f" stroked="f" strokeweight=".5pt">
+              <v:shape id="_x0000_s1032" type="#_x0000_t202" style="position:absolute;margin-left:27pt;margin-top:225pt;width:189pt;height:135pt;z-index:251661312;visibility:visible;mso-wrap-style:square;mso-width-percent:0;mso-height-percent:0;mso-wrap-distance-left:9pt;mso-wrap-distance-top:0;mso-wrap-distance-right:9pt;mso-wrap-distance-bottom:0;mso-position-horizontal:absolute;mso-position-horizontal-relative:text;mso-position-vertical:absolute;mso-position-vertical-relative:text;mso-width-percent:0;mso-height-percent:0;mso-width-relative:margin;mso-height-relative:margin;v-text-anchor:top" o:gfxdata="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" filled="f" stroked="f" strokeweight=".5pt">
                 <v:textbox inset="0,0,0,0">
                   <w:txbxContent>
                     <w:p>
@@ -5480,7 +5028,7 @@
           <w:lang w:val="en-US"/>
         </w:rPr>
         <w:drawing>
-          <wp:anchor distT="0" distB="0" distL="114300" distR="114300" simplePos="0" relativeHeight="251642876" behindDoc="0" locked="0" layoutInCell="1" allowOverlap="1" wp14:anchorId="30BF5BF6" wp14:editId="18DEC612">
+          <wp:anchor distT="0" distB="0" distL="114300" distR="114300" simplePos="0" relativeHeight="251642876" behindDoc="0" locked="0" layoutInCell="1" allowOverlap="1" wp14:anchorId="30BF5BF6" wp14:editId="44A3B9A3">
             <wp:simplePos x="0" y="0"/>
             <wp:positionH relativeFrom="column">
               <wp:posOffset>154940</wp:posOffset>
@@ -6454,7 +6002,18 @@
                                 <w:szCs w:val="18"/>
                                 <w:lang w:val="en-US"/>
                               </w:rPr>
-                              <w:t xml:space="preserve">20 Jay St. Suite 1100A </w:t>
+                              <w:t>PO Box 1367</w:t>
+                            </w:r>
+                            <w:r>
+                              <w:rPr>
+                                <w:rFonts w:ascii="Open Sans" w:hAnsi="Open Sans" w:cs="Open Sans"/>
+                                <w:color w:val="2D3D50"/>
+                                <w:kern w:val="20"/>
+                                <w:sz w:val="18"/>
+                                <w:szCs w:val="18"/>
+                                <w:lang w:val="en-US"/>
+                              </w:rPr>
+                              <w:t xml:space="preserve"> </w:t>
                             </w:r>
                           </w:p>
                           <w:p>
@@ -6483,7 +6042,62 @@
                                 <w:szCs w:val="18"/>
                                 <w:lang w:val="en-US"/>
                               </w:rPr>
-                              <w:t xml:space="preserve">Brooklyn, NY 11201 </w:t>
+                              <w:t>Kennebunk</w:t>
+                            </w:r>
+                            <w:r>
+                              <w:rPr>
+                                <w:rFonts w:ascii="Open Sans" w:hAnsi="Open Sans" w:cs="Open Sans"/>
+                                <w:color w:val="2D3D50"/>
+                                <w:kern w:val="20"/>
+                                <w:sz w:val="18"/>
+                                <w:szCs w:val="18"/>
+                                <w:lang w:val="en-US"/>
+                              </w:rPr>
+                              <w:t xml:space="preserve">, </w:t>
+                            </w:r>
+                            <w:r>
+                              <w:rPr>
+                                <w:rFonts w:ascii="Open Sans" w:hAnsi="Open Sans" w:cs="Open Sans"/>
+                                <w:color w:val="2D3D50"/>
+                                <w:kern w:val="20"/>
+                                <w:sz w:val="18"/>
+                                <w:szCs w:val="18"/>
+                                <w:lang w:val="en-US"/>
+                              </w:rPr>
+                              <w:t>ME</w:t>
+                            </w:r>
+                            <w:r>
+                              <w:rPr>
+                                <w:rFonts w:ascii="Open Sans" w:hAnsi="Open Sans" w:cs="Open Sans"/>
+                                <w:color w:val="2D3D50"/>
+                                <w:kern w:val="20"/>
+                                <w:sz w:val="18"/>
+                                <w:szCs w:val="18"/>
+                                <w:lang w:val="en-US"/>
+                              </w:rPr>
+                              <w:t xml:space="preserve"> </w:t>
+                            </w:r>
+                            <w:r>
+                              <w:rPr>
+                                <w:rFonts w:ascii="Open Sans" w:hAnsi="Open Sans" w:cs="Open Sans"/>
+                                <w:color w:val="2D3D50"/>
+                                <w:kern w:val="20"/>
+                                <w:sz w:val="18"/>
+                                <w:szCs w:val="18"/>
+                                <w:lang w:val="en-US"/>
+                              </w:rPr>
+                              <w:t>04043</w:t>
+                            </w:r>
+                            <w:r>
+                              <w:rPr>
+                                <w:rFonts w:ascii="Open Sans" w:hAnsi="Open Sans" w:cs="Open Sans"/>
+                                <w:color w:val="2D3D50"/>
+                                <w:kern w:val="20"/>
+                                <w:sz w:val="18"/>
+                                <w:szCs w:val="18"/>
+                                <w:lang w:val="en-US"/>
+                              </w:rPr>
+                              <w:t xml:space="preserve"> </w:t>
                             </w:r>
                           </w:p>
                           <w:p>
@@ -6531,7 +6145,7 @@
                 <v:stroke joinstyle="miter"/>
                 <v:path gradientshapeok="t" o:connecttype="rect"/>
               </v:shapetype>
-              <v:shape id="Metin Kutusu 1" o:spid="_x0000_s1026" type="#_x0000_t202" style="position:absolute;margin-left:61.6pt;margin-top:501.2pt;width:154.7pt;height:30.6pt;z-index:251693056;visibility:visible;mso-wrap-style:square;mso-width-percent:0;mso-height-percent:0;mso-wrap-distance-left:9pt;mso-wrap-distance-top:0;mso-wrap-distance-right:9pt;mso-wrap-distance-bottom:0;mso-position-horizontal:absolute;mso-position-horizontal-relative:text;mso-position-vertical:absolute;mso-position-vertical-relative:text;mso-width-percent:0;mso-height-percent:0;mso-width-relative:margin;mso-height-relative:margin;v-text-anchor:top" o:gfxdata="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" filled="f" stroked="f" strokeweight=".5pt">
+              <v:shape id="_x0000_s1041" type="#_x0000_t202" style="position:absolute;margin-left:61.6pt;margin-top:501.2pt;width:154.7pt;height:30.6pt;z-index:251693056;visibility:visible;mso-wrap-style:square;mso-width-percent:0;mso-height-percent:0;mso-wrap-distance-left:9pt;mso-wrap-distance-top:0;mso-wrap-distance-right:9pt;mso-wrap-distance-bottom:0;mso-position-horizontal:absolute;mso-position-horizontal-relative:text;mso-position-vertical:absolute;mso-position-vertical-relative:text;mso-width-percent:0;mso-height-percent:0;mso-width-relative:margin;mso-height-relative:margin;v-text-anchor:top" o:gfxdata="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" filled="f" stroked="f" strokeweight=".5pt">
                 <v:textbox inset="0,0,0,0">
                   <w:txbxContent>
                     <w:p>
@@ -6560,7 +6174,18 @@
                           <w:szCs w:val="18"/>
                           <w:lang w:val="en-US"/>
                         </w:rPr>
-                        <w:t xml:space="preserve">20 Jay St. Suite 1100A </w:t>
+                        <w:t>PO Box 1367</w:t>
+                      </w:r>
+                      <w:r>
+                        <w:rPr>
+                          <w:rFonts w:ascii="Open Sans" w:hAnsi="Open Sans" w:cs="Open Sans"/>
+                          <w:color w:val="2D3D50"/>
+                          <w:kern w:val="20"/>
+                          <w:sz w:val="18"/>
+                          <w:szCs w:val="18"/>
+                          <w:lang w:val="en-US"/>
+                        </w:rPr>
+                        <w:t xml:space="preserve"> </w:t>
                       </w:r>
                     </w:p>
                     <w:p>
@@ -6589,7 +6214,64 @@
                           <w:szCs w:val="18"/>
                           <w:lang w:val="en-US"/>
                         </w:rPr>
-                        <w:t xml:space="preserve">Brooklyn, NY 11201 </w:t>
+                        <w:t>Kennebunk</w:t>
+                      </w:r>
+                      <w:r>
+                        <w:rPr>
+                          <w:rFonts w:ascii="Open Sans" w:hAnsi="Open Sans" w:cs="Open Sans"/>
+                          <w:color w:val="2D3D50"/>
+                          <w:kern w:val="20"/>
+                          <w:sz w:val="18"/>
+                          <w:szCs w:val="18"/>
+                          <w:lang w:val="en-US"/>
+                        </w:rPr>
+                        <w:t xml:space="preserve">, </w:t>
+                      </w:r>
+                      <w:r>
+                        <w:rPr>
+                          <w:rFonts w:ascii="Open Sans" w:hAnsi="Open Sans" w:cs="Open Sans"/>
+                          <w:color w:val="2D3D50"/>
+                          <w:kern w:val="20"/>
+                          <w:sz w:val="18"/>
+                          <w:szCs w:val="18"/>
+                          <w:lang w:val="en-US"/>
+                        </w:rPr>
+                        <w:t>ME</w:t>
+                      </w:r>
+                      <w:r>
+                        <w:rPr>
+                          <w:rFonts w:ascii="Open Sans" w:hAnsi="Open Sans" w:cs="Open Sans"/>
+                          <w:color w:val="2D3D50"/>
+                          <w:kern w:val="20"/>
+                          <w:sz w:val="18"/>
+                          <w:szCs w:val="18"/>
+                          <w:lang w:val="en-US"/>
+                        </w:rPr>
+                        <w:t xml:space="preserve"> </w:t>
+                      </w:r>
+                      <w:r>
+                        <w:rPr>
+                          <w:rFonts w:ascii="Open Sans" w:hAnsi="Open Sans" w:cs="Open Sans"/>
+                          <w:color w:val="2D3D50"/>
+                          <w:kern w:val="20"/>
+                          <w:sz w:val="18"/>
+                          <w:szCs w:val="18"/>
+                          <w:lang w:val="en-US"/>
+                        </w:rPr>
+                        <w:t>04043</w:t>
+                      </w:r>
+                      <w:bookmarkStart w:id="1" w:name="_GoBack"/>
+                      <w:bookmarkEnd w:id="1"/>
+                      <w:r>
+                        <w:rPr>
+                          <w:rFonts w:ascii="Open Sans" w:hAnsi="Open Sans" w:cs="Open Sans"/>
+                          <w:color w:val="2D3D50"/>
+                          <w:kern w:val="20"/>
+                          <w:sz w:val="18"/>
+                          <w:szCs w:val="18"/>
+                          <w:lang w:val="en-US"/>
+                        </w:rPr>
+                        <w:t xml:space="preserve"> </w:t>
                       </w:r>
                     </w:p>
                     <w:p>
@@ -6700,7 +6382,18 @@
                                 <w:szCs w:val="18"/>
                                 <w:lang w:val="en-US"/>
                               </w:rPr>
-                              <w:t>www.crg.io</w:t>
+                              <w:t>http://</w:t>
+                            </w:r>
+                            <w:r>
+                              <w:rPr>
+                                <w:rFonts w:ascii="Open Sans" w:hAnsi="Open Sans" w:cs="Open Sans"/>
+                                <w:color w:val="2D3D50"/>
+                                <w:kern w:val="20"/>
+                                <w:sz w:val="18"/>
+                                <w:szCs w:val="18"/>
+                                <w:lang w:val="en-US"/>
+                              </w:rPr>
+                              <w:t>crg.io</w:t>
                             </w:r>
                           </w:p>
                         </w:txbxContent>
@@ -6725,7 +6418,7 @@
           </mc:Choice>
           <mc:Fallback>
             <w:pict>
-              <v:shape id="_x0000_s1027" type="#_x0000_t202" style="position:absolute;margin-left:60.6pt;margin-top:459.85pt;width:141.85pt;height:12.35pt;z-index:251687936;visibility:visible;mso-wrap-style:square;mso-width-percent:0;mso-height-percent:0;mso-wrap-distance-left:9pt;mso-wrap-distance-top:0;mso-wrap-distance-right:9pt;mso-wrap-distance-bottom:0;mso-position-horizontal:absolute;mso-position-horizontal-relative:text;mso-position-vertical:absolute;mso-position-vertical-relative:text;mso-width-percent:0;mso-height-percent:0;mso-width-relative:margin;mso-height-relative:margin;v-text-anchor:top" o:gfxdata="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" filled="f" stroked="f" strokeweight=".5pt">
+              <v:shape id="_x0000_s1037" type="#_x0000_t202" style="position:absolute;margin-left:60.6pt;margin-top:459.85pt;width:141.85pt;height:12.35pt;z-index:251687936;visibility:visible;mso-wrap-style:square;mso-width-percent:0;mso-height-percent:0;mso-wrap-distance-left:9pt;mso-wrap-distance-top:0;mso-wrap-distance-right:9pt;mso-wrap-distance-bottom:0;mso-position-horizontal:absolute;mso-position-horizontal-relative:text;mso-position-vertical:absolute;mso-position-vertical-relative:text;mso-width-percent:0;mso-height-percent:0;mso-width-relative:margin;mso-height-relative:margin;v-text-anchor:top" o:gfxdata="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" filled="f" stroked="f" strokeweight=".5pt">
                 <v:textbox inset="0,0,0,0">
                   <w:txbxContent>
                     <w:p>
@@ -6755,7 +6448,18 @@
                           <w:szCs w:val="18"/>
                           <w:lang w:val="en-US"/>
                         </w:rPr>
-                        <w:t>www.crg.io</w:t>
+                        <w:t>http://</w:t>
+                      </w:r>
+                      <w:r>
+                        <w:rPr>
+                          <w:rFonts w:ascii="Open Sans" w:hAnsi="Open Sans" w:cs="Open Sans"/>
+                          <w:color w:val="2D3D50"/>
+                          <w:kern w:val="20"/>
+                          <w:sz w:val="18"/>
+                          <w:szCs w:val="18"/>
+                          <w:lang w:val="en-US"/>
+                        </w:rPr>
+                        <w:t>crg.io</w:t>
                       </w:r>
                     </w:p>
                   </w:txbxContent>
@@ -12872,7 +12576,111 @@
     <w:p/>
     <w:p/>
     <w:p/>
-    <w:p/>
+    <w:p>
+      <w:r>
+        <w:rPr>
+          <w:noProof/>
+          <w:lang w:val="en-US"/>
+        </w:rPr>
+        <mc:AlternateContent>
+          <mc:Choice Requires="wps">
+            <w:drawing>
+              <wp:anchor distT="0" distB="0" distL="114300" distR="114300" simplePos="0" relativeHeight="251840512" behindDoc="0" locked="0" layoutInCell="1" allowOverlap="1" wp14:anchorId="6EF3996A" wp14:editId="4E0AE8F8">
+                <wp:simplePos x="0" y="0"/>
+                <wp:positionH relativeFrom="column">
+                  <wp:posOffset>3199765</wp:posOffset>
+                </wp:positionH>
+                <wp:positionV relativeFrom="paragraph">
+                  <wp:posOffset>297815</wp:posOffset>
+                </wp:positionV>
+                <wp:extent cx="79375" cy="78740"/>
+                <wp:effectExtent l="0" t="0" r="0" b="0"/>
+                <wp:wrapNone/>
+                <wp:docPr id="21" name="Ellipse 383"/>
+                <wp:cNvGraphicFramePr/>
+                <a:graphic xmlns:a="http://schemas.openxmlformats.org/drawingml/2006/main">
+                  <a:graphicData uri="http://schemas.microsoft.com/office/word/2010/wordprocessingShape">
+                    <wps:wsp>
+                      <wps:cNvSpPr/>
+                      <wps:spPr>
+                        <a:xfrm>
+                          <a:off x="0" y="0"/>
+                          <a:ext cx="79375" cy="78740"/>
+                        </a:xfrm>
+                        <a:prstGeom prst="ellipse">
+                          <a:avLst/>
+                        </a:prstGeom>
+                        <a:solidFill>
+                          <a:srgbClr val="2D3D50"/>
+                        </a:solidFill>
+                        <a:ln>
+                          <a:noFill/>
+                        </a:ln>
+                      </wps:spPr>
+                      <wps:style>
+                        <a:lnRef idx="2">
+                          <a:schemeClr val="accent1">
+                            <a:shade val="50000"/>
+                          </a:schemeClr>
+                        </a:lnRef>
+                        <a:fillRef idx="1">
+                          <a:schemeClr val="accent1"/>
+                        </a:fillRef>
+                        <a:effectRef idx="0">
+                          <a:schemeClr val="accent1"/>
+                        </a:effectRef>
+                        <a:fontRef idx="minor">
+                          <a:schemeClr val="lt1"/>
+                        </a:fontRef>
+                      </wps:style>
+                      <wps:txbx>
+                        <w:txbxContent>
+                          <w:p>
+                            <w:pPr>
+                              <w:jc w:val="center"/>
+                            </w:pPr>
+                            <w:r>
+                              <w:t>v</w:t>
+                            </w:r>
+                          </w:p>
+                        </w:txbxContent>
+                      </wps:txbx>
+                      <wps:bodyPr rot="0" spcFirstLastPara="0" vertOverflow="overflow" horzOverflow="overflow" vert="horz" wrap="square" lIns="91440" tIns="45720" rIns="91440" bIns="45720" numCol="1" spcCol="0" rtlCol="0" fromWordArt="0" anchor="ctr" anchorCtr="0" forceAA="0" compatLnSpc="1">
+                        <a:prstTxWarp prst="textNoShape">
+                          <a:avLst/>
+                        </a:prstTxWarp>
+                        <a:noAutofit/>
+                      </wps:bodyPr>
+                    </wps:wsp>
+                  </a:graphicData>
+                </a:graphic>
+                <wp14:sizeRelV relativeFrom="margin">
+                  <wp14:pctHeight>0</wp14:pctHeight>
+                </wp14:sizeRelV>
+              </wp:anchor>
+            </w:drawing>
+          </mc:Choice>
+          <mc:Fallback>
+            <w:pict>
+              <v:oval id="_x0000_s1072" style="position:absolute;margin-left:251.95pt;margin-top:23.45pt;width:6.25pt;height:6.2pt;z-index:251840512;visibility:visible;mso-wrap-style:square;mso-height-percent:0;mso-wrap-distance-left:9pt;mso-wrap-distance-top:0;mso-wrap-distance-right:9pt;mso-wrap-distance-bottom:0;mso-position-horizontal:absolute;mso-position-horizontal-relative:text;mso-position-vertical:absolute;mso-position-vertical-relative:text;mso-height-percent:0;mso-height-relative:margin;v-text-anchor:middle" o:gfxdata="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" fillcolor="#2d3d50" stroked="f" strokeweight="2pt">
+                <v:textbox>
+                  <w:txbxContent>
+                    <w:p>
+                      <w:pPr>
+                        <w:jc w:val="center"/>
+                      </w:pPr>
+                      <w:r>
+                        <w:t>v</w:t>
+                      </w:r>
+                    </w:p>
+                  </w:txbxContent>
+                </v:textbox>
+              </v:oval>
+            </w:pict>
+          </mc:Fallback>
+        </mc:AlternateContent>
+      </w:r>
+    </w:p>
     <w:p/>
     <w:p/>
     <w:p>
@@ -12880,6 +12688,409 @@
         <w:jc w:val="right"/>
       </w:pPr>
       <w:bookmarkStart w:id="0" w:name="_GoBack"/>
+      <w:r>
+        <w:rPr>
+          <w:noProof/>
+          <w:lang w:val="en-US"/>
+        </w:rPr>
+        <mc:AlternateContent>
+          <mc:Choice Requires="wps">
+            <w:drawing>
+              <wp:anchor distT="0" distB="0" distL="114300" distR="114300" simplePos="0" relativeHeight="251842560" behindDoc="0" locked="0" layoutInCell="1" allowOverlap="1" wp14:anchorId="090A55AA" wp14:editId="3731B6DE">
+                <wp:simplePos x="0" y="0"/>
+                <wp:positionH relativeFrom="column">
+                  <wp:posOffset>3200400</wp:posOffset>
+                </wp:positionH>
+                <wp:positionV relativeFrom="paragraph">
+                  <wp:posOffset>1737995</wp:posOffset>
+                </wp:positionV>
+                <wp:extent cx="79375" cy="86995"/>
+                <wp:effectExtent l="0" t="0" r="0" b="0"/>
+                <wp:wrapNone/>
+                <wp:docPr id="24" name="Ellipse 383"/>
+                <wp:cNvGraphicFramePr/>
+                <a:graphic xmlns:a="http://schemas.openxmlformats.org/drawingml/2006/main">
+                  <a:graphicData uri="http://schemas.microsoft.com/office/word/2010/wordprocessingShape">
+                    <wps:wsp>
+                      <wps:cNvSpPr/>
+                      <wps:spPr>
+                        <a:xfrm>
+                          <a:off x="0" y="0"/>
+                          <a:ext cx="79375" cy="86995"/>
+                        </a:xfrm>
+                        <a:prstGeom prst="ellipse">
+                          <a:avLst/>
+                        </a:prstGeom>
+                        <a:solidFill>
+                          <a:srgbClr val="2D3D50"/>
+                        </a:solidFill>
+                        <a:ln>
+                          <a:noFill/>
+                        </a:ln>
+                      </wps:spPr>
+                      <wps:style>
+                        <a:lnRef idx="2">
+                          <a:schemeClr val="accent1">
+                            <a:shade val="50000"/>
+                          </a:schemeClr>
+                        </a:lnRef>
+                        <a:fillRef idx="1">
+                          <a:schemeClr val="accent1"/>
+                        </a:fillRef>
+                        <a:effectRef idx="0">
+                          <a:schemeClr val="accent1"/>
+                        </a:effectRef>
+                        <a:fontRef idx="minor">
+                          <a:schemeClr val="lt1"/>
+                        </a:fontRef>
+                      </wps:style>
+                      <wps:txbx>
+                        <w:txbxContent>
+                          <w:p>
+                            <w:pPr>
+                              <w:jc w:val="center"/>
+                            </w:pPr>
+                            <w:r>
+                              <w:t>v</w:t>
+                            </w:r>
+                          </w:p>
+                        </w:txbxContent>
+                      </wps:txbx>
+                      <wps:bodyPr rot="0" spcFirstLastPara="0" vertOverflow="overflow" horzOverflow="overflow" vert="horz" wrap="square" lIns="91440" tIns="45720" rIns="91440" bIns="45720" numCol="1" spcCol="0" rtlCol="0" fromWordArt="0" anchor="ctr" anchorCtr="0" forceAA="0" compatLnSpc="1">
+                        <a:prstTxWarp prst="textNoShape">
+                          <a:avLst/>
+                        </a:prstTxWarp>
+                        <a:noAutofit/>
+                      </wps:bodyPr>
+                    </wps:wsp>
+                  </a:graphicData>
+                </a:graphic>
+                <wp14:sizeRelV relativeFrom="margin">
+                  <wp14:pctHeight>0</wp14:pctHeight>
+                </wp14:sizeRelV>
+              </wp:anchor>
+            </w:drawing>
+          </mc:Choice>
+          <mc:Fallback>
+            <w:pict>
+              <v:oval id="_x0000_s1073" style="position:absolute;left:0;text-align:left;margin-left:252pt;margin-top:136.85pt;width:6.25pt;height:6.85pt;z-index:251842560;visibility:visible;mso-wrap-style:square;mso-height-percent:0;mso-wrap-distance-left:9pt;mso-wrap-distance-top:0;mso-wrap-distance-right:9pt;mso-wrap-distance-bottom:0;mso-position-horizontal:absolute;mso-position-horizontal-relative:text;mso-position-vertical:absolute;mso-position-vertical-relative:text;mso-height-percent:0;mso-height-relative:margin;v-text-anchor:middle" o:gfxdata="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" fillcolor="#2d3d50" stroked="f" strokeweight="2pt">
+                <v:textbox>
+                  <w:txbxContent>
+                    <w:p>
+                      <w:pPr>
+                        <w:jc w:val="center"/>
+                      </w:pPr>
+                      <w:r>
+                        <w:t>v</w:t>
+                      </w:r>
+                    </w:p>
+                  </w:txbxContent>
+                </v:textbox>
+              </v:oval>
+            </w:pict>
+          </mc:Fallback>
+        </mc:AlternateContent>
+      </w:r>
+      <w:r>
+        <w:rPr>
+          <w:noProof/>
+          <w:lang w:val="en-US"/>
+        </w:rPr>
+        <mc:AlternateContent>
+          <mc:Choice Requires="wps">
+            <w:drawing>
+              <wp:anchor distT="0" distB="0" distL="114300" distR="114300" simplePos="0" relativeHeight="251846656" behindDoc="0" locked="0" layoutInCell="1" allowOverlap="1" wp14:anchorId="5C1DB966" wp14:editId="4C77D1EB">
+                <wp:simplePos x="0" y="0"/>
+                <wp:positionH relativeFrom="column">
+                  <wp:posOffset>3201035</wp:posOffset>
+                </wp:positionH>
+                <wp:positionV relativeFrom="paragraph">
+                  <wp:posOffset>2871470</wp:posOffset>
+                </wp:positionV>
+                <wp:extent cx="79375" cy="79375"/>
+                <wp:effectExtent l="0" t="0" r="0" b="0"/>
+                <wp:wrapNone/>
+                <wp:docPr id="26" name="Ellipse 383"/>
+                <wp:cNvGraphicFramePr/>
+                <a:graphic xmlns:a="http://schemas.openxmlformats.org/drawingml/2006/main">
+                  <a:graphicData uri="http://schemas.microsoft.com/office/word/2010/wordprocessingShape">
+                    <wps:wsp>
+                      <wps:cNvSpPr/>
+                      <wps:spPr>
+                        <a:xfrm>
+                          <a:off x="0" y="0"/>
+                          <a:ext cx="79375" cy="79375"/>
+                        </a:xfrm>
+                        <a:prstGeom prst="ellipse">
+                          <a:avLst/>
+                        </a:prstGeom>
+                        <a:solidFill>
+                          <a:srgbClr val="2D3D50"/>
+                        </a:solidFill>
+                        <a:ln>
+                          <a:noFill/>
+                        </a:ln>
+                      </wps:spPr>
+                      <wps:style>
+                        <a:lnRef idx="2">
+                          <a:schemeClr val="accent1">
+                            <a:shade val="50000"/>
+                          </a:schemeClr>
+                        </a:lnRef>
+                        <a:fillRef idx="1">
+                          <a:schemeClr val="accent1"/>
+                        </a:fillRef>
+                        <a:effectRef idx="0">
+                          <a:schemeClr val="accent1"/>
+                        </a:effectRef>
+                        <a:fontRef idx="minor">
+                          <a:schemeClr val="lt1"/>
+                        </a:fontRef>
+                      </wps:style>
+                      <wps:txbx>
+                        <w:txbxContent>
+                          <w:p>
+                            <w:pPr>
+                              <w:jc w:val="center"/>
+                            </w:pPr>
+                            <w:r>
+                              <w:t>v</w:t>
+                            </w:r>
+                          </w:p>
+                        </w:txbxContent>
+                      </wps:txbx>
+                      <wps:bodyPr rot="0" spcFirstLastPara="0" vertOverflow="overflow" horzOverflow="overflow" vert="horz" wrap="square" lIns="91440" tIns="45720" rIns="91440" bIns="45720" numCol="1" spcCol="0" rtlCol="0" fromWordArt="0" anchor="ctr" anchorCtr="0" forceAA="0" compatLnSpc="1">
+                        <a:prstTxWarp prst="textNoShape">
+                          <a:avLst/>
+                        </a:prstTxWarp>
+                        <a:noAutofit/>
+                      </wps:bodyPr>
+                    </wps:wsp>
+                  </a:graphicData>
+                </a:graphic>
+              </wp:anchor>
+            </w:drawing>
+          </mc:Choice>
+          <mc:Fallback>
+            <w:pict>
+              <v:oval id="_x0000_s1074" style="position:absolute;left:0;text-align:left;margin-left:252.05pt;margin-top:226.1pt;width:6.25pt;height:6.25pt;z-index:251846656;visibility:visible;mso-wrap-style:square;mso-wrap-distance-left:9pt;mso-wrap-distance-top:0;mso-wrap-distance-right:9pt;mso-wrap-distance-bottom:0;mso-position-horizontal:absolute;mso-position-horizontal-relative:text;mso-position-vertical:absolute;mso-position-vertical-relative:text;v-text-anchor:middle" o:gfxdata="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" fillcolor="#2d3d50" stroked="f" strokeweight="2pt">
+                <v:textbox>
+                  <w:txbxContent>
+                    <w:p>
+                      <w:pPr>
+                        <w:jc w:val="center"/>
+                      </w:pPr>
+                      <w:r>
+                        <w:t>v</w:t>
+                      </w:r>
+                    </w:p>
+                  </w:txbxContent>
+                </v:textbox>
+              </v:oval>
+            </w:pict>
+          </mc:Fallback>
+        </mc:AlternateContent>
+      </w:r>
+      <w:r>
+        <w:rPr>
+          <w:noProof/>
+          <w:lang w:val="en-US"/>
+        </w:rPr>
+        <mc:AlternateContent>
+          <mc:Choice Requires="wps">
+            <w:drawing>
+              <wp:anchor distT="0" distB="0" distL="114300" distR="114300" simplePos="0" relativeHeight="251848704" behindDoc="0" locked="0" layoutInCell="1" allowOverlap="1" wp14:anchorId="7B4C99AE" wp14:editId="27060E25">
+                <wp:simplePos x="0" y="0"/>
+                <wp:positionH relativeFrom="column">
+                  <wp:posOffset>3201035</wp:posOffset>
+                </wp:positionH>
+                <wp:positionV relativeFrom="paragraph">
+                  <wp:posOffset>3841115</wp:posOffset>
+                </wp:positionV>
+                <wp:extent cx="79375" cy="79375"/>
+                <wp:effectExtent l="0" t="0" r="0" b="0"/>
+                <wp:wrapNone/>
+                <wp:docPr id="30" name="Ellipse 383"/>
+                <wp:cNvGraphicFramePr/>
+                <a:graphic xmlns:a="http://schemas.openxmlformats.org/drawingml/2006/main">
+                  <a:graphicData uri="http://schemas.microsoft.com/office/word/2010/wordprocessingShape">
+                    <wps:wsp>
+                      <wps:cNvSpPr/>
+                      <wps:spPr>
+                        <a:xfrm>
+                          <a:off x="0" y="0"/>
+                          <a:ext cx="79375" cy="79375"/>
+                        </a:xfrm>
+                        <a:prstGeom prst="ellipse">
+                          <a:avLst/>
+                        </a:prstGeom>
+                        <a:solidFill>
+                          <a:srgbClr val="2D3D50"/>
+                        </a:solidFill>
+                        <a:ln>
+                          <a:noFill/>
+                        </a:ln>
+                      </wps:spPr>
+                      <wps:style>
+                        <a:lnRef idx="2">
+                          <a:schemeClr val="accent1">
+                            <a:shade val="50000"/>
+                          </a:schemeClr>
+                        </a:lnRef>
+                        <a:fillRef idx="1">
+                          <a:schemeClr val="accent1"/>
+                        </a:fillRef>
+                        <a:effectRef idx="0">
+                          <a:schemeClr val="accent1"/>
+                        </a:effectRef>
+                        <a:fontRef idx="minor">
+                          <a:schemeClr val="lt1"/>
+                        </a:fontRef>
+                      </wps:style>
+                      <wps:txbx>
+                        <w:txbxContent>
+                          <w:p>
+                            <w:pPr>
+                              <w:jc w:val="center"/>
+                            </w:pPr>
+                            <w:r>
+                              <w:t>v</w:t>
+                            </w:r>
+                          </w:p>
+                        </w:txbxContent>
+                      </wps:txbx>
+                      <wps:bodyPr rot="0" spcFirstLastPara="0" vertOverflow="overflow" horzOverflow="overflow" vert="horz" wrap="square" lIns="91440" tIns="45720" rIns="91440" bIns="45720" numCol="1" spcCol="0" rtlCol="0" fromWordArt="0" anchor="ctr" anchorCtr="0" forceAA="0" compatLnSpc="1">
+                        <a:prstTxWarp prst="textNoShape">
+                          <a:avLst/>
+                        </a:prstTxWarp>
+                        <a:noAutofit/>
+                      </wps:bodyPr>
+                    </wps:wsp>
+                  </a:graphicData>
+                </a:graphic>
+              </wp:anchor>
+            </w:drawing>
+          </mc:Choice>
+          <mc:Fallback>
+            <w:pict>
+              <v:oval id="_x0000_s1075" style="position:absolute;left:0;text-align:left;margin-left:252.05pt;margin-top:302.45pt;width:6.25pt;height:6.25pt;z-index:251848704;visibility:visible;mso-wrap-style:square;mso-wrap-distance-left:9pt;mso-wrap-distance-top:0;mso-wrap-distance-right:9pt;mso-wrap-distance-bottom:0;mso-position-horizontal:absolute;mso-position-horizontal-relative:text;mso-position-vertical:absolute;mso-position-vertical-relative:text;v-text-anchor:middle" o:gfxdata="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" fillcolor="#2d3d50" stroked="f" strokeweight="2pt">
+                <v:textbox>
+                  <w:txbxContent>
+                    <w:p>
+                      <w:pPr>
+                        <w:jc w:val="center"/>
+                      </w:pPr>
+                      <w:r>
+                        <w:t>v</w:t>
+                      </w:r>
+                    </w:p>
+                  </w:txbxContent>
+                </v:textbox>
+              </v:oval>
+            </w:pict>
+          </mc:Fallback>
+        </mc:AlternateContent>
+      </w:r>
+      <w:r>
+        <w:rPr>
+          <w:noProof/>
+          <w:lang w:val="en-US"/>
+        </w:rPr>
+        <mc:AlternateContent>
+          <mc:Choice Requires="wps">
+            <w:drawing>
+              <wp:anchor distT="0" distB="0" distL="114300" distR="114300" simplePos="0" relativeHeight="251844608" behindDoc="0" locked="0" layoutInCell="1" allowOverlap="1" wp14:anchorId="2FD2E2B5" wp14:editId="2E5975D0">
+                <wp:simplePos x="0" y="0"/>
+                <wp:positionH relativeFrom="column">
+                  <wp:posOffset>3200400</wp:posOffset>
+                </wp:positionH>
+                <wp:positionV relativeFrom="paragraph">
+                  <wp:posOffset>775335</wp:posOffset>
+                </wp:positionV>
+                <wp:extent cx="79375" cy="79375"/>
+                <wp:effectExtent l="0" t="0" r="0" b="0"/>
+                <wp:wrapNone/>
+                <wp:docPr id="25" name="Ellipse 383"/>
+                <wp:cNvGraphicFramePr/>
+                <a:graphic xmlns:a="http://schemas.openxmlformats.org/drawingml/2006/main">
+                  <a:graphicData uri="http://schemas.microsoft.com/office/word/2010/wordprocessingShape">
+                    <wps:wsp>
+                      <wps:cNvSpPr/>
+                      <wps:spPr>
+                        <a:xfrm>
+                          <a:off x="0" y="0"/>
+                          <a:ext cx="79375" cy="79375"/>
+                        </a:xfrm>
+                        <a:prstGeom prst="ellipse">
+                          <a:avLst/>
+                        </a:prstGeom>
+                        <a:solidFill>
+                          <a:srgbClr val="2D3D50"/>
+                        </a:solidFill>
+                        <a:ln>
+                          <a:noFill/>
+                        </a:ln>
+                      </wps:spPr>
+                      <wps:style>
+                        <a:lnRef idx="2">
+                          <a:schemeClr val="accent1">
+                            <a:shade val="50000"/>
+                          </a:schemeClr>
+                        </a:lnRef>
+                        <a:fillRef idx="1">
+                          <a:schemeClr val="accent1"/>
+                        </a:fillRef>
+                        <a:effectRef idx="0">
+                          <a:schemeClr val="accent1"/>
+                        </a:effectRef>
+                        <a:fontRef idx="minor">
+                          <a:schemeClr val="lt1"/>
+                        </a:fontRef>
+                      </wps:style>
+                      <wps:txbx>
+                        <w:txbxContent>
+                          <w:p>
+                            <w:pPr>
+                              <w:jc w:val="center"/>
+                            </w:pPr>
+                            <w:r>
+                              <w:t>v</w:t>
+                            </w:r>
+                          </w:p>
+                        </w:txbxContent>
+                      </wps:txbx>
+                      <wps:bodyPr rot="0" spcFirstLastPara="0" vertOverflow="overflow" horzOverflow="overflow" vert="horz" wrap="square" lIns="91440" tIns="45720" rIns="91440" bIns="45720" numCol="1" spcCol="0" rtlCol="0" fromWordArt="0" anchor="ctr" anchorCtr="0" forceAA="0" compatLnSpc="1">
+                        <a:prstTxWarp prst="textNoShape">
+                          <a:avLst/>
+                        </a:prstTxWarp>
+                        <a:noAutofit/>
+                      </wps:bodyPr>
+                    </wps:wsp>
+                  </a:graphicData>
+                </a:graphic>
+              </wp:anchor>
+            </w:drawing>
+          </mc:Choice>
+          <mc:Fallback>
+            <w:pict>
+              <v:oval id="_x0000_s1076" style="position:absolute;left:0;text-align:left;margin-left:252pt;margin-top:61.05pt;width:6.25pt;height:6.25pt;z-index:251844608;visibility:visible;mso-wrap-style:square;mso-wrap-distance-left:9pt;mso-wrap-distance-top:0;mso-wrap-distance-right:9pt;mso-wrap-distance-bottom:0;mso-position-horizontal:absolute;mso-position-horizontal-relative:text;mso-position-vertical:absolute;mso-position-vertical-relative:text;v-text-anchor:middle" o:gfxdata="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" fillcolor="#2d3d50" stroked="f" strokeweight="2pt">
+                <v:textbox>
+                  <w:txbxContent>
+                    <w:p>
+                      <w:pPr>
+                        <w:jc w:val="center"/>
+                      </w:pPr>
+                      <w:r>
+                        <w:t>v</w:t>
+                      </w:r>
+                    </w:p>
+                  </w:txbxContent>
+                </v:textbox>
+              </v:oval>
+            </w:pict>
+          </mc:Fallback>
+        </mc:AlternateContent>
+      </w:r>
     </w:p>
     <w:bookmarkEnd w:id="0"/>
     <w:sectPr>
@@ -13813,7 +14024,7 @@
 </file>
 
 <file path=customXml/itemProps1.xml><?xml version="1.0" encoding="utf-8"?>
-<ds:datastoreItem xmlns:ds="http://schemas.openxmlformats.org/officeDocument/2006/customXml" ds:itemID="{27571971-D868-8743-9A8B-D694052E018C}">
+<ds:datastoreItem xmlns:ds="http://schemas.openxmlformats.org/officeDocument/2006/customXml" ds:itemID="{C4CC6320-4F5D-AA44-8E66-FC4631C1FFDF}">
   <ds:schemaRefs>
     <ds:schemaRef ds:uri="http://schemas.openxmlformats.org/officeDocument/2006/bibliography"/>
   </ds:schemaRefs>

</xml_diff>

<commit_message>
"Work" update, add'l designs
</commit_message>
<xml_diff>
--- a/resume/Charles_Gigante_Resume_Word.docx
+++ b/resume/Charles_Gigante_Resume_Word.docx
@@ -5926,764 +5926,8 @@
           <w:noProof/>
           <w:lang w:val="en-US"/>
         </w:rPr>
-        <mc:AlternateContent>
-          <mc:Choice Requires="wps">
-            <w:drawing>
-              <wp:anchor distT="0" distB="0" distL="114300" distR="114300" simplePos="0" relativeHeight="251693056" behindDoc="0" locked="0" layoutInCell="1" allowOverlap="1" wp14:anchorId="4C7D070C" wp14:editId="3B18EEEC">
-                <wp:simplePos x="0" y="0"/>
-                <wp:positionH relativeFrom="column">
-                  <wp:posOffset>782320</wp:posOffset>
-                </wp:positionH>
-                <wp:positionV relativeFrom="paragraph">
-                  <wp:posOffset>6365240</wp:posOffset>
-                </wp:positionV>
-                <wp:extent cx="1964690" cy="388620"/>
-                <wp:effectExtent l="0" t="0" r="16510" b="17780"/>
-                <wp:wrapNone/>
-                <wp:docPr id="313" name="Metin Kutusu 1"/>
-                <wp:cNvGraphicFramePr/>
-                <a:graphic xmlns:a="http://schemas.openxmlformats.org/drawingml/2006/main">
-                  <a:graphicData uri="http://schemas.microsoft.com/office/word/2010/wordprocessingShape">
-                    <wps:wsp>
-                      <wps:cNvSpPr txBox="1"/>
-                      <wps:spPr>
-                        <a:xfrm>
-                          <a:off x="0" y="0"/>
-                          <a:ext cx="1964690" cy="388620"/>
-                        </a:xfrm>
-                        <a:prstGeom prst="rect">
-                          <a:avLst/>
-                        </a:prstGeom>
-                        <a:noFill/>
-                        <a:ln w="6350">
-                          <a:noFill/>
-                        </a:ln>
-                        <a:effectLst/>
-                      </wps:spPr>
-                      <wps:style>
-                        <a:lnRef idx="0">
-                          <a:schemeClr val="accent1"/>
-                        </a:lnRef>
-                        <a:fillRef idx="0">
-                          <a:schemeClr val="accent1"/>
-                        </a:fillRef>
-                        <a:effectRef idx="0">
-                          <a:schemeClr val="accent1"/>
-                        </a:effectRef>
-                        <a:fontRef idx="minor">
-                          <a:schemeClr val="dk1"/>
-                        </a:fontRef>
-                      </wps:style>
-                      <wps:txbx>
-                        <w:txbxContent>
-                          <w:p>
-                            <w:pPr>
-                              <w:pStyle w:val="BasicParagraph"/>
-                              <w:tabs>
-                                <w:tab w:val="left" w:pos="1418"/>
-                                <w:tab w:val="left" w:pos="1520"/>
-                              </w:tabs>
-                              <w:suppressAutoHyphens/>
-                              <w:rPr>
-                                <w:rFonts w:ascii="Open Sans" w:hAnsi="Open Sans" w:cs="Open Sans"/>
-                                <w:color w:val="2D3D50"/>
-                                <w:kern w:val="20"/>
-                                <w:sz w:val="18"/>
-                                <w:szCs w:val="18"/>
-                                <w:lang w:val="en-US"/>
-                              </w:rPr>
-                            </w:pPr>
-                            <w:r>
-                              <w:rPr>
-                                <w:rFonts w:ascii="Open Sans" w:hAnsi="Open Sans" w:cs="Open Sans"/>
-                                <w:color w:val="2D3D50"/>
-                                <w:kern w:val="20"/>
-                                <w:sz w:val="18"/>
-                                <w:szCs w:val="18"/>
-                                <w:lang w:val="en-US"/>
-                              </w:rPr>
-                              <w:t>PO Box 1367</w:t>
-                            </w:r>
-                            <w:r>
-                              <w:rPr>
-                                <w:rFonts w:ascii="Open Sans" w:hAnsi="Open Sans" w:cs="Open Sans"/>
-                                <w:color w:val="2D3D50"/>
-                                <w:kern w:val="20"/>
-                                <w:sz w:val="18"/>
-                                <w:szCs w:val="18"/>
-                                <w:lang w:val="en-US"/>
-                              </w:rPr>
-                              <w:t xml:space="preserve"> </w:t>
-                            </w:r>
-                          </w:p>
-                          <w:p>
-                            <w:pPr>
-                              <w:pStyle w:val="BasicParagraph"/>
-                              <w:tabs>
-                                <w:tab w:val="left" w:pos="1418"/>
-                                <w:tab w:val="left" w:pos="1520"/>
-                              </w:tabs>
-                              <w:suppressAutoHyphens/>
-                              <w:rPr>
-                                <w:rFonts w:ascii="Open Sans" w:hAnsi="Open Sans" w:cs="Open Sans"/>
-                                <w:color w:val="2D3D50"/>
-                                <w:kern w:val="20"/>
-                                <w:sz w:val="18"/>
-                                <w:szCs w:val="18"/>
-                                <w:lang w:val="en-US"/>
-                              </w:rPr>
-                            </w:pPr>
-                            <w:r>
-                              <w:rPr>
-                                <w:rFonts w:ascii="Open Sans" w:hAnsi="Open Sans" w:cs="Open Sans"/>
-                                <w:color w:val="2D3D50"/>
-                                <w:kern w:val="20"/>
-                                <w:sz w:val="18"/>
-                                <w:szCs w:val="18"/>
-                                <w:lang w:val="en-US"/>
-                              </w:rPr>
-                              <w:t>Kennebunk</w:t>
-                            </w:r>
-                            <w:r>
-                              <w:rPr>
-                                <w:rFonts w:ascii="Open Sans" w:hAnsi="Open Sans" w:cs="Open Sans"/>
-                                <w:color w:val="2D3D50"/>
-                                <w:kern w:val="20"/>
-                                <w:sz w:val="18"/>
-                                <w:szCs w:val="18"/>
-                                <w:lang w:val="en-US"/>
-                              </w:rPr>
-                              <w:t xml:space="preserve">, </w:t>
-                            </w:r>
-                            <w:r>
-                              <w:rPr>
-                                <w:rFonts w:ascii="Open Sans" w:hAnsi="Open Sans" w:cs="Open Sans"/>
-                                <w:color w:val="2D3D50"/>
-                                <w:kern w:val="20"/>
-                                <w:sz w:val="18"/>
-                                <w:szCs w:val="18"/>
-                                <w:lang w:val="en-US"/>
-                              </w:rPr>
-                              <w:t>ME</w:t>
-                            </w:r>
-                            <w:r>
-                              <w:rPr>
-                                <w:rFonts w:ascii="Open Sans" w:hAnsi="Open Sans" w:cs="Open Sans"/>
-                                <w:color w:val="2D3D50"/>
-                                <w:kern w:val="20"/>
-                                <w:sz w:val="18"/>
-                                <w:szCs w:val="18"/>
-                                <w:lang w:val="en-US"/>
-                              </w:rPr>
-                              <w:t xml:space="preserve"> </w:t>
-                            </w:r>
-                            <w:r>
-                              <w:rPr>
-                                <w:rFonts w:ascii="Open Sans" w:hAnsi="Open Sans" w:cs="Open Sans"/>
-                                <w:color w:val="2D3D50"/>
-                                <w:kern w:val="20"/>
-                                <w:sz w:val="18"/>
-                                <w:szCs w:val="18"/>
-                                <w:lang w:val="en-US"/>
-                              </w:rPr>
-                              <w:t>04043</w:t>
-                            </w:r>
-                            <w:r>
-                              <w:rPr>
-                                <w:rFonts w:ascii="Open Sans" w:hAnsi="Open Sans" w:cs="Open Sans"/>
-                                <w:color w:val="2D3D50"/>
-                                <w:kern w:val="20"/>
-                                <w:sz w:val="18"/>
-                                <w:szCs w:val="18"/>
-                                <w:lang w:val="en-US"/>
-                              </w:rPr>
-                              <w:t xml:space="preserve"> </w:t>
-                            </w:r>
-                          </w:p>
-                          <w:p>
-                            <w:pPr>
-                              <w:pStyle w:val="BasicParagraph"/>
-                              <w:tabs>
-                                <w:tab w:val="left" w:pos="1418"/>
-                                <w:tab w:val="left" w:pos="1520"/>
-                              </w:tabs>
-                              <w:suppressAutoHyphens/>
-                              <w:spacing w:line="240" w:lineRule="auto"/>
-                              <w:rPr>
-                                <w:rFonts w:ascii="Open Sans" w:hAnsi="Open Sans" w:cs="Open Sans"/>
-                                <w:color w:val="2D3D50"/>
-                                <w:kern w:val="20"/>
-                                <w:sz w:val="18"/>
-                                <w:szCs w:val="18"/>
-                                <w:lang w:val="en-US"/>
-                              </w:rPr>
-                            </w:pPr>
-                          </w:p>
-                        </w:txbxContent>
-                      </wps:txbx>
-                      <wps:bodyPr rot="0" spcFirstLastPara="0" vertOverflow="overflow" horzOverflow="overflow" vert="horz" wrap="square" lIns="0" tIns="0" rIns="0" bIns="0" numCol="1" spcCol="0" rtlCol="0" fromWordArt="0" anchor="t" anchorCtr="0" forceAA="0" compatLnSpc="1">
-                        <a:prstTxWarp prst="textNoShape">
-                          <a:avLst/>
-                        </a:prstTxWarp>
-                        <a:noAutofit/>
-                      </wps:bodyPr>
-                    </wps:wsp>
-                  </a:graphicData>
-                </a:graphic>
-                <wp14:sizeRelH relativeFrom="margin">
-                  <wp14:pctWidth>0</wp14:pctWidth>
-                </wp14:sizeRelH>
-                <wp14:sizeRelV relativeFrom="margin">
-                  <wp14:pctHeight>0</wp14:pctHeight>
-                </wp14:sizeRelV>
-              </wp:anchor>
-            </w:drawing>
-          </mc:Choice>
-          <mc:Fallback>
-            <w:pict>
-              <v:shapetype id="_x0000_t202" coordsize="21600,21600" o:spt="202" path="m0,0l0,21600,21600,21600,21600,0xe">
-                <v:stroke joinstyle="miter"/>
-                <v:path gradientshapeok="t" o:connecttype="rect"/>
-              </v:shapetype>
-              <v:shape id="_x0000_s1041" type="#_x0000_t202" style="position:absolute;margin-left:61.6pt;margin-top:501.2pt;width:154.7pt;height:30.6pt;z-index:251693056;visibility:visible;mso-wrap-style:square;mso-width-percent:0;mso-height-percent:0;mso-wrap-distance-left:9pt;mso-wrap-distance-top:0;mso-wrap-distance-right:9pt;mso-wrap-distance-bottom:0;mso-position-horizontal:absolute;mso-position-horizontal-relative:text;mso-position-vertical:absolute;mso-position-vertical-relative:text;mso-width-percent:0;mso-height-percent:0;mso-width-relative:margin;mso-height-relative:margin;v-text-anchor:top" o:gfxdata="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" filled="f" stroked="f" strokeweight=".5pt">
-                <v:textbox inset="0,0,0,0">
-                  <w:txbxContent>
-                    <w:p>
-                      <w:pPr>
-                        <w:pStyle w:val="BasicParagraph"/>
-                        <w:tabs>
-                          <w:tab w:val="left" w:pos="1418"/>
-                          <w:tab w:val="left" w:pos="1520"/>
-                        </w:tabs>
-                        <w:suppressAutoHyphens/>
-                        <w:rPr>
-                          <w:rFonts w:ascii="Open Sans" w:hAnsi="Open Sans" w:cs="Open Sans"/>
-                          <w:color w:val="2D3D50"/>
-                          <w:kern w:val="20"/>
-                          <w:sz w:val="18"/>
-                          <w:szCs w:val="18"/>
-                          <w:lang w:val="en-US"/>
-                        </w:rPr>
-                      </w:pPr>
-                      <w:r>
-                        <w:rPr>
-                          <w:rFonts w:ascii="Open Sans" w:hAnsi="Open Sans" w:cs="Open Sans"/>
-                          <w:color w:val="2D3D50"/>
-                          <w:kern w:val="20"/>
-                          <w:sz w:val="18"/>
-                          <w:szCs w:val="18"/>
-                          <w:lang w:val="en-US"/>
-                        </w:rPr>
-                        <w:t>PO Box 1367</w:t>
-                      </w:r>
-                      <w:r>
-                        <w:rPr>
-                          <w:rFonts w:ascii="Open Sans" w:hAnsi="Open Sans" w:cs="Open Sans"/>
-                          <w:color w:val="2D3D50"/>
-                          <w:kern w:val="20"/>
-                          <w:sz w:val="18"/>
-                          <w:szCs w:val="18"/>
-                          <w:lang w:val="en-US"/>
-                        </w:rPr>
-                        <w:t xml:space="preserve"> </w:t>
-                      </w:r>
-                    </w:p>
-                    <w:p>
-                      <w:pPr>
-                        <w:pStyle w:val="BasicParagraph"/>
-                        <w:tabs>
-                          <w:tab w:val="left" w:pos="1418"/>
-                          <w:tab w:val="left" w:pos="1520"/>
-                        </w:tabs>
-                        <w:suppressAutoHyphens/>
-                        <w:rPr>
-                          <w:rFonts w:ascii="Open Sans" w:hAnsi="Open Sans" w:cs="Open Sans"/>
-                          <w:color w:val="2D3D50"/>
-                          <w:kern w:val="20"/>
-                          <w:sz w:val="18"/>
-                          <w:szCs w:val="18"/>
-                          <w:lang w:val="en-US"/>
-                        </w:rPr>
-                      </w:pPr>
-                      <w:r>
-                        <w:rPr>
-                          <w:rFonts w:ascii="Open Sans" w:hAnsi="Open Sans" w:cs="Open Sans"/>
-                          <w:color w:val="2D3D50"/>
-                          <w:kern w:val="20"/>
-                          <w:sz w:val="18"/>
-                          <w:szCs w:val="18"/>
-                          <w:lang w:val="en-US"/>
-                        </w:rPr>
-                        <w:t>Kennebunk</w:t>
-                      </w:r>
-                      <w:r>
-                        <w:rPr>
-                          <w:rFonts w:ascii="Open Sans" w:hAnsi="Open Sans" w:cs="Open Sans"/>
-                          <w:color w:val="2D3D50"/>
-                          <w:kern w:val="20"/>
-                          <w:sz w:val="18"/>
-                          <w:szCs w:val="18"/>
-                          <w:lang w:val="en-US"/>
-                        </w:rPr>
-                        <w:t xml:space="preserve">, </w:t>
-                      </w:r>
-                      <w:r>
-                        <w:rPr>
-                          <w:rFonts w:ascii="Open Sans" w:hAnsi="Open Sans" w:cs="Open Sans"/>
-                          <w:color w:val="2D3D50"/>
-                          <w:kern w:val="20"/>
-                          <w:sz w:val="18"/>
-                          <w:szCs w:val="18"/>
-                          <w:lang w:val="en-US"/>
-                        </w:rPr>
-                        <w:t>ME</w:t>
-                      </w:r>
-                      <w:r>
-                        <w:rPr>
-                          <w:rFonts w:ascii="Open Sans" w:hAnsi="Open Sans" w:cs="Open Sans"/>
-                          <w:color w:val="2D3D50"/>
-                          <w:kern w:val="20"/>
-                          <w:sz w:val="18"/>
-                          <w:szCs w:val="18"/>
-                          <w:lang w:val="en-US"/>
-                        </w:rPr>
-                        <w:t xml:space="preserve"> </w:t>
-                      </w:r>
-                      <w:r>
-                        <w:rPr>
-                          <w:rFonts w:ascii="Open Sans" w:hAnsi="Open Sans" w:cs="Open Sans"/>
-                          <w:color w:val="2D3D50"/>
-                          <w:kern w:val="20"/>
-                          <w:sz w:val="18"/>
-                          <w:szCs w:val="18"/>
-                          <w:lang w:val="en-US"/>
-                        </w:rPr>
-                        <w:t>04043</w:t>
-                      </w:r>
-                      <w:bookmarkStart w:id="1" w:name="_GoBack"/>
-                      <w:bookmarkEnd w:id="1"/>
-                      <w:r>
-                        <w:rPr>
-                          <w:rFonts w:ascii="Open Sans" w:hAnsi="Open Sans" w:cs="Open Sans"/>
-                          <w:color w:val="2D3D50"/>
-                          <w:kern w:val="20"/>
-                          <w:sz w:val="18"/>
-                          <w:szCs w:val="18"/>
-                          <w:lang w:val="en-US"/>
-                        </w:rPr>
-                        <w:t xml:space="preserve"> </w:t>
-                      </w:r>
-                    </w:p>
-                    <w:p>
-                      <w:pPr>
-                        <w:pStyle w:val="BasicParagraph"/>
-                        <w:tabs>
-                          <w:tab w:val="left" w:pos="1418"/>
-                          <w:tab w:val="left" w:pos="1520"/>
-                        </w:tabs>
-                        <w:suppressAutoHyphens/>
-                        <w:spacing w:line="240" w:lineRule="auto"/>
-                        <w:rPr>
-                          <w:rFonts w:ascii="Open Sans" w:hAnsi="Open Sans" w:cs="Open Sans"/>
-                          <w:color w:val="2D3D50"/>
-                          <w:kern w:val="20"/>
-                          <w:sz w:val="18"/>
-                          <w:szCs w:val="18"/>
-                          <w:lang w:val="en-US"/>
-                        </w:rPr>
-                      </w:pPr>
-                    </w:p>
-                  </w:txbxContent>
-                </v:textbox>
-              </v:shape>
-            </w:pict>
-          </mc:Fallback>
-        </mc:AlternateContent>
-      </w:r>
-      <w:r>
-        <w:rPr>
-          <w:noProof/>
-          <w:lang w:val="en-US"/>
-        </w:rPr>
-        <mc:AlternateContent>
-          <mc:Choice Requires="wps">
-            <w:drawing>
-              <wp:anchor distT="0" distB="0" distL="114300" distR="114300" simplePos="0" relativeHeight="251687936" behindDoc="0" locked="0" layoutInCell="1" allowOverlap="1" wp14:anchorId="17E3D453" wp14:editId="604FE383">
-                <wp:simplePos x="0" y="0"/>
-                <wp:positionH relativeFrom="column">
-                  <wp:posOffset>769620</wp:posOffset>
-                </wp:positionH>
-                <wp:positionV relativeFrom="paragraph">
-                  <wp:posOffset>5840095</wp:posOffset>
-                </wp:positionV>
-                <wp:extent cx="1801495" cy="156845"/>
-                <wp:effectExtent l="0" t="0" r="1905" b="20955"/>
-                <wp:wrapNone/>
-                <wp:docPr id="311" name="Metin Kutusu 1"/>
-                <wp:cNvGraphicFramePr/>
-                <a:graphic xmlns:a="http://schemas.openxmlformats.org/drawingml/2006/main">
-                  <a:graphicData uri="http://schemas.microsoft.com/office/word/2010/wordprocessingShape">
-                    <wps:wsp>
-                      <wps:cNvSpPr txBox="1"/>
-                      <wps:spPr>
-                        <a:xfrm>
-                          <a:off x="0" y="0"/>
-                          <a:ext cx="1801495" cy="156845"/>
-                        </a:xfrm>
-                        <a:prstGeom prst="rect">
-                          <a:avLst/>
-                        </a:prstGeom>
-                        <a:noFill/>
-                        <a:ln w="6350">
-                          <a:noFill/>
-                        </a:ln>
-                        <a:effectLst/>
-                      </wps:spPr>
-                      <wps:style>
-                        <a:lnRef idx="0">
-                          <a:schemeClr val="accent1"/>
-                        </a:lnRef>
-                        <a:fillRef idx="0">
-                          <a:schemeClr val="accent1"/>
-                        </a:fillRef>
-                        <a:effectRef idx="0">
-                          <a:schemeClr val="accent1"/>
-                        </a:effectRef>
-                        <a:fontRef idx="minor">
-                          <a:schemeClr val="dk1"/>
-                        </a:fontRef>
-                      </wps:style>
-                      <wps:txbx>
-                        <w:txbxContent>
-                          <w:p>
-                            <w:pPr>
-                              <w:pStyle w:val="BasicParagraph"/>
-                              <w:tabs>
-                                <w:tab w:val="left" w:pos="1418"/>
-                                <w:tab w:val="left" w:pos="1520"/>
-                              </w:tabs>
-                              <w:suppressAutoHyphens/>
-                              <w:spacing w:line="240" w:lineRule="auto"/>
-                              <w:rPr>
-                                <w:rFonts w:ascii="Open Sans" w:hAnsi="Open Sans" w:cs="Open Sans"/>
-                                <w:color w:val="2D3D50"/>
-                                <w:kern w:val="20"/>
-                                <w:sz w:val="18"/>
-                                <w:szCs w:val="18"/>
-                                <w:lang w:val="en-US"/>
-                              </w:rPr>
-                            </w:pPr>
-                            <w:r>
-                              <w:rPr>
-                                <w:rFonts w:ascii="Open Sans" w:hAnsi="Open Sans" w:cs="Open Sans"/>
-                                <w:color w:val="2D3D50"/>
-                                <w:kern w:val="20"/>
-                                <w:sz w:val="18"/>
-                                <w:szCs w:val="18"/>
-                                <w:lang w:val="en-US"/>
-                              </w:rPr>
-                              <w:t>http://</w:t>
-                            </w:r>
-                            <w:r>
-                              <w:rPr>
-                                <w:rFonts w:ascii="Open Sans" w:hAnsi="Open Sans" w:cs="Open Sans"/>
-                                <w:color w:val="2D3D50"/>
-                                <w:kern w:val="20"/>
-                                <w:sz w:val="18"/>
-                                <w:szCs w:val="18"/>
-                                <w:lang w:val="en-US"/>
-                              </w:rPr>
-                              <w:t>crg.io</w:t>
-                            </w:r>
-                          </w:p>
-                        </w:txbxContent>
-                      </wps:txbx>
-                      <wps:bodyPr rot="0" spcFirstLastPara="0" vertOverflow="overflow" horzOverflow="overflow" vert="horz" wrap="square" lIns="0" tIns="0" rIns="0" bIns="0" numCol="1" spcCol="0" rtlCol="0" fromWordArt="0" anchor="t" anchorCtr="0" forceAA="0" compatLnSpc="1">
-                        <a:prstTxWarp prst="textNoShape">
-                          <a:avLst/>
-                        </a:prstTxWarp>
-                        <a:noAutofit/>
-                      </wps:bodyPr>
-                    </wps:wsp>
-                  </a:graphicData>
-                </a:graphic>
-                <wp14:sizeRelH relativeFrom="margin">
-                  <wp14:pctWidth>0</wp14:pctWidth>
-                </wp14:sizeRelH>
-                <wp14:sizeRelV relativeFrom="margin">
-                  <wp14:pctHeight>0</wp14:pctHeight>
-                </wp14:sizeRelV>
-              </wp:anchor>
-            </w:drawing>
-          </mc:Choice>
-          <mc:Fallback>
-            <w:pict>
-              <v:shape id="_x0000_s1037" type="#_x0000_t202" style="position:absolute;margin-left:60.6pt;margin-top:459.85pt;width:141.85pt;height:12.35pt;z-index:251687936;visibility:visible;mso-wrap-style:square;mso-width-percent:0;mso-height-percent:0;mso-wrap-distance-left:9pt;mso-wrap-distance-top:0;mso-wrap-distance-right:9pt;mso-wrap-distance-bottom:0;mso-position-horizontal:absolute;mso-position-horizontal-relative:text;mso-position-vertical:absolute;mso-position-vertical-relative:text;mso-width-percent:0;mso-height-percent:0;mso-width-relative:margin;mso-height-relative:margin;v-text-anchor:top" o:gfxdata="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" filled="f" stroked="f" strokeweight=".5pt">
-                <v:textbox inset="0,0,0,0">
-                  <w:txbxContent>
-                    <w:p>
-                      <w:pPr>
-                        <w:pStyle w:val="BasicParagraph"/>
-                        <w:tabs>
-                          <w:tab w:val="left" w:pos="1418"/>
-                          <w:tab w:val="left" w:pos="1520"/>
-                        </w:tabs>
-                        <w:suppressAutoHyphens/>
-                        <w:spacing w:line="240" w:lineRule="auto"/>
-                        <w:rPr>
-                          <w:rFonts w:ascii="Open Sans" w:hAnsi="Open Sans" w:cs="Open Sans"/>
-                          <w:color w:val="2D3D50"/>
-                          <w:kern w:val="20"/>
-                          <w:sz w:val="18"/>
-                          <w:szCs w:val="18"/>
-                          <w:lang w:val="en-US"/>
-                        </w:rPr>
-                      </w:pPr>
-                      <w:r>
-                        <w:rPr>
-                          <w:rFonts w:ascii="Open Sans" w:hAnsi="Open Sans" w:cs="Open Sans"/>
-                          <w:color w:val="2D3D50"/>
-                          <w:kern w:val="20"/>
-                          <w:sz w:val="18"/>
-                          <w:szCs w:val="18"/>
-                          <w:lang w:val="en-US"/>
-                        </w:rPr>
-                        <w:t>http://</w:t>
-                      </w:r>
-                      <w:r>
-                        <w:rPr>
-                          <w:rFonts w:ascii="Open Sans" w:hAnsi="Open Sans" w:cs="Open Sans"/>
-                          <w:color w:val="2D3D50"/>
-                          <w:kern w:val="20"/>
-                          <w:sz w:val="18"/>
-                          <w:szCs w:val="18"/>
-                          <w:lang w:val="en-US"/>
-                        </w:rPr>
-                        <w:t>crg.io</w:t>
-                      </w:r>
-                    </w:p>
-                  </w:txbxContent>
-                </v:textbox>
-              </v:shape>
-            </w:pict>
-          </mc:Fallback>
-        </mc:AlternateContent>
-      </w:r>
-      <w:r>
-        <w:rPr>
-          <w:noProof/>
-          <w:lang w:val="en-US"/>
-        </w:rPr>
-        <mc:AlternateContent>
-          <mc:Choice Requires="wps">
-            <w:drawing>
-              <wp:anchor distT="0" distB="0" distL="114300" distR="114300" simplePos="0" relativeHeight="251688960" behindDoc="0" locked="0" layoutInCell="1" allowOverlap="1" wp14:anchorId="74F1042C" wp14:editId="12B75736">
-                <wp:simplePos x="0" y="0"/>
-                <wp:positionH relativeFrom="column">
-                  <wp:posOffset>775335</wp:posOffset>
-                </wp:positionH>
-                <wp:positionV relativeFrom="paragraph">
-                  <wp:posOffset>5996940</wp:posOffset>
-                </wp:positionV>
-                <wp:extent cx="1773555" cy="156845"/>
-                <wp:effectExtent l="0" t="0" r="4445" b="20955"/>
-                <wp:wrapNone/>
-                <wp:docPr id="312" name="Metin Kutusu 1"/>
-                <wp:cNvGraphicFramePr/>
-                <a:graphic xmlns:a="http://schemas.openxmlformats.org/drawingml/2006/main">
-                  <a:graphicData uri="http://schemas.microsoft.com/office/word/2010/wordprocessingShape">
-                    <wps:wsp>
-                      <wps:cNvSpPr txBox="1"/>
-                      <wps:spPr>
-                        <a:xfrm>
-                          <a:off x="0" y="0"/>
-                          <a:ext cx="1773555" cy="156845"/>
-                        </a:xfrm>
-                        <a:prstGeom prst="rect">
-                          <a:avLst/>
-                        </a:prstGeom>
-                        <a:noFill/>
-                        <a:ln w="6350">
-                          <a:noFill/>
-                        </a:ln>
-                        <a:effectLst/>
-                      </wps:spPr>
-                      <wps:style>
-                        <a:lnRef idx="0">
-                          <a:schemeClr val="accent1"/>
-                        </a:lnRef>
-                        <a:fillRef idx="0">
-                          <a:schemeClr val="accent1"/>
-                        </a:fillRef>
-                        <a:effectRef idx="0">
-                          <a:schemeClr val="accent1"/>
-                        </a:effectRef>
-                        <a:fontRef idx="minor">
-                          <a:schemeClr val="dk1"/>
-                        </a:fontRef>
-                      </wps:style>
-                      <wps:txbx>
-                        <w:txbxContent>
-                          <w:p>
-                            <w:pPr>
-                              <w:pStyle w:val="BasicParagraph"/>
-                              <w:tabs>
-                                <w:tab w:val="left" w:pos="1418"/>
-                                <w:tab w:val="left" w:pos="1520"/>
-                              </w:tabs>
-                              <w:suppressAutoHyphens/>
-                              <w:spacing w:line="240" w:lineRule="auto"/>
-                              <w:rPr>
-                                <w:rFonts w:ascii="Open Sans" w:hAnsi="Open Sans" w:cs="Open Sans"/>
-                                <w:color w:val="2D3D50"/>
-                                <w:kern w:val="20"/>
-                                <w:sz w:val="18"/>
-                                <w:szCs w:val="18"/>
-                                <w:lang w:val="en-US"/>
-                              </w:rPr>
-                            </w:pPr>
-                            <w:r>
-                              <w:rPr>
-                                <w:rFonts w:ascii="Open Sans" w:hAnsi="Open Sans" w:cs="Open Sans"/>
-                                <w:color w:val="2D3D50"/>
-                                <w:kern w:val="20"/>
-                                <w:sz w:val="18"/>
-                                <w:szCs w:val="18"/>
-                                <w:lang w:val="en-US"/>
-                              </w:rPr>
-                              <w:t>charlie@crg.io</w:t>
-                            </w:r>
-                          </w:p>
-                        </w:txbxContent>
-                      </wps:txbx>
-                      <wps:bodyPr rot="0" spcFirstLastPara="0" vertOverflow="overflow" horzOverflow="overflow" vert="horz" wrap="square" lIns="0" tIns="0" rIns="0" bIns="0" numCol="1" spcCol="0" rtlCol="0" fromWordArt="0" anchor="t" anchorCtr="0" forceAA="0" compatLnSpc="1">
-                        <a:prstTxWarp prst="textNoShape">
-                          <a:avLst/>
-                        </a:prstTxWarp>
-                        <a:noAutofit/>
-                      </wps:bodyPr>
-                    </wps:wsp>
-                  </a:graphicData>
-                </a:graphic>
-                <wp14:sizeRelH relativeFrom="margin">
-                  <wp14:pctWidth>0</wp14:pctWidth>
-                </wp14:sizeRelH>
-                <wp14:sizeRelV relativeFrom="margin">
-                  <wp14:pctHeight>0</wp14:pctHeight>
-                </wp14:sizeRelV>
-              </wp:anchor>
-            </w:drawing>
-          </mc:Choice>
-          <mc:Fallback>
-            <w:pict>
-              <v:shape id="_x0000_s1040" type="#_x0000_t202" style="position:absolute;margin-left:61.05pt;margin-top:472.2pt;width:139.65pt;height:12.35pt;z-index:251688960;visibility:visible;mso-wrap-style:square;mso-width-percent:0;mso-height-percent:0;mso-wrap-distance-left:9pt;mso-wrap-distance-top:0;mso-wrap-distance-right:9pt;mso-wrap-distance-bottom:0;mso-position-horizontal:absolute;mso-position-horizontal-relative:text;mso-position-vertical:absolute;mso-position-vertical-relative:text;mso-width-percent:0;mso-height-percent:0;mso-width-relative:margin;mso-height-relative:margin;v-text-anchor:top" o:gfxdata="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" filled="f" stroked="f" strokeweight=".5pt">
-                <v:textbox inset="0,0,0,0">
-                  <w:txbxContent>
-                    <w:p>
-                      <w:pPr>
-                        <w:pStyle w:val="BasicParagraph"/>
-                        <w:tabs>
-                          <w:tab w:val="left" w:pos="1418"/>
-                          <w:tab w:val="left" w:pos="1520"/>
-                        </w:tabs>
-                        <w:suppressAutoHyphens/>
-                        <w:spacing w:line="240" w:lineRule="auto"/>
-                        <w:rPr>
-                          <w:rFonts w:ascii="Open Sans" w:hAnsi="Open Sans" w:cs="Open Sans"/>
-                          <w:color w:val="2D3D50"/>
-                          <w:kern w:val="20"/>
-                          <w:sz w:val="18"/>
-                          <w:szCs w:val="18"/>
-                          <w:lang w:val="en-US"/>
-                        </w:rPr>
-                      </w:pPr>
-                      <w:r>
-                        <w:rPr>
-                          <w:rFonts w:ascii="Open Sans" w:hAnsi="Open Sans" w:cs="Open Sans"/>
-                          <w:color w:val="2D3D50"/>
-                          <w:kern w:val="20"/>
-                          <w:sz w:val="18"/>
-                          <w:szCs w:val="18"/>
-                          <w:lang w:val="en-US"/>
-                        </w:rPr>
-                        <w:t>charlie@crg.io</w:t>
-                      </w:r>
-                    </w:p>
-                  </w:txbxContent>
-                </v:textbox>
-              </v:shape>
-            </w:pict>
-          </mc:Fallback>
-        </mc:AlternateContent>
-      </w:r>
-      <w:r>
-        <w:rPr>
-          <w:noProof/>
-          <w:lang w:val="en-US"/>
-        </w:rPr>
         <w:drawing>
-          <wp:anchor distT="0" distB="0" distL="114300" distR="114300" simplePos="0" relativeHeight="251685888" behindDoc="0" locked="0" layoutInCell="1" allowOverlap="1" wp14:anchorId="50B5B376" wp14:editId="1E997B60">
-            <wp:simplePos x="0" y="0"/>
-            <wp:positionH relativeFrom="column">
-              <wp:posOffset>273050</wp:posOffset>
-            </wp:positionH>
-            <wp:positionV relativeFrom="paragraph">
-              <wp:posOffset>5798820</wp:posOffset>
-            </wp:positionV>
-            <wp:extent cx="405130" cy="426720"/>
-            <wp:effectExtent l="0" t="0" r="1270" b="5080"/>
-            <wp:wrapNone/>
-            <wp:docPr id="6" name="Image 6"/>
-            <wp:cNvGraphicFramePr>
-              <a:graphicFrameLocks xmlns:a="http://schemas.openxmlformats.org/drawingml/2006/main" noChangeAspect="1"/>
-            </wp:cNvGraphicFramePr>
-            <a:graphic xmlns:a="http://schemas.openxmlformats.org/drawingml/2006/main">
-              <a:graphicData uri="http://schemas.openxmlformats.org/drawingml/2006/picture">
-                <pic:pic xmlns:pic="http://schemas.openxmlformats.org/drawingml/2006/picture">
-                  <pic:nvPicPr>
-                    <pic:cNvPr id="0" name="b-web.png"/>
-                    <pic:cNvPicPr/>
-                  </pic:nvPicPr>
-                  <pic:blipFill>
-                    <a:blip r:embed="rId10" cstate="print">
-                      <a:extLst>
-                        <a:ext uri="{28A0092B-C50C-407E-A947-70E740481C1C}">
-                          <a14:useLocalDpi xmlns:a14="http://schemas.microsoft.com/office/drawing/2010/main" val="0"/>
-                        </a:ext>
-                      </a:extLst>
-                    </a:blip>
-                    <a:stretch>
-                      <a:fillRect/>
-                    </a:stretch>
-                  </pic:blipFill>
-                  <pic:spPr>
-                    <a:xfrm>
-                      <a:off x="0" y="0"/>
-                      <a:ext cx="405130" cy="426720"/>
-                    </a:xfrm>
-                    <a:prstGeom prst="rect">
-                      <a:avLst/>
-                    </a:prstGeom>
-                  </pic:spPr>
-                </pic:pic>
-              </a:graphicData>
-            </a:graphic>
-            <wp14:sizeRelH relativeFrom="page">
-              <wp14:pctWidth>0</wp14:pctWidth>
-            </wp14:sizeRelH>
-            <wp14:sizeRelV relativeFrom="page">
-              <wp14:pctHeight>0</wp14:pctHeight>
-            </wp14:sizeRelV>
-          </wp:anchor>
-        </w:drawing>
-      </w:r>
-      <w:r>
-        <w:rPr>
-          <w:noProof/>
-          <w:lang w:val="en-US"/>
-        </w:rPr>
-        <w:drawing>
-          <wp:anchor distT="0" distB="0" distL="114300" distR="114300" simplePos="0" relativeHeight="251677696" behindDoc="0" locked="0" layoutInCell="1" allowOverlap="1" wp14:anchorId="11F3BE51" wp14:editId="011ED3AB">
+          <wp:anchor distT="0" distB="0" distL="114300" distR="114300" simplePos="0" relativeHeight="251677696" behindDoc="0" locked="0" layoutInCell="1" allowOverlap="1" wp14:anchorId="11F3BE51" wp14:editId="767519D5">
             <wp:simplePos x="0" y="0"/>
             <wp:positionH relativeFrom="column">
               <wp:posOffset>335915</wp:posOffset>
@@ -6708,7 +5952,7 @@
                     </pic:cNvPicPr>
                   </pic:nvPicPr>
                   <pic:blipFill>
-                    <a:blip r:embed="rId11">
+                    <a:blip r:embed="rId10">
                       <a:extLst>
                         <a:ext uri="{28A0092B-C50C-407E-A947-70E740481C1C}">
                           <a14:useLocalDpi xmlns:a14="http://schemas.microsoft.com/office/drawing/2010/main" val="0"/>
@@ -7106,7 +6350,7 @@
                     </pic:cNvPicPr>
                   </pic:nvPicPr>
                   <pic:blipFill>
-                    <a:blip r:embed="rId12">
+                    <a:blip r:embed="rId11">
                       <a:extLst>
                         <a:ext uri="{28A0092B-C50C-407E-A947-70E740481C1C}">
                           <a14:useLocalDpi xmlns:a14="http://schemas.microsoft.com/office/drawing/2010/main" val="0"/>
@@ -7495,451 +6739,10 @@
           <w:noProof/>
           <w:lang w:val="en-US"/>
         </w:rPr>
-        <w:drawing>
-          <wp:anchor distT="0" distB="0" distL="114300" distR="114300" simplePos="0" relativeHeight="251640826" behindDoc="0" locked="0" layoutInCell="1" allowOverlap="1" wp14:anchorId="613EC5D8" wp14:editId="376F6971">
-            <wp:simplePos x="0" y="0"/>
-            <wp:positionH relativeFrom="column">
-              <wp:posOffset>271780</wp:posOffset>
-            </wp:positionH>
-            <wp:positionV relativeFrom="paragraph">
-              <wp:posOffset>5318760</wp:posOffset>
-            </wp:positionV>
-            <wp:extent cx="405130" cy="426720"/>
-            <wp:effectExtent l="0" t="0" r="1270" b="5080"/>
-            <wp:wrapNone/>
-            <wp:docPr id="5" name="Image 5"/>
-            <wp:cNvGraphicFramePr>
-              <a:graphicFrameLocks xmlns:a="http://schemas.openxmlformats.org/drawingml/2006/main" noChangeAspect="1"/>
-            </wp:cNvGraphicFramePr>
-            <a:graphic xmlns:a="http://schemas.openxmlformats.org/drawingml/2006/main">
-              <a:graphicData uri="http://schemas.openxmlformats.org/drawingml/2006/picture">
-                <pic:pic xmlns:pic="http://schemas.openxmlformats.org/drawingml/2006/picture">
-                  <pic:nvPicPr>
-                    <pic:cNvPr id="0" name="b-tel.png"/>
-                    <pic:cNvPicPr/>
-                  </pic:nvPicPr>
-                  <pic:blipFill>
-                    <a:blip r:embed="rId13" cstate="print">
-                      <a:extLst>
-                        <a:ext uri="{28A0092B-C50C-407E-A947-70E740481C1C}">
-                          <a14:useLocalDpi xmlns:a14="http://schemas.microsoft.com/office/drawing/2010/main" val="0"/>
-                        </a:ext>
-                      </a:extLst>
-                    </a:blip>
-                    <a:stretch>
-                      <a:fillRect/>
-                    </a:stretch>
-                  </pic:blipFill>
-                  <pic:spPr>
-                    <a:xfrm>
-                      <a:off x="0" y="0"/>
-                      <a:ext cx="405130" cy="426720"/>
-                    </a:xfrm>
-                    <a:prstGeom prst="rect">
-                      <a:avLst/>
-                    </a:prstGeom>
-                  </pic:spPr>
-                </pic:pic>
-              </a:graphicData>
-            </a:graphic>
-            <wp14:sizeRelH relativeFrom="page">
-              <wp14:pctWidth>0</wp14:pctWidth>
-            </wp14:sizeRelH>
-            <wp14:sizeRelV relativeFrom="page">
-              <wp14:pctHeight>0</wp14:pctHeight>
-            </wp14:sizeRelV>
-          </wp:anchor>
-        </w:drawing>
-      </w:r>
-      <w:r>
-        <w:rPr>
-          <w:noProof/>
-          <w:lang w:val="en-US"/>
-        </w:rPr>
         <mc:AlternateContent>
           <mc:Choice Requires="wps">
             <w:drawing>
-              <wp:anchor distT="0" distB="0" distL="114300" distR="114300" simplePos="0" relativeHeight="251681792" behindDoc="0" locked="0" layoutInCell="1" allowOverlap="1" wp14:anchorId="4DAF7B0A" wp14:editId="482CEF17">
-                <wp:simplePos x="0" y="0"/>
-                <wp:positionH relativeFrom="column">
-                  <wp:posOffset>762635</wp:posOffset>
-                </wp:positionH>
-                <wp:positionV relativeFrom="paragraph">
-                  <wp:posOffset>5443855</wp:posOffset>
-                </wp:positionV>
-                <wp:extent cx="1036955" cy="156845"/>
-                <wp:effectExtent l="0" t="0" r="4445" b="20955"/>
-                <wp:wrapNone/>
-                <wp:docPr id="380" name="Metin Kutusu 1"/>
-                <wp:cNvGraphicFramePr/>
-                <a:graphic xmlns:a="http://schemas.openxmlformats.org/drawingml/2006/main">
-                  <a:graphicData uri="http://schemas.microsoft.com/office/word/2010/wordprocessingShape">
-                    <wps:wsp>
-                      <wps:cNvSpPr txBox="1"/>
-                      <wps:spPr>
-                        <a:xfrm>
-                          <a:off x="0" y="0"/>
-                          <a:ext cx="1036955" cy="156845"/>
-                        </a:xfrm>
-                        <a:prstGeom prst="rect">
-                          <a:avLst/>
-                        </a:prstGeom>
-                        <a:noFill/>
-                        <a:ln w="6350">
-                          <a:noFill/>
-                        </a:ln>
-                        <a:effectLst/>
-                      </wps:spPr>
-                      <wps:style>
-                        <a:lnRef idx="0">
-                          <a:schemeClr val="accent1"/>
-                        </a:lnRef>
-                        <a:fillRef idx="0">
-                          <a:schemeClr val="accent1"/>
-                        </a:fillRef>
-                        <a:effectRef idx="0">
-                          <a:schemeClr val="accent1"/>
-                        </a:effectRef>
-                        <a:fontRef idx="minor">
-                          <a:schemeClr val="dk1"/>
-                        </a:fontRef>
-                      </wps:style>
-                      <wps:txbx>
-                        <w:txbxContent>
-                          <w:p>
-                            <w:pPr>
-                              <w:pStyle w:val="BasicParagraph"/>
-                              <w:tabs>
-                                <w:tab w:val="left" w:pos="1418"/>
-                                <w:tab w:val="left" w:pos="1520"/>
-                              </w:tabs>
-                              <w:suppressAutoHyphens/>
-                              <w:rPr>
-                                <w:rFonts w:ascii="Open Sans" w:hAnsi="Open Sans" w:cs="Open Sans"/>
-                                <w:color w:val="2D3D50"/>
-                                <w:kern w:val="20"/>
-                                <w:sz w:val="18"/>
-                                <w:szCs w:val="18"/>
-                                <w:lang w:val="en-US"/>
-                              </w:rPr>
-                            </w:pPr>
-                            <w:r>
-                              <w:rPr>
-                                <w:rFonts w:ascii="Open Sans" w:hAnsi="Open Sans" w:cs="Open Sans"/>
-                                <w:color w:val="2D3D50"/>
-                                <w:kern w:val="20"/>
-                                <w:sz w:val="18"/>
-                                <w:szCs w:val="18"/>
-                                <w:lang w:val="en-US"/>
-                              </w:rPr>
-                              <w:t>(</w:t>
-                            </w:r>
-                            <w:r>
-                              <w:rPr>
-                                <w:rFonts w:ascii="Open Sans" w:hAnsi="Open Sans" w:cs="Open Sans"/>
-                                <w:color w:val="2D3D50"/>
-                                <w:kern w:val="20"/>
-                                <w:sz w:val="18"/>
-                                <w:szCs w:val="18"/>
-                                <w:lang w:val="en-US"/>
-                              </w:rPr>
-                              <w:t>347</w:t>
-                            </w:r>
-                            <w:r>
-                              <w:rPr>
-                                <w:rFonts w:ascii="Open Sans" w:hAnsi="Open Sans" w:cs="Open Sans"/>
-                                <w:color w:val="2D3D50"/>
-                                <w:kern w:val="20"/>
-                                <w:sz w:val="18"/>
-                                <w:szCs w:val="18"/>
-                                <w:lang w:val="en-US"/>
-                              </w:rPr>
-                              <w:t>)</w:t>
-                            </w:r>
-                            <w:r>
-                              <w:rPr>
-                                <w:rFonts w:ascii="Open Sans" w:hAnsi="Open Sans" w:cs="Open Sans"/>
-                                <w:color w:val="2D3D50"/>
-                                <w:kern w:val="20"/>
-                                <w:sz w:val="18"/>
-                                <w:szCs w:val="18"/>
-                                <w:lang w:val="en-US"/>
-                              </w:rPr>
-                              <w:t xml:space="preserve"> </w:t>
-                            </w:r>
-                            <w:r>
-                              <w:rPr>
-                                <w:rFonts w:ascii="Open Sans" w:hAnsi="Open Sans" w:cs="Open Sans"/>
-                                <w:color w:val="2D3D50"/>
-                                <w:kern w:val="20"/>
-                                <w:sz w:val="18"/>
-                                <w:szCs w:val="18"/>
-                                <w:lang w:val="en-US"/>
-                              </w:rPr>
-                              <w:t>841</w:t>
-                            </w:r>
-                            <w:r>
-                              <w:rPr>
-                                <w:rFonts w:ascii="Open Sans" w:hAnsi="Open Sans" w:cs="Open Sans"/>
-                                <w:color w:val="2D3D50"/>
-                                <w:kern w:val="20"/>
-                                <w:sz w:val="18"/>
-                                <w:szCs w:val="18"/>
-                                <w:lang w:val="en-US"/>
-                              </w:rPr>
-                              <w:t>-</w:t>
-                            </w:r>
-                            <w:r>
-                              <w:rPr>
-                                <w:rFonts w:ascii="Open Sans" w:hAnsi="Open Sans" w:cs="Open Sans"/>
-                                <w:color w:val="2D3D50"/>
-                                <w:kern w:val="20"/>
-                                <w:sz w:val="18"/>
-                                <w:szCs w:val="18"/>
-                                <w:lang w:val="en-US"/>
-                              </w:rPr>
-                              <w:t>4302</w:t>
-                            </w:r>
-                          </w:p>
-                          <w:p>
-                            <w:pPr>
-                              <w:pStyle w:val="BasicParagraph"/>
-                              <w:tabs>
-                                <w:tab w:val="left" w:pos="1418"/>
-                                <w:tab w:val="left" w:pos="1520"/>
-                              </w:tabs>
-                              <w:suppressAutoHyphens/>
-                              <w:spacing w:line="240" w:lineRule="auto"/>
-                              <w:rPr>
-                                <w:rFonts w:ascii="Open Sans" w:hAnsi="Open Sans" w:cs="Open Sans"/>
-                                <w:color w:val="2D3D50"/>
-                                <w:kern w:val="20"/>
-                                <w:sz w:val="18"/>
-                                <w:szCs w:val="18"/>
-                                <w:lang w:val="en-US"/>
-                              </w:rPr>
-                            </w:pPr>
-                          </w:p>
-                        </w:txbxContent>
-                      </wps:txbx>
-                      <wps:bodyPr rot="0" spcFirstLastPara="0" vertOverflow="overflow" horzOverflow="overflow" vert="horz" wrap="square" lIns="0" tIns="0" rIns="0" bIns="0" numCol="1" spcCol="0" rtlCol="0" fromWordArt="0" anchor="t" anchorCtr="0" forceAA="0" compatLnSpc="1">
-                        <a:prstTxWarp prst="textNoShape">
-                          <a:avLst/>
-                        </a:prstTxWarp>
-                        <a:noAutofit/>
-                      </wps:bodyPr>
-                    </wps:wsp>
-                  </a:graphicData>
-                </a:graphic>
-                <wp14:sizeRelH relativeFrom="margin">
-                  <wp14:pctWidth>0</wp14:pctWidth>
-                </wp14:sizeRelH>
-                <wp14:sizeRelV relativeFrom="margin">
-                  <wp14:pctHeight>0</wp14:pctHeight>
-                </wp14:sizeRelV>
-              </wp:anchor>
-            </w:drawing>
-          </mc:Choice>
-          <mc:Fallback>
-            <w:pict>
-              <v:shapetype id="_x0000_t202" coordsize="21600,21600" o:spt="202" path="m0,0l0,21600,21600,21600,21600,0xe">
-                <v:stroke joinstyle="miter"/>
-                <v:path gradientshapeok="t" o:connecttype="rect"/>
-              </v:shapetype>
-              <v:shape id="_x0000_s1046" type="#_x0000_t202" style="position:absolute;margin-left:60.05pt;margin-top:428.65pt;width:81.65pt;height:12.35pt;z-index:251681792;visibility:visible;mso-wrap-style:square;mso-width-percent:0;mso-height-percent:0;mso-wrap-distance-left:9pt;mso-wrap-distance-top:0;mso-wrap-distance-right:9pt;mso-wrap-distance-bottom:0;mso-position-horizontal:absolute;mso-position-horizontal-relative:text;mso-position-vertical:absolute;mso-position-vertical-relative:text;mso-width-percent:0;mso-height-percent:0;mso-width-relative:margin;mso-height-relative:margin;v-text-anchor:top" o:gfxdata="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" filled="f" stroked="f" strokeweight=".5pt">
-                <v:textbox inset="0,0,0,0">
-                  <w:txbxContent>
-                    <w:p>
-                      <w:pPr>
-                        <w:pStyle w:val="BasicParagraph"/>
-                        <w:tabs>
-                          <w:tab w:val="left" w:pos="1418"/>
-                          <w:tab w:val="left" w:pos="1520"/>
-                        </w:tabs>
-                        <w:suppressAutoHyphens/>
-                        <w:rPr>
-                          <w:rFonts w:ascii="Open Sans" w:hAnsi="Open Sans" w:cs="Open Sans"/>
-                          <w:color w:val="2D3D50"/>
-                          <w:kern w:val="20"/>
-                          <w:sz w:val="18"/>
-                          <w:szCs w:val="18"/>
-                          <w:lang w:val="en-US"/>
-                        </w:rPr>
-                      </w:pPr>
-                      <w:r>
-                        <w:rPr>
-                          <w:rFonts w:ascii="Open Sans" w:hAnsi="Open Sans" w:cs="Open Sans"/>
-                          <w:color w:val="2D3D50"/>
-                          <w:kern w:val="20"/>
-                          <w:sz w:val="18"/>
-                          <w:szCs w:val="18"/>
-                          <w:lang w:val="en-US"/>
-                        </w:rPr>
-                        <w:t>(</w:t>
-                      </w:r>
-                      <w:r>
-                        <w:rPr>
-                          <w:rFonts w:ascii="Open Sans" w:hAnsi="Open Sans" w:cs="Open Sans"/>
-                          <w:color w:val="2D3D50"/>
-                          <w:kern w:val="20"/>
-                          <w:sz w:val="18"/>
-                          <w:szCs w:val="18"/>
-                          <w:lang w:val="en-US"/>
-                        </w:rPr>
-                        <w:t>347</w:t>
-                      </w:r>
-                      <w:r>
-                        <w:rPr>
-                          <w:rFonts w:ascii="Open Sans" w:hAnsi="Open Sans" w:cs="Open Sans"/>
-                          <w:color w:val="2D3D50"/>
-                          <w:kern w:val="20"/>
-                          <w:sz w:val="18"/>
-                          <w:szCs w:val="18"/>
-                          <w:lang w:val="en-US"/>
-                        </w:rPr>
-                        <w:t>)</w:t>
-                      </w:r>
-                      <w:r>
-                        <w:rPr>
-                          <w:rFonts w:ascii="Open Sans" w:hAnsi="Open Sans" w:cs="Open Sans"/>
-                          <w:color w:val="2D3D50"/>
-                          <w:kern w:val="20"/>
-                          <w:sz w:val="18"/>
-                          <w:szCs w:val="18"/>
-                          <w:lang w:val="en-US"/>
-                        </w:rPr>
-                        <w:t xml:space="preserve"> </w:t>
-                      </w:r>
-                      <w:r>
-                        <w:rPr>
-                          <w:rFonts w:ascii="Open Sans" w:hAnsi="Open Sans" w:cs="Open Sans"/>
-                          <w:color w:val="2D3D50"/>
-                          <w:kern w:val="20"/>
-                          <w:sz w:val="18"/>
-                          <w:szCs w:val="18"/>
-                          <w:lang w:val="en-US"/>
-                        </w:rPr>
-                        <w:t>841</w:t>
-                      </w:r>
-                      <w:r>
-                        <w:rPr>
-                          <w:rFonts w:ascii="Open Sans" w:hAnsi="Open Sans" w:cs="Open Sans"/>
-                          <w:color w:val="2D3D50"/>
-                          <w:kern w:val="20"/>
-                          <w:sz w:val="18"/>
-                          <w:szCs w:val="18"/>
-                          <w:lang w:val="en-US"/>
-                        </w:rPr>
-                        <w:t>-</w:t>
-                      </w:r>
-                      <w:r>
-                        <w:rPr>
-                          <w:rFonts w:ascii="Open Sans" w:hAnsi="Open Sans" w:cs="Open Sans"/>
-                          <w:color w:val="2D3D50"/>
-                          <w:kern w:val="20"/>
-                          <w:sz w:val="18"/>
-                          <w:szCs w:val="18"/>
-                          <w:lang w:val="en-US"/>
-                        </w:rPr>
-                        <w:t>4302</w:t>
-                      </w:r>
-                    </w:p>
-                    <w:p>
-                      <w:pPr>
-                        <w:pStyle w:val="BasicParagraph"/>
-                        <w:tabs>
-                          <w:tab w:val="left" w:pos="1418"/>
-                          <w:tab w:val="left" w:pos="1520"/>
-                        </w:tabs>
-                        <w:suppressAutoHyphens/>
-                        <w:spacing w:line="240" w:lineRule="auto"/>
-                        <w:rPr>
-                          <w:rFonts w:ascii="Open Sans" w:hAnsi="Open Sans" w:cs="Open Sans"/>
-                          <w:color w:val="2D3D50"/>
-                          <w:kern w:val="20"/>
-                          <w:sz w:val="18"/>
-                          <w:szCs w:val="18"/>
-                          <w:lang w:val="en-US"/>
-                        </w:rPr>
-                      </w:pPr>
-                    </w:p>
-                  </w:txbxContent>
-                </v:textbox>
-              </v:shape>
-            </w:pict>
-          </mc:Fallback>
-        </mc:AlternateContent>
-      </w:r>
-      <w:r>
-        <w:rPr>
-          <w:noProof/>
-          <w:lang w:val="en-US"/>
-        </w:rPr>
-        <w:drawing>
-          <wp:anchor distT="0" distB="0" distL="114300" distR="114300" simplePos="0" relativeHeight="251691008" behindDoc="0" locked="0" layoutInCell="1" allowOverlap="1" wp14:anchorId="303270C8" wp14:editId="79C41CCF">
-            <wp:simplePos x="0" y="0"/>
-            <wp:positionH relativeFrom="column">
-              <wp:posOffset>273050</wp:posOffset>
-            </wp:positionH>
-            <wp:positionV relativeFrom="paragraph">
-              <wp:posOffset>6309360</wp:posOffset>
-            </wp:positionV>
-            <wp:extent cx="405130" cy="426720"/>
-            <wp:effectExtent l="0" t="0" r="1270" b="5080"/>
-            <wp:wrapNone/>
-            <wp:docPr id="7" name="Image 7"/>
-            <wp:cNvGraphicFramePr>
-              <a:graphicFrameLocks xmlns:a="http://schemas.openxmlformats.org/drawingml/2006/main" noChangeAspect="1"/>
-            </wp:cNvGraphicFramePr>
-            <a:graphic xmlns:a="http://schemas.openxmlformats.org/drawingml/2006/main">
-              <a:graphicData uri="http://schemas.openxmlformats.org/drawingml/2006/picture">
-                <pic:pic xmlns:pic="http://schemas.openxmlformats.org/drawingml/2006/picture">
-                  <pic:nvPicPr>
-                    <pic:cNvPr id="0" name="b-address.png"/>
-                    <pic:cNvPicPr/>
-                  </pic:nvPicPr>
-                  <pic:blipFill>
-                    <a:blip r:embed="rId14" cstate="print">
-                      <a:extLst>
-                        <a:ext uri="{28A0092B-C50C-407E-A947-70E740481C1C}">
-                          <a14:useLocalDpi xmlns:a14="http://schemas.microsoft.com/office/drawing/2010/main" val="0"/>
-                        </a:ext>
-                      </a:extLst>
-                    </a:blip>
-                    <a:stretch>
-                      <a:fillRect/>
-                    </a:stretch>
-                  </pic:blipFill>
-                  <pic:spPr>
-                    <a:xfrm>
-                      <a:off x="0" y="0"/>
-                      <a:ext cx="405130" cy="426720"/>
-                    </a:xfrm>
-                    <a:prstGeom prst="rect">
-                      <a:avLst/>
-                    </a:prstGeom>
-                  </pic:spPr>
-                </pic:pic>
-              </a:graphicData>
-            </a:graphic>
-            <wp14:sizeRelH relativeFrom="page">
-              <wp14:pctWidth>0</wp14:pctWidth>
-            </wp14:sizeRelH>
-            <wp14:sizeRelV relativeFrom="page">
-              <wp14:pctHeight>0</wp14:pctHeight>
-            </wp14:sizeRelV>
-          </wp:anchor>
-        </w:drawing>
-      </w:r>
-      <w:r>
-        <w:rPr>
-          <w:noProof/>
-          <w:lang w:val="en-US"/>
-        </w:rPr>
-        <mc:AlternateContent>
-          <mc:Choice Requires="wps">
-            <w:drawing>
-              <wp:anchor distT="0" distB="0" distL="114300" distR="114300" simplePos="0" relativeHeight="251698176" behindDoc="0" locked="0" layoutInCell="1" allowOverlap="1" wp14:anchorId="3ABBE885" wp14:editId="3AC5B3C7">
+              <wp:anchor distT="0" distB="0" distL="114300" distR="114300" simplePos="0" relativeHeight="251698176" behindDoc="0" locked="0" layoutInCell="1" allowOverlap="1" wp14:anchorId="3ABBE885" wp14:editId="6B438B7A">
                 <wp:simplePos x="0" y="0"/>
                 <wp:positionH relativeFrom="column">
                   <wp:posOffset>610870</wp:posOffset>
@@ -8059,7 +6862,11 @@
           </mc:Choice>
           <mc:Fallback>
             <w:pict>
-              <v:shape id="_x0000_s1045" type="#_x0000_t202" style="position:absolute;margin-left:48.1pt;margin-top:690.75pt;width:176.9pt;height:11.25pt;z-index:251698176;visibility:visible;mso-wrap-style:square;mso-width-percent:0;mso-height-percent:0;mso-wrap-distance-left:9pt;mso-wrap-distance-top:0;mso-wrap-distance-right:9pt;mso-wrap-distance-bottom:0;mso-position-horizontal:absolute;mso-position-horizontal-relative:text;mso-position-vertical:absolute;mso-position-vertical-relative:text;mso-width-percent:0;mso-height-percent:0;mso-width-relative:margin;mso-height-relative:margin;v-text-anchor:top" o:gfxdata="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" filled="f" stroked="f" strokeweight=".5pt">
+              <v:shapetype id="_x0000_t202" coordsize="21600,21600" o:spt="202" path="m0,0l0,21600,21600,21600,21600,0xe">
+                <v:stroke joinstyle="miter"/>
+                <v:path gradientshapeok="t" o:connecttype="rect"/>
+              </v:shapetype>
+              <v:shape id="_x0000_s1038" type="#_x0000_t202" style="position:absolute;margin-left:48.1pt;margin-top:690.75pt;width:176.9pt;height:11.25pt;z-index:251698176;visibility:visible;mso-wrap-style:square;mso-width-percent:0;mso-height-percent:0;mso-wrap-distance-left:9pt;mso-wrap-distance-top:0;mso-wrap-distance-right:9pt;mso-wrap-distance-bottom:0;mso-position-horizontal:absolute;mso-position-horizontal-relative:text;mso-position-vertical:absolute;mso-position-vertical-relative:text;mso-width-percent:0;mso-height-percent:0;mso-width-relative:margin;mso-height-relative:margin;v-text-anchor:top" o:gfxdata="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" filled="f" stroked="f" strokeweight=".5pt">
                 <v:textbox inset="0,0,0,0">
                   <w:txbxContent>
                     <w:p>
@@ -8128,7 +6935,7 @@
         <mc:AlternateContent>
           <mc:Choice Requires="wps">
             <w:drawing>
-              <wp:anchor distT="0" distB="0" distL="114300" distR="114300" simplePos="0" relativeHeight="251696128" behindDoc="0" locked="0" layoutInCell="1" allowOverlap="1" wp14:anchorId="3F918572" wp14:editId="374A507B">
+              <wp:anchor distT="0" distB="0" distL="114300" distR="114300" simplePos="0" relativeHeight="251696128" behindDoc="0" locked="0" layoutInCell="1" allowOverlap="1" wp14:anchorId="3F918572" wp14:editId="194ABE3C">
                 <wp:simplePos x="0" y="0"/>
                 <wp:positionH relativeFrom="column">
                   <wp:posOffset>606425</wp:posOffset>
@@ -8260,7 +7067,7 @@
           </mc:Choice>
           <mc:Fallback>
             <w:pict>
-              <v:shape id="_x0000_s1048" type="#_x0000_t202" style="position:absolute;margin-left:47.75pt;margin-top:636pt;width:186.25pt;height:21pt;z-index:251696128;visibility:visible;mso-wrap-style:square;mso-width-percent:0;mso-height-percent:0;mso-wrap-distance-left:9pt;mso-wrap-distance-top:0;mso-wrap-distance-right:9pt;mso-wrap-distance-bottom:0;mso-position-horizontal:absolute;mso-position-horizontal-relative:text;mso-position-vertical:absolute;mso-position-vertical-relative:text;mso-width-percent:0;mso-height-percent:0;mso-width-relative:margin;mso-height-relative:margin;v-text-anchor:top" o:gfxdata="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" filled="f" stroked="f" strokeweight=".5pt">
+              <v:shape id="_x0000_s1039" type="#_x0000_t202" style="position:absolute;margin-left:47.75pt;margin-top:636pt;width:186.25pt;height:21pt;z-index:251696128;visibility:visible;mso-wrap-style:square;mso-width-percent:0;mso-height-percent:0;mso-wrap-distance-left:9pt;mso-wrap-distance-top:0;mso-wrap-distance-right:9pt;mso-wrap-distance-bottom:0;mso-position-horizontal:absolute;mso-position-horizontal-relative:text;mso-position-vertical:absolute;mso-position-vertical-relative:text;mso-width-percent:0;mso-height-percent:0;mso-width-relative:margin;mso-height-relative:margin;v-text-anchor:top" o:gfxdata="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" filled="f" stroked="f" strokeweight=".5pt">
                 <v:textbox inset="0,0,0,0">
                   <w:txbxContent>
                     <w:p>
@@ -8339,7 +7146,7 @@
           <w:lang w:val="en-US"/>
         </w:rPr>
         <w:drawing>
-          <wp:anchor distT="0" distB="0" distL="114300" distR="114300" simplePos="0" relativeHeight="251722752" behindDoc="0" locked="0" layoutInCell="1" allowOverlap="1" wp14:anchorId="7C2663D7" wp14:editId="38FE4E7C">
+          <wp:anchor distT="0" distB="0" distL="114300" distR="114300" simplePos="0" relativeHeight="251722752" behindDoc="0" locked="0" layoutInCell="1" allowOverlap="1" wp14:anchorId="7C2663D7" wp14:editId="6370C176">
             <wp:simplePos x="0" y="0"/>
             <wp:positionH relativeFrom="column">
               <wp:posOffset>2933700</wp:posOffset>
@@ -8402,7 +7209,7 @@
         <mc:AlternateContent>
           <mc:Choice Requires="wps">
             <w:drawing>
-              <wp:anchor distT="0" distB="0" distL="114300" distR="114300" simplePos="0" relativeHeight="251724800" behindDoc="0" locked="0" layoutInCell="1" allowOverlap="1" wp14:anchorId="5599DE8E" wp14:editId="0F15AFAF">
+              <wp:anchor distT="0" distB="0" distL="114300" distR="114300" simplePos="0" relativeHeight="251724800" behindDoc="0" locked="0" layoutInCell="1" allowOverlap="1" wp14:anchorId="5599DE8E" wp14:editId="77BAB883">
                 <wp:simplePos x="0" y="0"/>
                 <wp:positionH relativeFrom="column">
                   <wp:posOffset>5156835</wp:posOffset>
@@ -8472,7 +7279,7 @@
         <mc:AlternateContent>
           <mc:Choice Requires="wps">
             <w:drawing>
-              <wp:anchor distT="0" distB="0" distL="114300" distR="114300" simplePos="0" relativeHeight="251726848" behindDoc="0" locked="0" layoutInCell="1" allowOverlap="1" wp14:anchorId="511E0AA3" wp14:editId="4E018EBC">
+              <wp:anchor distT="0" distB="0" distL="114300" distR="114300" simplePos="0" relativeHeight="251726848" behindDoc="0" locked="0" layoutInCell="1" allowOverlap="1" wp14:anchorId="511E0AA3" wp14:editId="514561F7">
                 <wp:simplePos x="0" y="0"/>
                 <wp:positionH relativeFrom="column">
                   <wp:posOffset>3553460</wp:posOffset>
@@ -8567,7 +7374,7 @@
           </mc:Choice>
           <mc:Fallback>
             <w:pict>
-              <v:shape id="_x0000_s1048" type="#_x0000_t202" style="position:absolute;margin-left:279.8pt;margin-top:39.65pt;width:157.95pt;height:15.45pt;z-index:251726848;visibility:visible;mso-wrap-style:square;mso-width-percent:0;mso-wrap-distance-left:9pt;mso-wrap-distance-top:0;mso-wrap-distance-right:9pt;mso-wrap-distance-bottom:0;mso-position-horizontal:absolute;mso-position-horizontal-relative:text;mso-position-vertical:absolute;mso-position-vertical-relative:text;mso-width-percent:0;mso-width-relative:margin;v-text-anchor:top" o:gfxdata="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" filled="f" stroked="f" strokeweight=".5pt">
+              <v:shape id="_x0000_s1040" type="#_x0000_t202" style="position:absolute;margin-left:279.8pt;margin-top:39.65pt;width:157.95pt;height:15.45pt;z-index:251726848;visibility:visible;mso-wrap-style:square;mso-width-percent:0;mso-wrap-distance-left:9pt;mso-wrap-distance-top:0;mso-wrap-distance-right:9pt;mso-wrap-distance-bottom:0;mso-position-horizontal:absolute;mso-position-horizontal-relative:text;mso-position-vertical:absolute;mso-position-vertical-relative:text;mso-width-percent:0;mso-width-relative:margin;v-text-anchor:top" o:gfxdata="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" filled="f" stroked="f" strokeweight=".5pt">
                 <v:textbox inset="0,0,0,0">
                   <w:txbxContent>
                     <w:p>
@@ -8612,7 +7419,7 @@
           <w:lang w:val="en-US"/>
         </w:rPr>
         <w:drawing>
-          <wp:anchor distT="0" distB="0" distL="114300" distR="114300" simplePos="0" relativeHeight="251728896" behindDoc="0" locked="0" layoutInCell="1" allowOverlap="1" wp14:anchorId="50795A2F" wp14:editId="2CCDAB0C">
+          <wp:anchor distT="0" distB="0" distL="114300" distR="114300" simplePos="0" relativeHeight="251728896" behindDoc="0" locked="0" layoutInCell="1" allowOverlap="1" wp14:anchorId="50795A2F" wp14:editId="6DCC1B9E">
             <wp:simplePos x="0" y="0"/>
             <wp:positionH relativeFrom="column">
               <wp:posOffset>3088640</wp:posOffset>
@@ -8635,7 +7442,7 @@
                     <pic:cNvPicPr/>
                   </pic:nvPicPr>
                   <pic:blipFill>
-                    <a:blip r:embed="rId15" cstate="print">
+                    <a:blip r:embed="rId12" cstate="print">
                       <a:extLst>
                         <a:ext uri="{28A0092B-C50C-407E-A947-70E740481C1C}">
                           <a14:useLocalDpi xmlns:a14="http://schemas.microsoft.com/office/drawing/2010/main" val="0"/>
@@ -8675,7 +7482,7 @@
         <mc:AlternateContent>
           <mc:Choice Requires="wps">
             <w:drawing>
-              <wp:anchor distT="0" distB="0" distL="114300" distR="114300" simplePos="0" relativeHeight="251834368" behindDoc="0" locked="0" layoutInCell="1" allowOverlap="1" wp14:anchorId="46D0C3B2" wp14:editId="6927C2A6">
+              <wp:anchor distT="0" distB="0" distL="114300" distR="114300" simplePos="0" relativeHeight="251834368" behindDoc="0" locked="0" layoutInCell="1" allowOverlap="1" wp14:anchorId="46D0C3B2" wp14:editId="4A4C62E6">
                 <wp:simplePos x="0" y="0"/>
                 <wp:positionH relativeFrom="column">
                   <wp:posOffset>5877560</wp:posOffset>
@@ -8776,7 +7583,7 @@
           </mc:Choice>
           <mc:Fallback>
             <w:pict>
-              <v:shape id="_x0000_s1050" type="#_x0000_t202" style="position:absolute;margin-left:462.8pt;margin-top:767.5pt;width:102.6pt;height:15.5pt;z-index:251834368;visibility:visible;mso-wrap-style:square;mso-width-percent:0;mso-height-percent:0;mso-wrap-distance-left:9pt;mso-wrap-distance-top:0;mso-wrap-distance-right:9pt;mso-wrap-distance-bottom:0;mso-position-horizontal:absolute;mso-position-horizontal-relative:text;mso-position-vertical:absolute;mso-position-vertical-relative:text;mso-width-percent:0;mso-height-percent:0;mso-width-relative:margin;mso-height-relative:margin;v-text-anchor:top" o:gfxdata="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" filled="f" stroked="f" strokeweight=".5pt">
+              <v:shape id="_x0000_s1041" type="#_x0000_t202" style="position:absolute;margin-left:462.8pt;margin-top:767.5pt;width:102.6pt;height:15.5pt;z-index:251834368;visibility:visible;mso-wrap-style:square;mso-width-percent:0;mso-height-percent:0;mso-wrap-distance-left:9pt;mso-wrap-distance-top:0;mso-wrap-distance-right:9pt;mso-wrap-distance-bottom:0;mso-position-horizontal:absolute;mso-position-horizontal-relative:text;mso-position-vertical:absolute;mso-position-vertical-relative:text;mso-width-percent:0;mso-height-percent:0;mso-width-relative:margin;mso-height-relative:margin;v-text-anchor:top" o:gfxdata="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" filled="f" stroked="f" strokeweight=".5pt">
                 <v:textbox inset="0,0,0,0">
                   <w:txbxContent>
                     <w:p>
@@ -8826,7 +7633,7 @@
         <mc:AlternateContent>
           <mc:Choice Requires="wps">
             <w:drawing>
-              <wp:anchor distT="0" distB="0" distL="114300" distR="114300" simplePos="0" relativeHeight="251833344" behindDoc="0" locked="0" layoutInCell="1" allowOverlap="1" wp14:anchorId="0E853DBA" wp14:editId="35634B99">
+              <wp:anchor distT="0" distB="0" distL="114300" distR="114300" simplePos="0" relativeHeight="251833344" behindDoc="0" locked="0" layoutInCell="1" allowOverlap="1" wp14:anchorId="0E853DBA" wp14:editId="6F7AFDF9">
                 <wp:simplePos x="0" y="0"/>
                 <wp:positionH relativeFrom="column">
                   <wp:posOffset>5890895</wp:posOffset>
@@ -8927,7 +7734,7 @@
           </mc:Choice>
           <mc:Fallback>
             <w:pict>
-              <v:shape id="_x0000_s1050" type="#_x0000_t202" style="position:absolute;margin-left:463.85pt;margin-top:739.6pt;width:92.55pt;height:16.35pt;z-index:251833344;visibility:visible;mso-wrap-style:square;mso-width-percent:0;mso-height-percent:0;mso-wrap-distance-left:9pt;mso-wrap-distance-top:0;mso-wrap-distance-right:9pt;mso-wrap-distance-bottom:0;mso-position-horizontal:absolute;mso-position-horizontal-relative:text;mso-position-vertical:absolute;mso-position-vertical-relative:text;mso-width-percent:0;mso-height-percent:0;mso-width-relative:margin;mso-height-relative:margin;v-text-anchor:top" o:gfxdata="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" filled="f" stroked="f" strokeweight=".5pt">
+              <v:shape id="_x0000_s1042" type="#_x0000_t202" style="position:absolute;margin-left:463.85pt;margin-top:739.6pt;width:92.55pt;height:16.35pt;z-index:251833344;visibility:visible;mso-wrap-style:square;mso-width-percent:0;mso-height-percent:0;mso-wrap-distance-left:9pt;mso-wrap-distance-top:0;mso-wrap-distance-right:9pt;mso-wrap-distance-bottom:0;mso-position-horizontal:absolute;mso-position-horizontal-relative:text;mso-position-vertical:absolute;mso-position-vertical-relative:text;mso-width-percent:0;mso-height-percent:0;mso-width-relative:margin;mso-height-relative:margin;v-text-anchor:top" o:gfxdata="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" filled="f" stroked="f" strokeweight=".5pt">
                 <v:textbox inset="0,0,0,0">
                   <w:txbxContent>
                     <w:p>
@@ -8977,7 +7784,7 @@
         <mc:AlternateContent>
           <mc:Choice Requires="wps">
             <w:drawing>
-              <wp:anchor distT="0" distB="0" distL="114300" distR="114300" simplePos="0" relativeHeight="251820032" behindDoc="0" locked="0" layoutInCell="1" allowOverlap="1" wp14:anchorId="34BCDFAC" wp14:editId="3D57F8A2">
+              <wp:anchor distT="0" distB="0" distL="114300" distR="114300" simplePos="0" relativeHeight="251820032" behindDoc="0" locked="0" layoutInCell="1" allowOverlap="1" wp14:anchorId="34BCDFAC" wp14:editId="5C6E334A">
                 <wp:simplePos x="0" y="0"/>
                 <wp:positionH relativeFrom="column">
                   <wp:posOffset>4633595</wp:posOffset>
@@ -9078,7 +7885,7 @@
           </mc:Choice>
           <mc:Fallback>
             <w:pict>
-              <v:shape id="_x0000_s1051" type="#_x0000_t202" style="position:absolute;margin-left:364.85pt;margin-top:739.6pt;width:74.55pt;height:16.35pt;z-index:251820032;visibility:visible;mso-wrap-style:square;mso-width-percent:0;mso-height-percent:0;mso-wrap-distance-left:9pt;mso-wrap-distance-top:0;mso-wrap-distance-right:9pt;mso-wrap-distance-bottom:0;mso-position-horizontal:absolute;mso-position-horizontal-relative:text;mso-position-vertical:absolute;mso-position-vertical-relative:text;mso-width-percent:0;mso-height-percent:0;mso-width-relative:margin;mso-height-relative:margin;v-text-anchor:top" o:gfxdata="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" filled="f" stroked="f" strokeweight=".5pt">
+              <v:shape id="_x0000_s1043" type="#_x0000_t202" style="position:absolute;margin-left:364.85pt;margin-top:739.6pt;width:74.55pt;height:16.35pt;z-index:251820032;visibility:visible;mso-wrap-style:square;mso-width-percent:0;mso-height-percent:0;mso-wrap-distance-left:9pt;mso-wrap-distance-top:0;mso-wrap-distance-right:9pt;mso-wrap-distance-bottom:0;mso-position-horizontal:absolute;mso-position-horizontal-relative:text;mso-position-vertical:absolute;mso-position-vertical-relative:text;mso-width-percent:0;mso-height-percent:0;mso-width-relative:margin;mso-height-relative:margin;v-text-anchor:top" o:gfxdata="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" filled="f" stroked="f" strokeweight=".5pt">
                 <v:textbox inset="0,0,0,0">
                   <w:txbxContent>
                     <w:p>
@@ -9128,7 +7935,7 @@
         <mc:AlternateContent>
           <mc:Choice Requires="wps">
             <w:drawing>
-              <wp:anchor distT="0" distB="0" distL="114300" distR="114300" simplePos="0" relativeHeight="251836416" behindDoc="0" locked="0" layoutInCell="1" allowOverlap="1" wp14:anchorId="0536AA89" wp14:editId="72EA46B3">
+              <wp:anchor distT="0" distB="0" distL="114300" distR="114300" simplePos="0" relativeHeight="251836416" behindDoc="0" locked="0" layoutInCell="1" allowOverlap="1" wp14:anchorId="0536AA89" wp14:editId="0AB28536">
                 <wp:simplePos x="0" y="0"/>
                 <wp:positionH relativeFrom="column">
                   <wp:posOffset>5715000</wp:posOffset>
@@ -9208,7 +8015,7 @@
           </mc:Choice>
           <mc:Fallback>
             <w:pict>
-              <v:oval id="Ellipse 455" o:spid="_x0000_s1052" style="position:absolute;margin-left:450pt;margin-top:770.4pt;width:6.2pt;height:6.2pt;z-index:251836416;visibility:visible;mso-wrap-style:square;mso-width-percent:0;mso-height-percent:0;mso-wrap-distance-left:9pt;mso-wrap-distance-top:0;mso-wrap-distance-right:9pt;mso-wrap-distance-bottom:0;mso-position-horizontal:absolute;mso-position-horizontal-relative:text;mso-position-vertical:absolute;mso-position-vertical-relative:text;mso-width-percent:0;mso-height-percent:0;mso-width-relative:margin;mso-height-relative:margin;v-text-anchor:middle" o:gfxdata="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" fillcolor="#2d3d50" stroked="f" strokeweight="2pt">
+              <v:oval id="Ellipse 455" o:spid="_x0000_s1044" style="position:absolute;margin-left:450pt;margin-top:770.4pt;width:6.2pt;height:6.2pt;z-index:251836416;visibility:visible;mso-wrap-style:square;mso-width-percent:0;mso-height-percent:0;mso-wrap-distance-left:9pt;mso-wrap-distance-top:0;mso-wrap-distance-right:9pt;mso-wrap-distance-bottom:0;mso-position-horizontal:absolute;mso-position-horizontal-relative:text;mso-position-vertical:absolute;mso-position-vertical-relative:text;mso-width-percent:0;mso-height-percent:0;mso-width-relative:margin;mso-height-relative:margin;v-text-anchor:middle" o:gfxdata="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" fillcolor="#2d3d50" stroked="f" strokeweight="2pt">
                 <v:textbox>
                   <w:txbxContent>
                     <w:p>
@@ -9234,7 +8041,7 @@
         <mc:AlternateContent>
           <mc:Choice Requires="wps">
             <w:drawing>
-              <wp:anchor distT="0" distB="0" distL="114300" distR="114300" simplePos="0" relativeHeight="251835392" behindDoc="0" locked="0" layoutInCell="1" allowOverlap="1" wp14:anchorId="0BAAA1C6" wp14:editId="20A737CA">
+              <wp:anchor distT="0" distB="0" distL="114300" distR="114300" simplePos="0" relativeHeight="251835392" behindDoc="0" locked="0" layoutInCell="1" allowOverlap="1" wp14:anchorId="0BAAA1C6" wp14:editId="7DAD2E99">
                 <wp:simplePos x="0" y="0"/>
                 <wp:positionH relativeFrom="column">
                   <wp:posOffset>5716270</wp:posOffset>
@@ -9308,7 +8115,7 @@
           </mc:Choice>
           <mc:Fallback>
             <w:pict>
-              <v:oval id="Ellipse 454" o:spid="_x0000_s1053" style="position:absolute;margin-left:450.1pt;margin-top:743.05pt;width:6.25pt;height:6.25pt;z-index:251835392;visibility:visible;mso-wrap-style:square;mso-wrap-distance-left:9pt;mso-wrap-distance-top:0;mso-wrap-distance-right:9pt;mso-wrap-distance-bottom:0;mso-position-horizontal:absolute;mso-position-horizontal-relative:text;mso-position-vertical:absolute;mso-position-vertical-relative:text;v-text-anchor:middle" o:gfxdata="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" fillcolor="#2d3d50" stroked="f" strokeweight="2pt">
+              <v:oval id="Ellipse 454" o:spid="_x0000_s1045" style="position:absolute;margin-left:450.1pt;margin-top:743.05pt;width:6.25pt;height:6.25pt;z-index:251835392;visibility:visible;mso-wrap-style:square;mso-wrap-distance-left:9pt;mso-wrap-distance-top:0;mso-wrap-distance-right:9pt;mso-wrap-distance-bottom:0;mso-position-horizontal:absolute;mso-position-horizontal-relative:text;mso-position-vertical:absolute;mso-position-vertical-relative:text;v-text-anchor:middle" o:gfxdata="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" fillcolor="#2d3d50" stroked="f" strokeweight="2pt">
                 <v:textbox>
                   <w:txbxContent>
                     <w:p>
@@ -9334,7 +8141,7 @@
         <mc:AlternateContent>
           <mc:Choice Requires="wps">
             <w:drawing>
-              <wp:anchor distT="0" distB="0" distL="114300" distR="114300" simplePos="0" relativeHeight="251825152" behindDoc="0" locked="0" layoutInCell="1" allowOverlap="1" wp14:anchorId="3CD085F8" wp14:editId="4A14167A">
+              <wp:anchor distT="0" distB="0" distL="114300" distR="114300" simplePos="0" relativeHeight="251825152" behindDoc="0" locked="0" layoutInCell="1" allowOverlap="1" wp14:anchorId="3CD085F8" wp14:editId="77E19672">
                 <wp:simplePos x="0" y="0"/>
                 <wp:positionH relativeFrom="column">
                   <wp:posOffset>4458970</wp:posOffset>
@@ -9408,7 +8215,7 @@
           </mc:Choice>
           <mc:Fallback>
             <w:pict>
-              <v:oval id="_x0000_s1054" style="position:absolute;margin-left:351.1pt;margin-top:743.05pt;width:6.25pt;height:6.25pt;z-index:251825152;visibility:visible;mso-wrap-style:square;mso-wrap-distance-left:9pt;mso-wrap-distance-top:0;mso-wrap-distance-right:9pt;mso-wrap-distance-bottom:0;mso-position-horizontal:absolute;mso-position-horizontal-relative:text;mso-position-vertical:absolute;mso-position-vertical-relative:text;v-text-anchor:middle" o:gfxdata="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" fillcolor="#2d3d50" stroked="f" strokeweight="2pt">
+              <v:oval id="_x0000_s1046" style="position:absolute;margin-left:351.1pt;margin-top:743.05pt;width:6.25pt;height:6.25pt;z-index:251825152;visibility:visible;mso-wrap-style:square;mso-wrap-distance-left:9pt;mso-wrap-distance-top:0;mso-wrap-distance-right:9pt;mso-wrap-distance-bottom:0;mso-position-horizontal:absolute;mso-position-horizontal-relative:text;mso-position-vertical:absolute;mso-position-vertical-relative:text;v-text-anchor:middle" o:gfxdata="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" fillcolor="#2d3d50" stroked="f" strokeweight="2pt">
                 <v:textbox>
                   <w:txbxContent>
                     <w:p>
@@ -9434,7 +8241,7 @@
         <mc:AlternateContent>
           <mc:Choice Requires="wps">
             <w:drawing>
-              <wp:anchor distT="0" distB="0" distL="114300" distR="114300" simplePos="0" relativeHeight="251821056" behindDoc="0" locked="0" layoutInCell="1" allowOverlap="1" wp14:anchorId="204CB690" wp14:editId="7FAF14D7">
+              <wp:anchor distT="0" distB="0" distL="114300" distR="114300" simplePos="0" relativeHeight="251821056" behindDoc="0" locked="0" layoutInCell="1" allowOverlap="1" wp14:anchorId="204CB690" wp14:editId="24557ECA">
                 <wp:simplePos x="0" y="0"/>
                 <wp:positionH relativeFrom="column">
                   <wp:posOffset>4620260</wp:posOffset>
@@ -9535,7 +8342,7 @@
           </mc:Choice>
           <mc:Fallback>
             <w:pict>
-              <v:shape id="_x0000_s1055" type="#_x0000_t202" style="position:absolute;margin-left:363.8pt;margin-top:767.5pt;width:66.6pt;height:15.5pt;z-index:251821056;visibility:visible;mso-wrap-style:square;mso-width-percent:0;mso-height-percent:0;mso-wrap-distance-left:9pt;mso-wrap-distance-top:0;mso-wrap-distance-right:9pt;mso-wrap-distance-bottom:0;mso-position-horizontal:absolute;mso-position-horizontal-relative:text;mso-position-vertical:absolute;mso-position-vertical-relative:text;mso-width-percent:0;mso-height-percent:0;mso-width-relative:margin;mso-height-relative:margin;v-text-anchor:top" o:gfxdata="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" filled="f" stroked="f" strokeweight=".5pt">
+              <v:shape id="_x0000_s1047" type="#_x0000_t202" style="position:absolute;margin-left:363.8pt;margin-top:767.5pt;width:66.6pt;height:15.5pt;z-index:251821056;visibility:visible;mso-wrap-style:square;mso-width-percent:0;mso-height-percent:0;mso-wrap-distance-left:9pt;mso-wrap-distance-top:0;mso-wrap-distance-right:9pt;mso-wrap-distance-bottom:0;mso-position-horizontal:absolute;mso-position-horizontal-relative:text;mso-position-vertical:absolute;mso-position-vertical-relative:text;mso-width-percent:0;mso-height-percent:0;mso-width-relative:margin;mso-height-relative:margin;v-text-anchor:top" o:gfxdata="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" filled="f" stroked="f" strokeweight=".5pt">
                 <v:textbox inset="0,0,0,0">
                   <w:txbxContent>
                     <w:p>
@@ -9585,7 +8392,7 @@
         <mc:AlternateContent>
           <mc:Choice Requires="wps">
             <w:drawing>
-              <wp:anchor distT="0" distB="0" distL="114300" distR="114300" simplePos="0" relativeHeight="251826176" behindDoc="0" locked="0" layoutInCell="1" allowOverlap="1" wp14:anchorId="47C83B7A" wp14:editId="7ABF8A17">
+              <wp:anchor distT="0" distB="0" distL="114300" distR="114300" simplePos="0" relativeHeight="251826176" behindDoc="0" locked="0" layoutInCell="1" allowOverlap="1" wp14:anchorId="47C83B7A" wp14:editId="7EEDCA18">
                 <wp:simplePos x="0" y="0"/>
                 <wp:positionH relativeFrom="column">
                   <wp:posOffset>4457700</wp:posOffset>
@@ -9665,7 +8472,7 @@
           </mc:Choice>
           <mc:Fallback>
             <w:pict>
-              <v:oval id="_x0000_s1056" style="position:absolute;margin-left:351pt;margin-top:770.4pt;width:6.2pt;height:6.2pt;z-index:251826176;visibility:visible;mso-wrap-style:square;mso-width-percent:0;mso-height-percent:0;mso-wrap-distance-left:9pt;mso-wrap-distance-top:0;mso-wrap-distance-right:9pt;mso-wrap-distance-bottom:0;mso-position-horizontal:absolute;mso-position-horizontal-relative:text;mso-position-vertical:absolute;mso-position-vertical-relative:text;mso-width-percent:0;mso-height-percent:0;mso-width-relative:margin;mso-height-relative:margin;v-text-anchor:middle" o:gfxdata="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" fillcolor="#2d3d50" stroked="f" strokeweight="2pt">
+              <v:oval id="_x0000_s1048" style="position:absolute;margin-left:351pt;margin-top:770.4pt;width:6.2pt;height:6.2pt;z-index:251826176;visibility:visible;mso-wrap-style:square;mso-width-percent:0;mso-height-percent:0;mso-wrap-distance-left:9pt;mso-wrap-distance-top:0;mso-wrap-distance-right:9pt;mso-wrap-distance-bottom:0;mso-position-horizontal:absolute;mso-position-horizontal-relative:text;mso-position-vertical:absolute;mso-position-vertical-relative:text;mso-width-percent:0;mso-height-percent:0;mso-width-relative:margin;mso-height-relative:margin;v-text-anchor:middle" o:gfxdata="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" fillcolor="#2d3d50" stroked="f" strokeweight="2pt">
                 <v:textbox>
                   <w:txbxContent>
                     <w:p>
@@ -9691,7 +8498,7 @@
         <mc:AlternateContent>
           <mc:Choice Requires="wps">
             <w:drawing>
-              <wp:anchor distT="0" distB="0" distL="114300" distR="114300" simplePos="0" relativeHeight="251817984" behindDoc="0" locked="0" layoutInCell="1" allowOverlap="1" wp14:anchorId="536247D8" wp14:editId="21219CA7">
+              <wp:anchor distT="0" distB="0" distL="114300" distR="114300" simplePos="0" relativeHeight="251817984" behindDoc="0" locked="0" layoutInCell="1" allowOverlap="1" wp14:anchorId="536247D8" wp14:editId="036EFC33">
                 <wp:simplePos x="0" y="0"/>
                 <wp:positionH relativeFrom="column">
                   <wp:posOffset>3208655</wp:posOffset>
@@ -9771,7 +8578,7 @@
           </mc:Choice>
           <mc:Fallback>
             <w:pict>
-              <v:oval id="Ellipse 443" o:spid="_x0000_s1057" style="position:absolute;margin-left:252.65pt;margin-top:770.15pt;width:6.2pt;height:6.2pt;z-index:251817984;visibility:visible;mso-wrap-style:square;mso-width-percent:0;mso-height-percent:0;mso-wrap-distance-left:9pt;mso-wrap-distance-top:0;mso-wrap-distance-right:9pt;mso-wrap-distance-bottom:0;mso-position-horizontal:absolute;mso-position-horizontal-relative:text;mso-position-vertical:absolute;mso-position-vertical-relative:text;mso-width-percent:0;mso-height-percent:0;mso-width-relative:margin;mso-height-relative:margin;v-text-anchor:middle" o:gfxdata="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" fillcolor="#2d3d50" stroked="f" strokeweight="2pt">
+              <v:oval id="Ellipse 443" o:spid="_x0000_s1049" style="position:absolute;margin-left:252.65pt;margin-top:770.15pt;width:6.2pt;height:6.2pt;z-index:251817984;visibility:visible;mso-wrap-style:square;mso-width-percent:0;mso-height-percent:0;mso-wrap-distance-left:9pt;mso-wrap-distance-top:0;mso-wrap-distance-right:9pt;mso-wrap-distance-bottom:0;mso-position-horizontal:absolute;mso-position-horizontal-relative:text;mso-position-vertical:absolute;mso-position-vertical-relative:text;mso-width-percent:0;mso-height-percent:0;mso-width-relative:margin;mso-height-relative:margin;v-text-anchor:middle" o:gfxdata="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" fillcolor="#2d3d50" stroked="f" strokeweight="2pt">
                 <v:textbox>
                   <w:txbxContent>
                     <w:p>
@@ -9797,7 +8604,7 @@
         <mc:AlternateContent>
           <mc:Choice Requires="wps">
             <w:drawing>
-              <wp:anchor distT="0" distB="0" distL="114300" distR="114300" simplePos="0" relativeHeight="251812864" behindDoc="0" locked="0" layoutInCell="1" allowOverlap="1" wp14:anchorId="0C1BB6FC" wp14:editId="218375BB">
+              <wp:anchor distT="0" distB="0" distL="114300" distR="114300" simplePos="0" relativeHeight="251812864" behindDoc="0" locked="0" layoutInCell="1" allowOverlap="1" wp14:anchorId="0C1BB6FC" wp14:editId="53CDDF35">
                 <wp:simplePos x="0" y="0"/>
                 <wp:positionH relativeFrom="column">
                   <wp:posOffset>3371215</wp:posOffset>
@@ -9918,7 +8725,7 @@
           </mc:Choice>
           <mc:Fallback>
             <w:pict>
-              <v:shape id="_x0000_s1058" type="#_x0000_t202" style="position:absolute;margin-left:265.45pt;margin-top:767.25pt;width:66.6pt;height:15.5pt;z-index:251812864;visibility:visible;mso-wrap-style:square;mso-width-percent:0;mso-height-percent:0;mso-wrap-distance-left:9pt;mso-wrap-distance-top:0;mso-wrap-distance-right:9pt;mso-wrap-distance-bottom:0;mso-position-horizontal:absolute;mso-position-horizontal-relative:text;mso-position-vertical:absolute;mso-position-vertical-relative:text;mso-width-percent:0;mso-height-percent:0;mso-width-relative:margin;mso-height-relative:margin;v-text-anchor:top" o:gfxdata="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" filled="f" stroked="f" strokeweight=".5pt">
+              <v:shape id="_x0000_s1050" type="#_x0000_t202" style="position:absolute;margin-left:265.45pt;margin-top:767.25pt;width:66.6pt;height:15.5pt;z-index:251812864;visibility:visible;mso-wrap-style:square;mso-width-percent:0;mso-height-percent:0;mso-wrap-distance-left:9pt;mso-wrap-distance-top:0;mso-wrap-distance-right:9pt;mso-wrap-distance-bottom:0;mso-position-horizontal:absolute;mso-position-horizontal-relative:text;mso-position-vertical:absolute;mso-position-vertical-relative:text;mso-width-percent:0;mso-height-percent:0;mso-width-relative:margin;mso-height-relative:margin;v-text-anchor:top" o:gfxdata="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" filled="f" stroked="f" strokeweight=".5pt">
                 <v:textbox inset="0,0,0,0">
                   <w:txbxContent>
                     <w:p>
@@ -9988,7 +8795,7 @@
         <mc:AlternateContent>
           <mc:Choice Requires="wps">
             <w:drawing>
-              <wp:anchor distT="0" distB="0" distL="114300" distR="114300" simplePos="0" relativeHeight="251816960" behindDoc="0" locked="0" layoutInCell="1" allowOverlap="1" wp14:anchorId="6CAA4603" wp14:editId="4B485037">
+              <wp:anchor distT="0" distB="0" distL="114300" distR="114300" simplePos="0" relativeHeight="251816960" behindDoc="0" locked="0" layoutInCell="1" allowOverlap="1" wp14:anchorId="6CAA4603" wp14:editId="1BF8D451">
                 <wp:simplePos x="0" y="0"/>
                 <wp:positionH relativeFrom="column">
                   <wp:posOffset>3209925</wp:posOffset>
@@ -10062,7 +8869,7 @@
           </mc:Choice>
           <mc:Fallback>
             <w:pict>
-              <v:oval id="Ellipse 442" o:spid="_x0000_s1059" style="position:absolute;margin-left:252.75pt;margin-top:742.8pt;width:6.25pt;height:6.25pt;z-index:251816960;visibility:visible;mso-wrap-style:square;mso-wrap-distance-left:9pt;mso-wrap-distance-top:0;mso-wrap-distance-right:9pt;mso-wrap-distance-bottom:0;mso-position-horizontal:absolute;mso-position-horizontal-relative:text;mso-position-vertical:absolute;mso-position-vertical-relative:text;v-text-anchor:middle" o:gfxdata="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" fillcolor="#2d3d50" stroked="f" strokeweight="2pt">
+              <v:oval id="Ellipse 442" o:spid="_x0000_s1051" style="position:absolute;margin-left:252.75pt;margin-top:742.8pt;width:6.25pt;height:6.25pt;z-index:251816960;visibility:visible;mso-wrap-style:square;mso-wrap-distance-left:9pt;mso-wrap-distance-top:0;mso-wrap-distance-right:9pt;mso-wrap-distance-bottom:0;mso-position-horizontal:absolute;mso-position-horizontal-relative:text;mso-position-vertical:absolute;mso-position-vertical-relative:text;v-text-anchor:middle" o:gfxdata="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" fillcolor="#2d3d50" stroked="f" strokeweight="2pt">
                 <v:textbox>
                   <w:txbxContent>
                     <w:p>
@@ -10088,7 +8895,7 @@
         <mc:AlternateContent>
           <mc:Choice Requires="wps">
             <w:drawing>
-              <wp:anchor distT="0" distB="0" distL="114300" distR="114300" simplePos="0" relativeHeight="251811840" behindDoc="0" locked="0" layoutInCell="1" allowOverlap="1" wp14:anchorId="2067216E" wp14:editId="303A1A2F">
+              <wp:anchor distT="0" distB="0" distL="114300" distR="114300" simplePos="0" relativeHeight="251811840" behindDoc="0" locked="0" layoutInCell="1" allowOverlap="1" wp14:anchorId="2067216E" wp14:editId="33F5D5A8">
                 <wp:simplePos x="0" y="0"/>
                 <wp:positionH relativeFrom="column">
                   <wp:posOffset>3377565</wp:posOffset>
@@ -10189,7 +8996,7 @@
           </mc:Choice>
           <mc:Fallback>
             <w:pict>
-              <v:shape id="_x0000_s1060" type="#_x0000_t202" style="position:absolute;margin-left:265.95pt;margin-top:739.4pt;width:64.95pt;height:15.5pt;z-index:251811840;visibility:visible;mso-wrap-style:square;mso-width-percent:0;mso-height-percent:0;mso-wrap-distance-left:9pt;mso-wrap-distance-top:0;mso-wrap-distance-right:9pt;mso-wrap-distance-bottom:0;mso-position-horizontal:absolute;mso-position-horizontal-relative:text;mso-position-vertical:absolute;mso-position-vertical-relative:text;mso-width-percent:0;mso-height-percent:0;mso-width-relative:margin;mso-height-relative:margin;v-text-anchor:top" o:gfxdata="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" filled="f" stroked="f" strokeweight=".5pt">
+              <v:shape id="_x0000_s1052" type="#_x0000_t202" style="position:absolute;margin-left:265.95pt;margin-top:739.4pt;width:64.95pt;height:15.5pt;z-index:251811840;visibility:visible;mso-wrap-style:square;mso-width-percent:0;mso-height-percent:0;mso-wrap-distance-left:9pt;mso-wrap-distance-top:0;mso-wrap-distance-right:9pt;mso-wrap-distance-bottom:0;mso-position-horizontal:absolute;mso-position-horizontal-relative:text;mso-position-vertical:absolute;mso-position-vertical-relative:text;mso-width-percent:0;mso-height-percent:0;mso-width-relative:margin;mso-height-relative:margin;v-text-anchor:top" o:gfxdata="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" filled="f" stroked="f" strokeweight=".5pt">
                 <v:textbox inset="0,0,0,0">
                   <w:txbxContent>
                     <w:p>
@@ -10237,7 +9044,7 @@
           <w:lang w:val="en-US"/>
         </w:rPr>
         <w:drawing>
-          <wp:anchor distT="0" distB="0" distL="114300" distR="114300" simplePos="0" relativeHeight="251788288" behindDoc="0" locked="0" layoutInCell="1" allowOverlap="1" wp14:anchorId="0F568B58" wp14:editId="400B4C80">
+          <wp:anchor distT="0" distB="0" distL="114300" distR="114300" simplePos="0" relativeHeight="251788288" behindDoc="0" locked="0" layoutInCell="1" allowOverlap="1" wp14:anchorId="0F568B58" wp14:editId="79126AA4">
             <wp:simplePos x="0" y="0"/>
             <wp:positionH relativeFrom="column">
               <wp:posOffset>3084195</wp:posOffset>
@@ -10260,7 +9067,7 @@
                     <pic:cNvPicPr/>
                   </pic:nvPicPr>
                   <pic:blipFill>
-                    <a:blip r:embed="rId16" cstate="print">
+                    <a:blip r:embed="rId13" cstate="print">
                       <a:extLst>
                         <a:ext uri="{28A0092B-C50C-407E-A947-70E740481C1C}">
                           <a14:useLocalDpi xmlns:a14="http://schemas.microsoft.com/office/drawing/2010/main" val="0"/>
@@ -10300,7 +9107,7 @@
         <mc:AlternateContent>
           <mc:Choice Requires="wps">
             <w:drawing>
-              <wp:anchor distT="0" distB="0" distL="114300" distR="114300" simplePos="0" relativeHeight="251785216" behindDoc="0" locked="0" layoutInCell="1" allowOverlap="1" wp14:anchorId="7019FD76" wp14:editId="0C8292A9">
+              <wp:anchor distT="0" distB="0" distL="114300" distR="114300" simplePos="0" relativeHeight="251785216" behindDoc="0" locked="0" layoutInCell="1" allowOverlap="1" wp14:anchorId="7019FD76" wp14:editId="529202E6">
                 <wp:simplePos x="0" y="0"/>
                 <wp:positionH relativeFrom="column">
                   <wp:posOffset>4726305</wp:posOffset>
@@ -10370,7 +9177,7 @@
         <mc:AlternateContent>
           <mc:Choice Requires="wps">
             <w:drawing>
-              <wp:anchor distT="0" distB="0" distL="114300" distR="114300" simplePos="0" relativeHeight="251786240" behindDoc="0" locked="0" layoutInCell="1" allowOverlap="1" wp14:anchorId="7A42FD93" wp14:editId="08410DCD">
+              <wp:anchor distT="0" distB="0" distL="114300" distR="114300" simplePos="0" relativeHeight="251786240" behindDoc="0" locked="0" layoutInCell="1" allowOverlap="1" wp14:anchorId="7A42FD93" wp14:editId="46860BFE">
                 <wp:simplePos x="0" y="0"/>
                 <wp:positionH relativeFrom="column">
                   <wp:posOffset>3547110</wp:posOffset>
@@ -10465,7 +9272,7 @@
           </mc:Choice>
           <mc:Fallback>
             <w:pict>
-              <v:shape id="_x0000_s1061" type="#_x0000_t202" style="position:absolute;margin-left:279.3pt;margin-top:697.05pt;width:157.95pt;height:15.45pt;z-index:251786240;visibility:visible;mso-wrap-style:square;mso-width-percent:0;mso-wrap-distance-left:9pt;mso-wrap-distance-top:0;mso-wrap-distance-right:9pt;mso-wrap-distance-bottom:0;mso-position-horizontal:absolute;mso-position-horizontal-relative:text;mso-position-vertical:absolute;mso-position-vertical-relative:text;mso-width-percent:0;mso-width-relative:margin;v-text-anchor:top" o:gfxdata="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" filled="f" stroked="f" strokeweight=".5pt">
+              <v:shape id="_x0000_s1053" type="#_x0000_t202" style="position:absolute;margin-left:279.3pt;margin-top:697.05pt;width:157.95pt;height:15.45pt;z-index:251786240;visibility:visible;mso-wrap-style:square;mso-width-percent:0;mso-wrap-distance-left:9pt;mso-wrap-distance-top:0;mso-wrap-distance-right:9pt;mso-wrap-distance-bottom:0;mso-position-horizontal:absolute;mso-position-horizontal-relative:text;mso-position-vertical:absolute;mso-position-vertical-relative:text;mso-width-percent:0;mso-width-relative:margin;v-text-anchor:top" o:gfxdata="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" filled="f" stroked="f" strokeweight=".5pt">
                 <v:textbox inset="0,0,0,0">
                   <w:txbxContent>
                     <w:p>
@@ -10510,7 +9317,7 @@
           <w:lang w:val="en-US"/>
         </w:rPr>
         <w:drawing>
-          <wp:anchor distT="0" distB="0" distL="114300" distR="114300" simplePos="0" relativeHeight="251784192" behindDoc="0" locked="0" layoutInCell="1" allowOverlap="1" wp14:anchorId="61B08BD0" wp14:editId="42BB31FC">
+          <wp:anchor distT="0" distB="0" distL="114300" distR="114300" simplePos="0" relativeHeight="251784192" behindDoc="0" locked="0" layoutInCell="1" allowOverlap="1" wp14:anchorId="61B08BD0" wp14:editId="1F86F255">
             <wp:simplePos x="0" y="0"/>
             <wp:positionH relativeFrom="column">
               <wp:posOffset>2927350</wp:posOffset>
@@ -10573,7 +9380,7 @@
         <mc:AlternateContent>
           <mc:Choice Requires="wps">
             <w:drawing>
-              <wp:anchor distT="0" distB="0" distL="114300" distR="114300" simplePos="0" relativeHeight="251805696" behindDoc="0" locked="0" layoutInCell="1" allowOverlap="1" wp14:anchorId="7EA2A3DD" wp14:editId="22797973">
+              <wp:anchor distT="0" distB="0" distL="114300" distR="114300" simplePos="0" relativeHeight="251805696" behindDoc="0" locked="0" layoutInCell="1" allowOverlap="1" wp14:anchorId="7EA2A3DD" wp14:editId="170B5F4E">
                 <wp:simplePos x="0" y="0"/>
                 <wp:positionH relativeFrom="column">
                   <wp:posOffset>3203575</wp:posOffset>
@@ -10653,7 +9460,7 @@
           </mc:Choice>
           <mc:Fallback>
             <w:pict>
-              <v:oval id="Ellipse 434" o:spid="_x0000_s1062" style="position:absolute;margin-left:252.25pt;margin-top:640.95pt;width:6.2pt;height:6.2pt;z-index:251805696;visibility:visible;mso-wrap-style:square;mso-width-percent:0;mso-height-percent:0;mso-wrap-distance-left:9pt;mso-wrap-distance-top:0;mso-wrap-distance-right:9pt;mso-wrap-distance-bottom:0;mso-position-horizontal:absolute;mso-position-horizontal-relative:text;mso-position-vertical:absolute;mso-position-vertical-relative:text;mso-width-percent:0;mso-height-percent:0;mso-width-relative:margin;mso-height-relative:margin;v-text-anchor:middle" o:gfxdata="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" fillcolor="#2d3d50" stroked="f" strokeweight="2pt">
+              <v:oval id="Ellipse 434" o:spid="_x0000_s1054" style="position:absolute;margin-left:252.25pt;margin-top:640.95pt;width:6.2pt;height:6.2pt;z-index:251805696;visibility:visible;mso-wrap-style:square;mso-width-percent:0;mso-height-percent:0;mso-wrap-distance-left:9pt;mso-wrap-distance-top:0;mso-wrap-distance-right:9pt;mso-wrap-distance-bottom:0;mso-position-horizontal:absolute;mso-position-horizontal-relative:text;mso-position-vertical:absolute;mso-position-vertical-relative:text;mso-width-percent:0;mso-height-percent:0;mso-width-relative:margin;mso-height-relative:margin;v-text-anchor:middle" o:gfxdata="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" fillcolor="#2d3d50" stroked="f" strokeweight="2pt">
                 <v:textbox>
                   <w:txbxContent>
                     <w:p>
@@ -10679,7 +9486,7 @@
         <mc:AlternateContent>
           <mc:Choice Requires="wps">
             <w:drawing>
-              <wp:anchor distT="0" distB="0" distL="114300" distR="114300" simplePos="0" relativeHeight="251803648" behindDoc="0" locked="0" layoutInCell="1" allowOverlap="1" wp14:anchorId="64FACE60" wp14:editId="04E2D3AB">
+              <wp:anchor distT="0" distB="0" distL="114300" distR="114300" simplePos="0" relativeHeight="251803648" behindDoc="0" locked="0" layoutInCell="1" allowOverlap="1" wp14:anchorId="64FACE60" wp14:editId="2A53DE32">
                 <wp:simplePos x="0" y="0"/>
                 <wp:positionH relativeFrom="column">
                   <wp:posOffset>3202305</wp:posOffset>
@@ -10759,7 +9566,7 @@
           </mc:Choice>
           <mc:Fallback>
             <w:pict>
-              <v:oval id="Ellipse 429" o:spid="_x0000_s1062" style="position:absolute;margin-left:252.15pt;margin-top:598.25pt;width:6.2pt;height:6.2pt;z-index:251803648;visibility:visible;mso-wrap-style:square;mso-width-percent:0;mso-height-percent:0;mso-wrap-distance-left:9pt;mso-wrap-distance-top:0;mso-wrap-distance-right:9pt;mso-wrap-distance-bottom:0;mso-position-horizontal:absolute;mso-position-horizontal-relative:text;mso-position-vertical:absolute;mso-position-vertical-relative:text;mso-width-percent:0;mso-height-percent:0;mso-width-relative:margin;mso-height-relative:margin;v-text-anchor:middle" o:gfxdata="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" fillcolor="#2d3d50" stroked="f" strokeweight="2pt">
+              <v:oval id="Ellipse 429" o:spid="_x0000_s1055" style="position:absolute;margin-left:252.15pt;margin-top:598.25pt;width:6.2pt;height:6.2pt;z-index:251803648;visibility:visible;mso-wrap-style:square;mso-width-percent:0;mso-height-percent:0;mso-wrap-distance-left:9pt;mso-wrap-distance-top:0;mso-wrap-distance-right:9pt;mso-wrap-distance-bottom:0;mso-position-horizontal:absolute;mso-position-horizontal-relative:text;mso-position-vertical:absolute;mso-position-vertical-relative:text;mso-width-percent:0;mso-height-percent:0;mso-width-relative:margin;mso-height-relative:margin;v-text-anchor:middle" o:gfxdata="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" fillcolor="#2d3d50" stroked="f" strokeweight="2pt">
                 <v:textbox>
                   <w:txbxContent>
                     <w:p>
@@ -10785,7 +9592,7 @@
         <mc:AlternateContent>
           <mc:Choice Requires="wps">
             <w:drawing>
-              <wp:anchor distT="0" distB="0" distL="114300" distR="114300" simplePos="0" relativeHeight="251790336" behindDoc="0" locked="0" layoutInCell="1" allowOverlap="1" wp14:anchorId="68D30FF1" wp14:editId="350510E7">
+              <wp:anchor distT="0" distB="0" distL="114300" distR="114300" simplePos="0" relativeHeight="251790336" behindDoc="0" locked="0" layoutInCell="1" allowOverlap="1" wp14:anchorId="68D30FF1" wp14:editId="6E7FFA1B">
                 <wp:simplePos x="0" y="0"/>
                 <wp:positionH relativeFrom="column">
                   <wp:posOffset>5029200</wp:posOffset>
@@ -10873,7 +9680,7 @@
           </mc:Choice>
           <mc:Fallback>
             <w:pict>
-              <v:shape id="_x0000_s1063" type="#_x0000_t202" style="position:absolute;margin-left:396pt;margin-top:594.35pt;width:104.55pt;height:15.5pt;z-index:251790336;visibility:visible;mso-wrap-style:square;mso-width-percent:0;mso-height-percent:0;mso-wrap-distance-left:9pt;mso-wrap-distance-top:0;mso-wrap-distance-right:9pt;mso-wrap-distance-bottom:0;mso-position-horizontal:absolute;mso-position-horizontal-relative:text;mso-position-vertical:absolute;mso-position-vertical-relative:text;mso-width-percent:0;mso-height-percent:0;mso-width-relative:margin;mso-height-relative:margin;v-text-anchor:top" o:gfxdata="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" filled="f" stroked="f" strokeweight=".5pt">
+              <v:shape id="_x0000_s1056" type="#_x0000_t202" style="position:absolute;margin-left:396pt;margin-top:594.35pt;width:104.55pt;height:15.5pt;z-index:251790336;visibility:visible;mso-wrap-style:square;mso-width-percent:0;mso-height-percent:0;mso-wrap-distance-left:9pt;mso-wrap-distance-top:0;mso-wrap-distance-right:9pt;mso-wrap-distance-bottom:0;mso-position-horizontal:absolute;mso-position-horizontal-relative:text;mso-position-vertical:absolute;mso-position-vertical-relative:text;mso-width-percent:0;mso-height-percent:0;mso-width-relative:margin;mso-height-relative:margin;v-text-anchor:top" o:gfxdata="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" filled="f" stroked="f" strokeweight=".5pt">
                 <v:textbox inset="0,0,0,0">
                   <w:txbxContent>
                     <w:p>
@@ -10908,7 +9715,7 @@
           <w:lang w:val="en-US"/>
         </w:rPr>
         <w:drawing>
-          <wp:anchor distT="0" distB="0" distL="114300" distR="114300" simplePos="0" relativeHeight="251782144" behindDoc="0" locked="0" layoutInCell="1" allowOverlap="1" wp14:anchorId="59B11739" wp14:editId="3C7B8EB9">
+          <wp:anchor distT="0" distB="0" distL="114300" distR="114300" simplePos="0" relativeHeight="251782144" behindDoc="0" locked="0" layoutInCell="1" allowOverlap="1" wp14:anchorId="59B11739" wp14:editId="3EAAC4C3">
             <wp:simplePos x="0" y="0"/>
             <wp:positionH relativeFrom="column">
               <wp:posOffset>3075305</wp:posOffset>
@@ -10931,7 +9738,7 @@
                     <pic:cNvPicPr/>
                   </pic:nvPicPr>
                   <pic:blipFill>
-                    <a:blip r:embed="rId17" cstate="print">
+                    <a:blip r:embed="rId14" cstate="print">
                       <a:extLst>
                         <a:ext uri="{28A0092B-C50C-407E-A947-70E740481C1C}">
                           <a14:useLocalDpi xmlns:a14="http://schemas.microsoft.com/office/drawing/2010/main" val="0"/>
@@ -10971,7 +9778,7 @@
         <mc:AlternateContent>
           <mc:Choice Requires="wps">
             <w:drawing>
-              <wp:anchor distT="0" distB="0" distL="114300" distR="114300" simplePos="0" relativeHeight="251751424" behindDoc="0" locked="0" layoutInCell="1" allowOverlap="1" wp14:anchorId="45500FD8" wp14:editId="6B1F24D9">
+              <wp:anchor distT="0" distB="0" distL="114300" distR="114300" simplePos="0" relativeHeight="251751424" behindDoc="0" locked="0" layoutInCell="1" allowOverlap="1" wp14:anchorId="45500FD8" wp14:editId="384B367F">
                 <wp:simplePos x="0" y="0"/>
                 <wp:positionH relativeFrom="column">
                   <wp:posOffset>4627880</wp:posOffset>
@@ -11041,7 +9848,7 @@
         <mc:AlternateContent>
           <mc:Choice Requires="wps">
             <w:drawing>
-              <wp:anchor distT="0" distB="0" distL="114300" distR="114300" simplePos="0" relativeHeight="251752448" behindDoc="0" locked="0" layoutInCell="1" allowOverlap="1" wp14:anchorId="461A37E2" wp14:editId="166AC3A8">
+              <wp:anchor distT="0" distB="0" distL="114300" distR="114300" simplePos="0" relativeHeight="251752448" behindDoc="0" locked="0" layoutInCell="1" allowOverlap="1" wp14:anchorId="461A37E2" wp14:editId="38766ED1">
                 <wp:simplePos x="0" y="0"/>
                 <wp:positionH relativeFrom="column">
                   <wp:posOffset>3545205</wp:posOffset>
@@ -11136,7 +9943,7 @@
           </mc:Choice>
           <mc:Fallback>
             <w:pict>
-              <v:shape id="_x0000_s1066" type="#_x0000_t202" style="position:absolute;margin-left:279.15pt;margin-top:558.7pt;width:157.95pt;height:15.45pt;z-index:251752448;visibility:visible;mso-wrap-style:square;mso-width-percent:0;mso-wrap-distance-left:9pt;mso-wrap-distance-top:0;mso-wrap-distance-right:9pt;mso-wrap-distance-bottom:0;mso-position-horizontal:absolute;mso-position-horizontal-relative:text;mso-position-vertical:absolute;mso-position-vertical-relative:text;mso-width-percent:0;mso-width-relative:margin;v-text-anchor:top" o:gfxdata="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" filled="f" stroked="f" strokeweight=".5pt">
+              <v:shape id="_x0000_s1057" type="#_x0000_t202" style="position:absolute;margin-left:279.15pt;margin-top:558.7pt;width:157.95pt;height:15.45pt;z-index:251752448;visibility:visible;mso-wrap-style:square;mso-width-percent:0;mso-wrap-distance-left:9pt;mso-wrap-distance-top:0;mso-wrap-distance-right:9pt;mso-wrap-distance-bottom:0;mso-position-horizontal:absolute;mso-position-horizontal-relative:text;mso-position-vertical:absolute;mso-position-vertical-relative:text;mso-width-percent:0;mso-width-relative:margin;v-text-anchor:top" o:gfxdata="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" filled="f" stroked="f" strokeweight=".5pt">
                 <v:textbox inset="0,0,0,0">
                   <w:txbxContent>
                     <w:p>
@@ -11181,7 +9988,7 @@
           <w:lang w:val="en-US"/>
         </w:rPr>
         <w:drawing>
-          <wp:anchor distT="0" distB="0" distL="114300" distR="114300" simplePos="0" relativeHeight="251750400" behindDoc="0" locked="0" layoutInCell="1" allowOverlap="1" wp14:anchorId="5AF35D28" wp14:editId="18E0B26A">
+          <wp:anchor distT="0" distB="0" distL="114300" distR="114300" simplePos="0" relativeHeight="251750400" behindDoc="0" locked="0" layoutInCell="1" allowOverlap="1" wp14:anchorId="5AF35D28" wp14:editId="3286291C">
             <wp:simplePos x="0" y="0"/>
             <wp:positionH relativeFrom="column">
               <wp:posOffset>2925445</wp:posOffset>
@@ -11244,7 +10051,7 @@
         <mc:AlternateContent>
           <mc:Choice Requires="wps">
             <w:drawing>
-              <wp:anchor distT="0" distB="0" distL="114300" distR="114300" simplePos="0" relativeHeight="251714560" behindDoc="0" locked="0" layoutInCell="1" allowOverlap="1" wp14:anchorId="2E51A622" wp14:editId="72129D38">
+              <wp:anchor distT="0" distB="0" distL="114300" distR="114300" simplePos="0" relativeHeight="251714560" behindDoc="0" locked="0" layoutInCell="1" allowOverlap="1" wp14:anchorId="2E51A622" wp14:editId="5FE3E133">
                 <wp:simplePos x="0" y="0"/>
                 <wp:positionH relativeFrom="column">
                   <wp:posOffset>619760</wp:posOffset>
@@ -11344,7 +10151,7 @@
           </mc:Choice>
           <mc:Fallback>
             <w:pict>
-              <v:shape id="_x0000_s1068" type="#_x0000_t202" style="position:absolute;margin-left:48.8pt;margin-top:745.6pt;width:176.2pt;height:19.35pt;z-index:251714560;visibility:visible;mso-wrap-style:square;mso-width-percent:0;mso-height-percent:0;mso-wrap-distance-left:9pt;mso-wrap-distance-top:0;mso-wrap-distance-right:9pt;mso-wrap-distance-bottom:0;mso-position-horizontal:absolute;mso-position-horizontal-relative:text;mso-position-vertical:absolute;mso-position-vertical-relative:text;mso-width-percent:0;mso-height-percent:0;mso-width-relative:margin;mso-height-relative:margin;v-text-anchor:top" o:gfxdata="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" filled="f" stroked="f" strokeweight=".5pt">
+              <v:shape id="_x0000_s1058" type="#_x0000_t202" style="position:absolute;margin-left:48.8pt;margin-top:745.6pt;width:176.2pt;height:19.35pt;z-index:251714560;visibility:visible;mso-wrap-style:square;mso-width-percent:0;mso-height-percent:0;mso-wrap-distance-left:9pt;mso-wrap-distance-top:0;mso-wrap-distance-right:9pt;mso-wrap-distance-bottom:0;mso-position-horizontal:absolute;mso-position-horizontal-relative:text;mso-position-vertical:absolute;mso-position-vertical-relative:text;mso-width-percent:0;mso-height-percent:0;mso-width-relative:margin;mso-height-relative:margin;v-text-anchor:top" o:gfxdata="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" filled="f" stroked="f" strokeweight=".5pt">
                 <v:textbox inset="0,0,0,0">
                   <w:txbxContent>
                     <w:p>
@@ -11393,7 +10200,7 @@
         <mc:AlternateContent>
           <mc:Choice Requires="wps">
             <w:drawing>
-              <wp:anchor distT="0" distB="0" distL="114300" distR="114300" simplePos="0" relativeHeight="251713536" behindDoc="0" locked="0" layoutInCell="1" allowOverlap="1" wp14:anchorId="16C490CA" wp14:editId="4F265C9D">
+              <wp:anchor distT="0" distB="0" distL="114300" distR="114300" simplePos="0" relativeHeight="251713536" behindDoc="0" locked="0" layoutInCell="1" allowOverlap="1" wp14:anchorId="16C490CA" wp14:editId="44434D0D">
                 <wp:simplePos x="0" y="0"/>
                 <wp:positionH relativeFrom="column">
                   <wp:posOffset>614680</wp:posOffset>
@@ -11513,7 +10320,7 @@
           </mc:Choice>
           <mc:Fallback>
             <w:pict>
-              <v:shape id="_x0000_s1069" type="#_x0000_t202" style="position:absolute;margin-left:48.4pt;margin-top:718.4pt;width:167.55pt;height:19.55pt;z-index:251713536;visibility:visible;mso-wrap-style:square;mso-width-percent:0;mso-height-percent:0;mso-wrap-distance-left:9pt;mso-wrap-distance-top:0;mso-wrap-distance-right:9pt;mso-wrap-distance-bottom:0;mso-position-horizontal:absolute;mso-position-horizontal-relative:text;mso-position-vertical:absolute;mso-position-vertical-relative:text;mso-width-percent:0;mso-height-percent:0;mso-width-relative:margin;mso-height-relative:margin;v-text-anchor:top" o:gfxdata="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" filled="f" stroked="f" strokeweight=".5pt">
+              <v:shape id="_x0000_s1059" type="#_x0000_t202" style="position:absolute;margin-left:48.4pt;margin-top:718.4pt;width:167.55pt;height:19.55pt;z-index:251713536;visibility:visible;mso-wrap-style:square;mso-width-percent:0;mso-height-percent:0;mso-wrap-distance-left:9pt;mso-wrap-distance-top:0;mso-wrap-distance-right:9pt;mso-wrap-distance-bottom:0;mso-position-horizontal:absolute;mso-position-horizontal-relative:text;mso-position-vertical:absolute;mso-position-vertical-relative:text;mso-width-percent:0;mso-height-percent:0;mso-width-relative:margin;mso-height-relative:margin;v-text-anchor:top" o:gfxdata="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" filled="f" stroked="f" strokeweight=".5pt">
                 <v:textbox inset="0,0,0,0">
                   <w:txbxContent>
                     <w:p>
@@ -11582,7 +10389,7 @@
         <mc:AlternateContent>
           <mc:Choice Requires="wps">
             <w:drawing>
-              <wp:anchor distT="0" distB="0" distL="114300" distR="114300" simplePos="0" relativeHeight="251697152" behindDoc="0" locked="0" layoutInCell="1" allowOverlap="1" wp14:anchorId="768A35D2" wp14:editId="0DBBC2D6">
+              <wp:anchor distT="0" distB="0" distL="114300" distR="114300" simplePos="0" relativeHeight="251697152" behindDoc="0" locked="0" layoutInCell="1" allowOverlap="1" wp14:anchorId="768A35D2" wp14:editId="64EFB84C">
                 <wp:simplePos x="0" y="0"/>
                 <wp:positionH relativeFrom="column">
                   <wp:posOffset>607060</wp:posOffset>
@@ -11703,7 +10510,7 @@
           </mc:Choice>
           <mc:Fallback>
             <w:pict>
-              <v:shape id="_x0000_s1070" type="#_x0000_t202" style="position:absolute;margin-left:47.8pt;margin-top:663.5pt;width:159.2pt;height:20.45pt;z-index:251697152;visibility:visible;mso-wrap-style:square;mso-width-percent:0;mso-height-percent:0;mso-wrap-distance-left:9pt;mso-wrap-distance-top:0;mso-wrap-distance-right:9pt;mso-wrap-distance-bottom:0;mso-position-horizontal:absolute;mso-position-horizontal-relative:text;mso-position-vertical:absolute;mso-position-vertical-relative:text;mso-width-percent:0;mso-height-percent:0;mso-width-relative:margin;mso-height-relative:margin;v-text-anchor:top" o:gfxdata="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" filled="f" stroked="f" strokeweight=".5pt">
+              <v:shape id="_x0000_s1060" type="#_x0000_t202" style="position:absolute;margin-left:47.8pt;margin-top:663.5pt;width:159.2pt;height:20.45pt;z-index:251697152;visibility:visible;mso-wrap-style:square;mso-width-percent:0;mso-height-percent:0;mso-wrap-distance-left:9pt;mso-wrap-distance-top:0;mso-wrap-distance-right:9pt;mso-wrap-distance-bottom:0;mso-position-horizontal:absolute;mso-position-horizontal-relative:text;mso-position-vertical:absolute;mso-position-vertical-relative:text;mso-width-percent:0;mso-height-percent:0;mso-width-relative:margin;mso-height-relative:margin;v-text-anchor:top" o:gfxdata="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" filled="f" stroked="f" strokeweight=".5pt">
                 <v:textbox inset="0,0,0,0">
                   <w:txbxContent>
                     <w:p>
@@ -11773,7 +10580,7 @@
         <mc:AlternateContent>
           <mc:Choice Requires="wps">
             <w:drawing>
-              <wp:anchor distT="0" distB="0" distL="114300" distR="114300" simplePos="0" relativeHeight="251695104" behindDoc="0" locked="0" layoutInCell="1" allowOverlap="1" wp14:anchorId="4CB00FF6" wp14:editId="119E3643">
+              <wp:anchor distT="0" distB="0" distL="114300" distR="114300" simplePos="0" relativeHeight="251695104" behindDoc="0" locked="0" layoutInCell="1" allowOverlap="1" wp14:anchorId="4CB00FF6" wp14:editId="5B7E2DE0">
                 <wp:simplePos x="0" y="0"/>
                 <wp:positionH relativeFrom="column">
                   <wp:posOffset>622935</wp:posOffset>
@@ -11893,7 +10700,7 @@
           </mc:Choice>
           <mc:Fallback>
             <w:pict>
-              <v:shape id="_x0000_s1071" type="#_x0000_t202" style="position:absolute;margin-left:49.05pt;margin-top:608.45pt;width:157.95pt;height:12.55pt;z-index:251695104;visibility:visible;mso-wrap-style:square;mso-width-percent:0;mso-height-percent:0;mso-wrap-distance-left:9pt;mso-wrap-distance-top:0;mso-wrap-distance-right:9pt;mso-wrap-distance-bottom:0;mso-position-horizontal:absolute;mso-position-horizontal-relative:text;mso-position-vertical:absolute;mso-position-vertical-relative:text;mso-width-percent:0;mso-height-percent:0;mso-width-relative:margin;mso-height-relative:margin;v-text-anchor:top" o:gfxdata="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" filled="f" stroked="f" strokeweight=".5pt">
+              <v:shape id="_x0000_s1061" type="#_x0000_t202" style="position:absolute;margin-left:49.05pt;margin-top:608.45pt;width:157.95pt;height:12.55pt;z-index:251695104;visibility:visible;mso-wrap-style:square;mso-width-percent:0;mso-height-percent:0;mso-wrap-distance-left:9pt;mso-wrap-distance-top:0;mso-wrap-distance-right:9pt;mso-wrap-distance-bottom:0;mso-position-horizontal:absolute;mso-position-horizontal-relative:text;mso-position-vertical:absolute;mso-position-vertical-relative:text;mso-width-percent:0;mso-height-percent:0;mso-width-relative:margin;mso-height-relative:margin;v-text-anchor:top" o:gfxdata="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" filled="f" stroked="f" strokeweight=".5pt">
                 <v:textbox inset="0,0,0,0">
                   <w:txbxContent>
                     <w:p>
@@ -11962,7 +10769,7 @@
         <mc:AlternateContent>
           <mc:Choice Requires="wps">
             <w:drawing>
-              <wp:anchor distT="0" distB="0" distL="114300" distR="114300" simplePos="0" relativeHeight="251720704" behindDoc="0" locked="0" layoutInCell="1" allowOverlap="1" wp14:anchorId="2F657454" wp14:editId="759540E0">
+              <wp:anchor distT="0" distB="0" distL="114300" distR="114300" simplePos="0" relativeHeight="251720704" behindDoc="0" locked="0" layoutInCell="1" allowOverlap="1" wp14:anchorId="2F657454" wp14:editId="12B2C44B">
                 <wp:simplePos x="0" y="0"/>
                 <wp:positionH relativeFrom="column">
                   <wp:posOffset>449580</wp:posOffset>
@@ -12042,7 +10849,7 @@
           </mc:Choice>
           <mc:Fallback>
             <w:pict>
-              <v:oval id="Ellipse 358" o:spid="_x0000_s1072" style="position:absolute;margin-left:35.4pt;margin-top:749.25pt;width:6.2pt;height:6.2pt;z-index:251720704;visibility:visible;mso-wrap-style:square;mso-width-percent:0;mso-height-percent:0;mso-wrap-distance-left:9pt;mso-wrap-distance-top:0;mso-wrap-distance-right:9pt;mso-wrap-distance-bottom:0;mso-position-horizontal:absolute;mso-position-horizontal-relative:text;mso-position-vertical:absolute;mso-position-vertical-relative:text;mso-width-percent:0;mso-height-percent:0;mso-width-relative:margin;mso-height-relative:margin;v-text-anchor:middle" o:gfxdata="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" fillcolor="#2d3d50" stroked="f" strokeweight="2pt">
+              <v:oval id="_x0000_s1062" style="position:absolute;margin-left:35.4pt;margin-top:749.25pt;width:6.2pt;height:6.2pt;z-index:251720704;visibility:visible;mso-wrap-style:square;mso-width-percent:0;mso-height-percent:0;mso-wrap-distance-left:9pt;mso-wrap-distance-top:0;mso-wrap-distance-right:9pt;mso-wrap-distance-bottom:0;mso-position-horizontal:absolute;mso-position-horizontal-relative:text;mso-position-vertical:absolute;mso-position-vertical-relative:text;mso-width-percent:0;mso-height-percent:0;mso-width-relative:margin;mso-height-relative:margin;v-text-anchor:middle" o:gfxdata="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" fillcolor="#2d3d50" stroked="f" strokeweight="2pt">
                 <v:textbox>
                   <w:txbxContent>
                     <w:p>
@@ -12068,7 +10875,7 @@
         <mc:AlternateContent>
           <mc:Choice Requires="wps">
             <w:drawing>
-              <wp:anchor distT="0" distB="0" distL="114300" distR="114300" simplePos="0" relativeHeight="251719680" behindDoc="0" locked="0" layoutInCell="1" allowOverlap="1" wp14:anchorId="619DABBD" wp14:editId="79E6D5FF">
+              <wp:anchor distT="0" distB="0" distL="114300" distR="114300" simplePos="0" relativeHeight="251719680" behindDoc="0" locked="0" layoutInCell="1" allowOverlap="1" wp14:anchorId="619DABBD" wp14:editId="6F212385">
                 <wp:simplePos x="0" y="0"/>
                 <wp:positionH relativeFrom="column">
                   <wp:posOffset>450215</wp:posOffset>
@@ -12142,7 +10949,7 @@
           </mc:Choice>
           <mc:Fallback>
             <w:pict>
-              <v:oval id="Ellipse 357" o:spid="_x0000_s1073" style="position:absolute;margin-left:35.45pt;margin-top:722.4pt;width:6.25pt;height:6.25pt;z-index:251719680;visibility:visible;mso-wrap-style:square;mso-wrap-distance-left:9pt;mso-wrap-distance-top:0;mso-wrap-distance-right:9pt;mso-wrap-distance-bottom:0;mso-position-horizontal:absolute;mso-position-horizontal-relative:text;mso-position-vertical:absolute;mso-position-vertical-relative:text;v-text-anchor:middle" o:gfxdata="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" fillcolor="#2d3d50" stroked="f" strokeweight="2pt">
+              <v:oval id="Ellipse 357" o:spid="_x0000_s1063" style="position:absolute;margin-left:35.45pt;margin-top:722.4pt;width:6.25pt;height:6.25pt;z-index:251719680;visibility:visible;mso-wrap-style:square;mso-wrap-distance-left:9pt;mso-wrap-distance-top:0;mso-wrap-distance-right:9pt;mso-wrap-distance-bottom:0;mso-position-horizontal:absolute;mso-position-horizontal-relative:text;mso-position-vertical:absolute;mso-position-vertical-relative:text;v-text-anchor:middle" o:gfxdata="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" fillcolor="#2d3d50" stroked="f" strokeweight="2pt">
                 <v:textbox>
                   <w:txbxContent>
                     <w:p>
@@ -12168,7 +10975,7 @@
         <mc:AlternateContent>
           <mc:Choice Requires="wps">
             <w:drawing>
-              <wp:anchor distT="0" distB="0" distL="114300" distR="114300" simplePos="0" relativeHeight="251709440" behindDoc="0" locked="0" layoutInCell="1" allowOverlap="1" wp14:anchorId="4A8CEACF" wp14:editId="27AC84F5">
+              <wp:anchor distT="0" distB="0" distL="114300" distR="114300" simplePos="0" relativeHeight="251709440" behindDoc="0" locked="0" layoutInCell="1" allowOverlap="1" wp14:anchorId="4A8CEACF" wp14:editId="655CA0F2">
                 <wp:simplePos x="0" y="0"/>
                 <wp:positionH relativeFrom="column">
                   <wp:posOffset>441486</wp:posOffset>
@@ -12248,7 +11055,7 @@
           </mc:Choice>
           <mc:Fallback>
             <w:pict>
-              <v:oval id="Ellipse 774" o:spid="_x0000_s1074" style="position:absolute;margin-left:34.75pt;margin-top:694.35pt;width:6.2pt;height:6.2pt;z-index:251709440;visibility:visible;mso-wrap-style:square;mso-width-percent:0;mso-height-percent:0;mso-wrap-distance-left:9pt;mso-wrap-distance-top:0;mso-wrap-distance-right:9pt;mso-wrap-distance-bottom:0;mso-position-horizontal:absolute;mso-position-horizontal-relative:text;mso-position-vertical:absolute;mso-position-vertical-relative:text;mso-width-percent:0;mso-height-percent:0;mso-width-relative:margin;mso-height-relative:margin;v-text-anchor:middle" o:gfxdata="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" fillcolor="#2d3d50" stroked="f" strokeweight="2pt">
+              <v:oval id="Ellipse 774" o:spid="_x0000_s1064" style="position:absolute;margin-left:34.75pt;margin-top:694.35pt;width:6.2pt;height:6.2pt;z-index:251709440;visibility:visible;mso-wrap-style:square;mso-width-percent:0;mso-height-percent:0;mso-wrap-distance-left:9pt;mso-wrap-distance-top:0;mso-wrap-distance-right:9pt;mso-wrap-distance-bottom:0;mso-position-horizontal:absolute;mso-position-horizontal-relative:text;mso-position-vertical:absolute;mso-position-vertical-relative:text;mso-width-percent:0;mso-height-percent:0;mso-width-relative:margin;mso-height-relative:margin;v-text-anchor:middle" o:gfxdata="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" fillcolor="#2d3d50" stroked="f" strokeweight="2pt">
                 <v:textbox>
                   <w:txbxContent>
                     <w:p>
@@ -12274,7 +11081,7 @@
         <mc:AlternateContent>
           <mc:Choice Requires="wps">
             <w:drawing>
-              <wp:anchor distT="0" distB="0" distL="114300" distR="114300" simplePos="0" relativeHeight="251706368" behindDoc="0" locked="0" layoutInCell="1" allowOverlap="1" wp14:anchorId="578DAE23" wp14:editId="20758572">
+              <wp:anchor distT="0" distB="0" distL="114300" distR="114300" simplePos="0" relativeHeight="251706368" behindDoc="0" locked="0" layoutInCell="1" allowOverlap="1" wp14:anchorId="578DAE23" wp14:editId="2D975907">
                 <wp:simplePos x="0" y="0"/>
                 <wp:positionH relativeFrom="column">
                   <wp:posOffset>443230</wp:posOffset>
@@ -12348,7 +11155,7 @@
           </mc:Choice>
           <mc:Fallback>
             <w:pict>
-              <v:oval id="Ellipse 771" o:spid="_x0000_s1075" style="position:absolute;margin-left:34.9pt;margin-top:611.5pt;width:6.25pt;height:6.25pt;z-index:251706368;visibility:visible;mso-wrap-style:square;mso-wrap-distance-left:9pt;mso-wrap-distance-top:0;mso-wrap-distance-right:9pt;mso-wrap-distance-bottom:0;mso-position-horizontal:absolute;mso-position-horizontal-relative:text;mso-position-vertical:absolute;mso-position-vertical-relative:text;v-text-anchor:middle" o:gfxdata="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" fillcolor="#2d3d50" stroked="f" strokeweight="2pt">
+              <v:oval id="Ellipse 771" o:spid="_x0000_s1065" style="position:absolute;margin-left:34.9pt;margin-top:611.5pt;width:6.25pt;height:6.25pt;z-index:251706368;visibility:visible;mso-wrap-style:square;mso-wrap-distance-left:9pt;mso-wrap-distance-top:0;mso-wrap-distance-right:9pt;mso-wrap-distance-bottom:0;mso-position-horizontal:absolute;mso-position-horizontal-relative:text;mso-position-vertical:absolute;mso-position-vertical-relative:text;v-text-anchor:middle" o:gfxdata="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" fillcolor="#2d3d50" stroked="f" strokeweight="2pt">
                 <v:textbox>
                   <w:txbxContent>
                     <w:p>
@@ -12374,7 +11181,7 @@
         <mc:AlternateContent>
           <mc:Choice Requires="wps">
             <w:drawing>
-              <wp:anchor distT="0" distB="0" distL="114300" distR="114300" simplePos="0" relativeHeight="251707392" behindDoc="0" locked="0" layoutInCell="1" allowOverlap="1" wp14:anchorId="4476B4F4" wp14:editId="578D231B">
+              <wp:anchor distT="0" distB="0" distL="114300" distR="114300" simplePos="0" relativeHeight="251707392" behindDoc="0" locked="0" layoutInCell="1" allowOverlap="1" wp14:anchorId="4476B4F4" wp14:editId="223F37B6">
                 <wp:simplePos x="0" y="0"/>
                 <wp:positionH relativeFrom="column">
                   <wp:posOffset>441960</wp:posOffset>
@@ -12454,7 +11261,7 @@
           </mc:Choice>
           <mc:Fallback>
             <w:pict>
-              <v:oval id="Ellipse 772" o:spid="_x0000_s1076" style="position:absolute;margin-left:34.8pt;margin-top:639pt;width:6.2pt;height:6.2pt;z-index:251707392;visibility:visible;mso-wrap-style:square;mso-width-percent:0;mso-height-percent:0;mso-wrap-distance-left:9pt;mso-wrap-distance-top:0;mso-wrap-distance-right:9pt;mso-wrap-distance-bottom:0;mso-position-horizontal:absolute;mso-position-horizontal-relative:text;mso-position-vertical:absolute;mso-position-vertical-relative:text;mso-width-percent:0;mso-height-percent:0;mso-width-relative:margin;mso-height-relative:margin;v-text-anchor:middle" o:gfxdata="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" fillcolor="#2d3d50" stroked="f" strokeweight="2pt">
+              <v:oval id="Ellipse 772" o:spid="_x0000_s1066" style="position:absolute;margin-left:34.8pt;margin-top:639pt;width:6.2pt;height:6.2pt;z-index:251707392;visibility:visible;mso-wrap-style:square;mso-width-percent:0;mso-height-percent:0;mso-wrap-distance-left:9pt;mso-wrap-distance-top:0;mso-wrap-distance-right:9pt;mso-wrap-distance-bottom:0;mso-position-horizontal:absolute;mso-position-horizontal-relative:text;mso-position-vertical:absolute;mso-position-vertical-relative:text;mso-width-percent:0;mso-height-percent:0;mso-width-relative:margin;mso-height-relative:margin;v-text-anchor:middle" o:gfxdata="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" fillcolor="#2d3d50" stroked="f" strokeweight="2pt">
                 <v:textbox>
                   <w:txbxContent>
                     <w:p>
@@ -12480,7 +11287,7 @@
         <mc:AlternateContent>
           <mc:Choice Requires="wps">
             <w:drawing>
-              <wp:anchor distT="0" distB="0" distL="114300" distR="114300" simplePos="0" relativeHeight="251708416" behindDoc="0" locked="0" layoutInCell="1" allowOverlap="1" wp14:anchorId="7FD80E05" wp14:editId="5C88A197">
+              <wp:anchor distT="0" distB="0" distL="114300" distR="114300" simplePos="0" relativeHeight="251708416" behindDoc="0" locked="0" layoutInCell="1" allowOverlap="1" wp14:anchorId="7FD80E05" wp14:editId="6E49169C">
                 <wp:simplePos x="0" y="0"/>
                 <wp:positionH relativeFrom="column">
                   <wp:posOffset>441960</wp:posOffset>
@@ -12554,7 +11361,7 @@
           </mc:Choice>
           <mc:Fallback>
             <w:pict>
-              <v:oval id="Ellipse 773" o:spid="_x0000_s1077" style="position:absolute;margin-left:34.8pt;margin-top:667.5pt;width:6.25pt;height:6.25pt;z-index:251708416;visibility:visible;mso-wrap-style:square;mso-wrap-distance-left:9pt;mso-wrap-distance-top:0;mso-wrap-distance-right:9pt;mso-wrap-distance-bottom:0;mso-position-horizontal:absolute;mso-position-horizontal-relative:text;mso-position-vertical:absolute;mso-position-vertical-relative:text;v-text-anchor:middle" o:gfxdata="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" fillcolor="#2d3d50" stroked="f" strokeweight="2pt">
+              <v:oval id="Ellipse 773" o:spid="_x0000_s1067" style="position:absolute;margin-left:34.8pt;margin-top:667.5pt;width:6.25pt;height:6.25pt;z-index:251708416;visibility:visible;mso-wrap-style:square;mso-wrap-distance-left:9pt;mso-wrap-distance-top:0;mso-wrap-distance-right:9pt;mso-wrap-distance-bottom:0;mso-position-horizontal:absolute;mso-position-horizontal-relative:text;mso-position-vertical:absolute;mso-position-vertical-relative:text;v-text-anchor:middle" o:gfxdata="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" fillcolor="#2d3d50" stroked="f" strokeweight="2pt">
                 <v:textbox>
                   <w:txbxContent>
                     <w:p>
@@ -12585,7 +11392,7 @@
         <mc:AlternateContent>
           <mc:Choice Requires="wps">
             <w:drawing>
-              <wp:anchor distT="0" distB="0" distL="114300" distR="114300" simplePos="0" relativeHeight="251840512" behindDoc="0" locked="0" layoutInCell="1" allowOverlap="1" wp14:anchorId="6EF3996A" wp14:editId="4E0AE8F8">
+              <wp:anchor distT="0" distB="0" distL="114300" distR="114300" simplePos="0" relativeHeight="251840512" behindDoc="0" locked="0" layoutInCell="1" allowOverlap="1" wp14:anchorId="6EF3996A" wp14:editId="04F5422E">
                 <wp:simplePos x="0" y="0"/>
                 <wp:positionH relativeFrom="column">
                   <wp:posOffset>3199765</wp:posOffset>
@@ -12662,7 +11469,7 @@
           </mc:Choice>
           <mc:Fallback>
             <w:pict>
-              <v:oval id="_x0000_s1072" style="position:absolute;margin-left:251.95pt;margin-top:23.45pt;width:6.25pt;height:6.2pt;z-index:251840512;visibility:visible;mso-wrap-style:square;mso-height-percent:0;mso-wrap-distance-left:9pt;mso-wrap-distance-top:0;mso-wrap-distance-right:9pt;mso-wrap-distance-bottom:0;mso-position-horizontal:absolute;mso-position-horizontal-relative:text;mso-position-vertical:absolute;mso-position-vertical-relative:text;mso-height-percent:0;mso-height-relative:margin;v-text-anchor:middle" o:gfxdata="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" fillcolor="#2d3d50" stroked="f" strokeweight="2pt">
+              <v:oval id="_x0000_s1068" style="position:absolute;margin-left:251.95pt;margin-top:23.45pt;width:6.25pt;height:6.2pt;z-index:251840512;visibility:visible;mso-wrap-style:square;mso-height-percent:0;mso-wrap-distance-left:9pt;mso-wrap-distance-top:0;mso-wrap-distance-right:9pt;mso-wrap-distance-bottom:0;mso-position-horizontal:absolute;mso-position-horizontal-relative:text;mso-position-vertical:absolute;mso-position-vertical-relative:text;mso-height-percent:0;mso-height-relative:margin;v-text-anchor:middle" o:gfxdata="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" fillcolor="#2d3d50" stroked="f" strokeweight="2pt">
                 <v:textbox>
                   <w:txbxContent>
                     <w:p>
@@ -12688,6 +11495,760 @@
         <w:jc w:val="right"/>
       </w:pPr>
       <w:bookmarkStart w:id="0" w:name="_GoBack"/>
+      <w:bookmarkEnd w:id="0"/>
+      <w:r>
+        <w:rPr>
+          <w:noProof/>
+          <w:lang w:val="en-US"/>
+        </w:rPr>
+        <mc:AlternateContent>
+          <mc:Choice Requires="wps">
+            <w:drawing>
+              <wp:anchor distT="0" distB="0" distL="114300" distR="114300" simplePos="0" relativeHeight="251688960" behindDoc="0" locked="0" layoutInCell="1" allowOverlap="1" wp14:anchorId="74F1042C" wp14:editId="2DE8D234">
+                <wp:simplePos x="0" y="0"/>
+                <wp:positionH relativeFrom="column">
+                  <wp:posOffset>734695</wp:posOffset>
+                </wp:positionH>
+                <wp:positionV relativeFrom="paragraph">
+                  <wp:posOffset>4006850</wp:posOffset>
+                </wp:positionV>
+                <wp:extent cx="1773555" cy="274320"/>
+                <wp:effectExtent l="0" t="0" r="4445" b="5080"/>
+                <wp:wrapNone/>
+                <wp:docPr id="312" name="Metin Kutusu 1"/>
+                <wp:cNvGraphicFramePr/>
+                <a:graphic xmlns:a="http://schemas.openxmlformats.org/drawingml/2006/main">
+                  <a:graphicData uri="http://schemas.microsoft.com/office/word/2010/wordprocessingShape">
+                    <wps:wsp>
+                      <wps:cNvSpPr txBox="1"/>
+                      <wps:spPr>
+                        <a:xfrm>
+                          <a:off x="0" y="0"/>
+                          <a:ext cx="1773555" cy="274320"/>
+                        </a:xfrm>
+                        <a:prstGeom prst="rect">
+                          <a:avLst/>
+                        </a:prstGeom>
+                        <a:noFill/>
+                        <a:ln w="6350">
+                          <a:noFill/>
+                        </a:ln>
+                        <a:effectLst/>
+                      </wps:spPr>
+                      <wps:style>
+                        <a:lnRef idx="0">
+                          <a:schemeClr val="accent1"/>
+                        </a:lnRef>
+                        <a:fillRef idx="0">
+                          <a:schemeClr val="accent1"/>
+                        </a:fillRef>
+                        <a:effectRef idx="0">
+                          <a:schemeClr val="accent1"/>
+                        </a:effectRef>
+                        <a:fontRef idx="minor">
+                          <a:schemeClr val="dk1"/>
+                        </a:fontRef>
+                      </wps:style>
+                      <wps:txbx>
+                        <w:txbxContent>
+                          <w:p>
+                            <w:pPr>
+                              <w:pStyle w:val="BasicParagraph"/>
+                              <w:tabs>
+                                <w:tab w:val="left" w:pos="1418"/>
+                                <w:tab w:val="left" w:pos="1520"/>
+                              </w:tabs>
+                              <w:suppressAutoHyphens/>
+                              <w:spacing w:line="240" w:lineRule="auto"/>
+                              <w:rPr>
+                                <w:rFonts w:ascii="Open Sans" w:hAnsi="Open Sans" w:cs="Open Sans"/>
+                                <w:color w:val="2D3D50"/>
+                                <w:kern w:val="20"/>
+                                <w:sz w:val="22"/>
+                                <w:szCs w:val="22"/>
+                                <w:lang w:val="en-US"/>
+                              </w:rPr>
+                            </w:pPr>
+                            <w:r>
+                              <w:rPr>
+                                <w:rFonts w:ascii="Open Sans" w:hAnsi="Open Sans" w:cs="Open Sans"/>
+                                <w:color w:val="2D3D50"/>
+                                <w:kern w:val="20"/>
+                                <w:sz w:val="22"/>
+                                <w:szCs w:val="22"/>
+                                <w:lang w:val="en-US"/>
+                              </w:rPr>
+                              <w:t>charlie@crg.io</w:t>
+                            </w:r>
+                          </w:p>
+                        </w:txbxContent>
+                      </wps:txbx>
+                      <wps:bodyPr rot="0" spcFirstLastPara="0" vertOverflow="overflow" horzOverflow="overflow" vert="horz" wrap="square" lIns="0" tIns="0" rIns="0" bIns="0" numCol="1" spcCol="0" rtlCol="0" fromWordArt="0" anchor="t" anchorCtr="0" forceAA="0" compatLnSpc="1">
+                        <a:prstTxWarp prst="textNoShape">
+                          <a:avLst/>
+                        </a:prstTxWarp>
+                        <a:noAutofit/>
+                      </wps:bodyPr>
+                    </wps:wsp>
+                  </a:graphicData>
+                </a:graphic>
+                <wp14:sizeRelH relativeFrom="margin">
+                  <wp14:pctWidth>0</wp14:pctWidth>
+                </wp14:sizeRelH>
+                <wp14:sizeRelV relativeFrom="margin">
+                  <wp14:pctHeight>0</wp14:pctHeight>
+                </wp14:sizeRelV>
+              </wp:anchor>
+            </w:drawing>
+          </mc:Choice>
+          <mc:Fallback>
+            <w:pict>
+              <v:shape id="_x0000_s1069" type="#_x0000_t202" style="position:absolute;left:0;text-align:left;margin-left:57.85pt;margin-top:315.5pt;width:139.65pt;height:21.6pt;z-index:251688960;visibility:visible;mso-wrap-style:square;mso-width-percent:0;mso-height-percent:0;mso-wrap-distance-left:9pt;mso-wrap-distance-top:0;mso-wrap-distance-right:9pt;mso-wrap-distance-bottom:0;mso-position-horizontal:absolute;mso-position-horizontal-relative:text;mso-position-vertical:absolute;mso-position-vertical-relative:text;mso-width-percent:0;mso-height-percent:0;mso-width-relative:margin;mso-height-relative:margin;v-text-anchor:top" o:gfxdata="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" filled="f" stroked="f" strokeweight=".5pt">
+                <v:textbox inset="0,0,0,0">
+                  <w:txbxContent>
+                    <w:p>
+                      <w:pPr>
+                        <w:pStyle w:val="BasicParagraph"/>
+                        <w:tabs>
+                          <w:tab w:val="left" w:pos="1418"/>
+                          <w:tab w:val="left" w:pos="1520"/>
+                        </w:tabs>
+                        <w:suppressAutoHyphens/>
+                        <w:spacing w:line="240" w:lineRule="auto"/>
+                        <w:rPr>
+                          <w:rFonts w:ascii="Open Sans" w:hAnsi="Open Sans" w:cs="Open Sans"/>
+                          <w:color w:val="2D3D50"/>
+                          <w:kern w:val="20"/>
+                          <w:sz w:val="22"/>
+                          <w:szCs w:val="22"/>
+                          <w:lang w:val="en-US"/>
+                        </w:rPr>
+                      </w:pPr>
+                      <w:r>
+                        <w:rPr>
+                          <w:rFonts w:ascii="Open Sans" w:hAnsi="Open Sans" w:cs="Open Sans"/>
+                          <w:color w:val="2D3D50"/>
+                          <w:kern w:val="20"/>
+                          <w:sz w:val="22"/>
+                          <w:szCs w:val="22"/>
+                          <w:lang w:val="en-US"/>
+                        </w:rPr>
+                        <w:t>charlie@crg.io</w:t>
+                      </w:r>
+                    </w:p>
+                  </w:txbxContent>
+                </v:textbox>
+              </v:shape>
+            </w:pict>
+          </mc:Fallback>
+        </mc:AlternateContent>
+      </w:r>
+      <w:r>
+        <w:rPr>
+          <w:noProof/>
+          <w:lang w:val="en-US"/>
+        </w:rPr>
+        <mc:AlternateContent>
+          <mc:Choice Requires="wps">
+            <w:drawing>
+              <wp:anchor distT="0" distB="0" distL="114300" distR="114300" simplePos="0" relativeHeight="251681792" behindDoc="0" locked="0" layoutInCell="1" allowOverlap="1" wp14:anchorId="4DAF7B0A" wp14:editId="156E1437">
+                <wp:simplePos x="0" y="0"/>
+                <wp:positionH relativeFrom="column">
+                  <wp:posOffset>732155</wp:posOffset>
+                </wp:positionH>
+                <wp:positionV relativeFrom="paragraph">
+                  <wp:posOffset>3217545</wp:posOffset>
+                </wp:positionV>
+                <wp:extent cx="1219835" cy="288925"/>
+                <wp:effectExtent l="0" t="0" r="0" b="15875"/>
+                <wp:wrapNone/>
+                <wp:docPr id="380" name="Metin Kutusu 1"/>
+                <wp:cNvGraphicFramePr/>
+                <a:graphic xmlns:a="http://schemas.openxmlformats.org/drawingml/2006/main">
+                  <a:graphicData uri="http://schemas.microsoft.com/office/word/2010/wordprocessingShape">
+                    <wps:wsp>
+                      <wps:cNvSpPr txBox="1"/>
+                      <wps:spPr>
+                        <a:xfrm>
+                          <a:off x="0" y="0"/>
+                          <a:ext cx="1219835" cy="288925"/>
+                        </a:xfrm>
+                        <a:prstGeom prst="rect">
+                          <a:avLst/>
+                        </a:prstGeom>
+                        <a:noFill/>
+                        <a:ln w="6350">
+                          <a:noFill/>
+                        </a:ln>
+                        <a:effectLst/>
+                      </wps:spPr>
+                      <wps:style>
+                        <a:lnRef idx="0">
+                          <a:schemeClr val="accent1"/>
+                        </a:lnRef>
+                        <a:fillRef idx="0">
+                          <a:schemeClr val="accent1"/>
+                        </a:fillRef>
+                        <a:effectRef idx="0">
+                          <a:schemeClr val="accent1"/>
+                        </a:effectRef>
+                        <a:fontRef idx="minor">
+                          <a:schemeClr val="dk1"/>
+                        </a:fontRef>
+                      </wps:style>
+                      <wps:txbx>
+                        <w:txbxContent>
+                          <w:p>
+                            <w:pPr>
+                              <w:pStyle w:val="BasicParagraph"/>
+                              <w:tabs>
+                                <w:tab w:val="left" w:pos="1418"/>
+                                <w:tab w:val="left" w:pos="1520"/>
+                              </w:tabs>
+                              <w:suppressAutoHyphens/>
+                              <w:rPr>
+                                <w:rFonts w:ascii="Open Sans" w:hAnsi="Open Sans" w:cs="Open Sans"/>
+                                <w:color w:val="2D3D50"/>
+                                <w:kern w:val="20"/>
+                                <w:sz w:val="22"/>
+                                <w:szCs w:val="22"/>
+                                <w:lang w:val="en-US"/>
+                              </w:rPr>
+                            </w:pPr>
+                            <w:r>
+                              <w:rPr>
+                                <w:rFonts w:ascii="Open Sans" w:hAnsi="Open Sans" w:cs="Open Sans"/>
+                                <w:color w:val="2D3D50"/>
+                                <w:kern w:val="20"/>
+                                <w:sz w:val="22"/>
+                                <w:szCs w:val="22"/>
+                                <w:lang w:val="en-US"/>
+                              </w:rPr>
+                              <w:t>(</w:t>
+                            </w:r>
+                            <w:r>
+                              <w:rPr>
+                                <w:rFonts w:ascii="Open Sans" w:hAnsi="Open Sans" w:cs="Open Sans"/>
+                                <w:color w:val="2D3D50"/>
+                                <w:kern w:val="20"/>
+                                <w:sz w:val="22"/>
+                                <w:szCs w:val="22"/>
+                                <w:lang w:val="en-US"/>
+                              </w:rPr>
+                              <w:t>347</w:t>
+                            </w:r>
+                            <w:r>
+                              <w:rPr>
+                                <w:rFonts w:ascii="Open Sans" w:hAnsi="Open Sans" w:cs="Open Sans"/>
+                                <w:color w:val="2D3D50"/>
+                                <w:kern w:val="20"/>
+                                <w:sz w:val="22"/>
+                                <w:szCs w:val="22"/>
+                                <w:lang w:val="en-US"/>
+                              </w:rPr>
+                              <w:t>)</w:t>
+                            </w:r>
+                            <w:r>
+                              <w:rPr>
+                                <w:rFonts w:ascii="Open Sans" w:hAnsi="Open Sans" w:cs="Open Sans"/>
+                                <w:color w:val="2D3D50"/>
+                                <w:kern w:val="20"/>
+                                <w:sz w:val="22"/>
+                                <w:szCs w:val="22"/>
+                                <w:lang w:val="en-US"/>
+                              </w:rPr>
+                              <w:t xml:space="preserve"> </w:t>
+                            </w:r>
+                            <w:r>
+                              <w:rPr>
+                                <w:rFonts w:ascii="Open Sans" w:hAnsi="Open Sans" w:cs="Open Sans"/>
+                                <w:color w:val="2D3D50"/>
+                                <w:kern w:val="20"/>
+                                <w:sz w:val="22"/>
+                                <w:szCs w:val="22"/>
+                                <w:lang w:val="en-US"/>
+                              </w:rPr>
+                              <w:t>841</w:t>
+                            </w:r>
+                            <w:r>
+                              <w:rPr>
+                                <w:rFonts w:ascii="Open Sans" w:hAnsi="Open Sans" w:cs="Open Sans"/>
+                                <w:color w:val="2D3D50"/>
+                                <w:kern w:val="20"/>
+                                <w:sz w:val="22"/>
+                                <w:szCs w:val="22"/>
+                                <w:lang w:val="en-US"/>
+                              </w:rPr>
+                              <w:t>-</w:t>
+                            </w:r>
+                            <w:r>
+                              <w:rPr>
+                                <w:rFonts w:ascii="Open Sans" w:hAnsi="Open Sans" w:cs="Open Sans"/>
+                                <w:color w:val="2D3D50"/>
+                                <w:kern w:val="20"/>
+                                <w:sz w:val="22"/>
+                                <w:szCs w:val="22"/>
+                                <w:lang w:val="en-US"/>
+                              </w:rPr>
+                              <w:t>4302</w:t>
+                            </w:r>
+                          </w:p>
+                          <w:p>
+                            <w:pPr>
+                              <w:pStyle w:val="BasicParagraph"/>
+                              <w:tabs>
+                                <w:tab w:val="left" w:pos="1418"/>
+                                <w:tab w:val="left" w:pos="1520"/>
+                              </w:tabs>
+                              <w:suppressAutoHyphens/>
+                              <w:spacing w:line="240" w:lineRule="auto"/>
+                              <w:rPr>
+                                <w:rFonts w:ascii="Open Sans" w:hAnsi="Open Sans" w:cs="Open Sans"/>
+                                <w:color w:val="2D3D50"/>
+                                <w:kern w:val="20"/>
+                                <w:sz w:val="22"/>
+                                <w:szCs w:val="22"/>
+                                <w:lang w:val="en-US"/>
+                              </w:rPr>
+                            </w:pPr>
+                          </w:p>
+                        </w:txbxContent>
+                      </wps:txbx>
+                      <wps:bodyPr rot="0" spcFirstLastPara="0" vertOverflow="overflow" horzOverflow="overflow" vert="horz" wrap="square" lIns="0" tIns="0" rIns="0" bIns="0" numCol="1" spcCol="0" rtlCol="0" fromWordArt="0" anchor="t" anchorCtr="0" forceAA="0" compatLnSpc="1">
+                        <a:prstTxWarp prst="textNoShape">
+                          <a:avLst/>
+                        </a:prstTxWarp>
+                        <a:noAutofit/>
+                      </wps:bodyPr>
+                    </wps:wsp>
+                  </a:graphicData>
+                </a:graphic>
+                <wp14:sizeRelH relativeFrom="margin">
+                  <wp14:pctWidth>0</wp14:pctWidth>
+                </wp14:sizeRelH>
+                <wp14:sizeRelV relativeFrom="margin">
+                  <wp14:pctHeight>0</wp14:pctHeight>
+                </wp14:sizeRelV>
+              </wp:anchor>
+            </w:drawing>
+          </mc:Choice>
+          <mc:Fallback>
+            <w:pict>
+              <v:shape id="_x0000_s1070" type="#_x0000_t202" style="position:absolute;left:0;text-align:left;margin-left:57.65pt;margin-top:253.35pt;width:96.05pt;height:22.75pt;z-index:251681792;visibility:visible;mso-wrap-style:square;mso-width-percent:0;mso-height-percent:0;mso-wrap-distance-left:9pt;mso-wrap-distance-top:0;mso-wrap-distance-right:9pt;mso-wrap-distance-bottom:0;mso-position-horizontal:absolute;mso-position-horizontal-relative:text;mso-position-vertical:absolute;mso-position-vertical-relative:text;mso-width-percent:0;mso-height-percent:0;mso-width-relative:margin;mso-height-relative:margin;v-text-anchor:top" o:gfxdata="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" filled="f" stroked="f" strokeweight=".5pt">
+                <v:textbox inset="0,0,0,0">
+                  <w:txbxContent>
+                    <w:p>
+                      <w:pPr>
+                        <w:pStyle w:val="BasicParagraph"/>
+                        <w:tabs>
+                          <w:tab w:val="left" w:pos="1418"/>
+                          <w:tab w:val="left" w:pos="1520"/>
+                        </w:tabs>
+                        <w:suppressAutoHyphens/>
+                        <w:rPr>
+                          <w:rFonts w:ascii="Open Sans" w:hAnsi="Open Sans" w:cs="Open Sans"/>
+                          <w:color w:val="2D3D50"/>
+                          <w:kern w:val="20"/>
+                          <w:sz w:val="22"/>
+                          <w:szCs w:val="22"/>
+                          <w:lang w:val="en-US"/>
+                        </w:rPr>
+                      </w:pPr>
+                      <w:r>
+                        <w:rPr>
+                          <w:rFonts w:ascii="Open Sans" w:hAnsi="Open Sans" w:cs="Open Sans"/>
+                          <w:color w:val="2D3D50"/>
+                          <w:kern w:val="20"/>
+                          <w:sz w:val="22"/>
+                          <w:szCs w:val="22"/>
+                          <w:lang w:val="en-US"/>
+                        </w:rPr>
+                        <w:t>(</w:t>
+                      </w:r>
+                      <w:r>
+                        <w:rPr>
+                          <w:rFonts w:ascii="Open Sans" w:hAnsi="Open Sans" w:cs="Open Sans"/>
+                          <w:color w:val="2D3D50"/>
+                          <w:kern w:val="20"/>
+                          <w:sz w:val="22"/>
+                          <w:szCs w:val="22"/>
+                          <w:lang w:val="en-US"/>
+                        </w:rPr>
+                        <w:t>347</w:t>
+                      </w:r>
+                      <w:r>
+                        <w:rPr>
+                          <w:rFonts w:ascii="Open Sans" w:hAnsi="Open Sans" w:cs="Open Sans"/>
+                          <w:color w:val="2D3D50"/>
+                          <w:kern w:val="20"/>
+                          <w:sz w:val="22"/>
+                          <w:szCs w:val="22"/>
+                          <w:lang w:val="en-US"/>
+                        </w:rPr>
+                        <w:t>)</w:t>
+                      </w:r>
+                      <w:r>
+                        <w:rPr>
+                          <w:rFonts w:ascii="Open Sans" w:hAnsi="Open Sans" w:cs="Open Sans"/>
+                          <w:color w:val="2D3D50"/>
+                          <w:kern w:val="20"/>
+                          <w:sz w:val="22"/>
+                          <w:szCs w:val="22"/>
+                          <w:lang w:val="en-US"/>
+                        </w:rPr>
+                        <w:t xml:space="preserve"> </w:t>
+                      </w:r>
+                      <w:r>
+                        <w:rPr>
+                          <w:rFonts w:ascii="Open Sans" w:hAnsi="Open Sans" w:cs="Open Sans"/>
+                          <w:color w:val="2D3D50"/>
+                          <w:kern w:val="20"/>
+                          <w:sz w:val="22"/>
+                          <w:szCs w:val="22"/>
+                          <w:lang w:val="en-US"/>
+                        </w:rPr>
+                        <w:t>841</w:t>
+                      </w:r>
+                      <w:r>
+                        <w:rPr>
+                          <w:rFonts w:ascii="Open Sans" w:hAnsi="Open Sans" w:cs="Open Sans"/>
+                          <w:color w:val="2D3D50"/>
+                          <w:kern w:val="20"/>
+                          <w:sz w:val="22"/>
+                          <w:szCs w:val="22"/>
+                          <w:lang w:val="en-US"/>
+                        </w:rPr>
+                        <w:t>-</w:t>
+                      </w:r>
+                      <w:r>
+                        <w:rPr>
+                          <w:rFonts w:ascii="Open Sans" w:hAnsi="Open Sans" w:cs="Open Sans"/>
+                          <w:color w:val="2D3D50"/>
+                          <w:kern w:val="20"/>
+                          <w:sz w:val="22"/>
+                          <w:szCs w:val="22"/>
+                          <w:lang w:val="en-US"/>
+                        </w:rPr>
+                        <w:t>4302</w:t>
+                      </w:r>
+                    </w:p>
+                    <w:p>
+                      <w:pPr>
+                        <w:pStyle w:val="BasicParagraph"/>
+                        <w:tabs>
+                          <w:tab w:val="left" w:pos="1418"/>
+                          <w:tab w:val="left" w:pos="1520"/>
+                        </w:tabs>
+                        <w:suppressAutoHyphens/>
+                        <w:spacing w:line="240" w:lineRule="auto"/>
+                        <w:rPr>
+                          <w:rFonts w:ascii="Open Sans" w:hAnsi="Open Sans" w:cs="Open Sans"/>
+                          <w:color w:val="2D3D50"/>
+                          <w:kern w:val="20"/>
+                          <w:sz w:val="22"/>
+                          <w:szCs w:val="22"/>
+                          <w:lang w:val="en-US"/>
+                        </w:rPr>
+                      </w:pPr>
+                    </w:p>
+                  </w:txbxContent>
+                </v:textbox>
+              </v:shape>
+            </w:pict>
+          </mc:Fallback>
+        </mc:AlternateContent>
+      </w:r>
+      <w:r>
+        <w:rPr>
+          <w:noProof/>
+          <w:lang w:val="en-US"/>
+        </w:rPr>
+        <mc:AlternateContent>
+          <mc:Choice Requires="wps">
+            <w:drawing>
+              <wp:anchor distT="0" distB="0" distL="114300" distR="114300" simplePos="0" relativeHeight="251687936" behindDoc="0" locked="0" layoutInCell="1" allowOverlap="1" wp14:anchorId="17E3D453" wp14:editId="6D0FD2A7">
+                <wp:simplePos x="0" y="0"/>
+                <wp:positionH relativeFrom="column">
+                  <wp:posOffset>728980</wp:posOffset>
+                </wp:positionH>
+                <wp:positionV relativeFrom="paragraph">
+                  <wp:posOffset>3801745</wp:posOffset>
+                </wp:positionV>
+                <wp:extent cx="1801495" cy="227965"/>
+                <wp:effectExtent l="0" t="0" r="1905" b="635"/>
+                <wp:wrapNone/>
+                <wp:docPr id="311" name="Metin Kutusu 1"/>
+                <wp:cNvGraphicFramePr/>
+                <a:graphic xmlns:a="http://schemas.openxmlformats.org/drawingml/2006/main">
+                  <a:graphicData uri="http://schemas.microsoft.com/office/word/2010/wordprocessingShape">
+                    <wps:wsp>
+                      <wps:cNvSpPr txBox="1"/>
+                      <wps:spPr>
+                        <a:xfrm>
+                          <a:off x="0" y="0"/>
+                          <a:ext cx="1801495" cy="227965"/>
+                        </a:xfrm>
+                        <a:prstGeom prst="rect">
+                          <a:avLst/>
+                        </a:prstGeom>
+                        <a:noFill/>
+                        <a:ln w="6350">
+                          <a:noFill/>
+                        </a:ln>
+                        <a:effectLst/>
+                      </wps:spPr>
+                      <wps:style>
+                        <a:lnRef idx="0">
+                          <a:schemeClr val="accent1"/>
+                        </a:lnRef>
+                        <a:fillRef idx="0">
+                          <a:schemeClr val="accent1"/>
+                        </a:fillRef>
+                        <a:effectRef idx="0">
+                          <a:schemeClr val="accent1"/>
+                        </a:effectRef>
+                        <a:fontRef idx="minor">
+                          <a:schemeClr val="dk1"/>
+                        </a:fontRef>
+                      </wps:style>
+                      <wps:txbx>
+                        <w:txbxContent>
+                          <w:p>
+                            <w:pPr>
+                              <w:pStyle w:val="BasicParagraph"/>
+                              <w:tabs>
+                                <w:tab w:val="left" w:pos="1418"/>
+                                <w:tab w:val="left" w:pos="1520"/>
+                              </w:tabs>
+                              <w:suppressAutoHyphens/>
+                              <w:spacing w:line="240" w:lineRule="auto"/>
+                              <w:rPr>
+                                <w:rFonts w:ascii="Open Sans" w:hAnsi="Open Sans" w:cs="Open Sans"/>
+                                <w:color w:val="2D3D50"/>
+                                <w:kern w:val="20"/>
+                                <w:sz w:val="22"/>
+                                <w:szCs w:val="22"/>
+                                <w:lang w:val="en-US"/>
+                              </w:rPr>
+                            </w:pPr>
+                            <w:r>
+                              <w:rPr>
+                                <w:rFonts w:ascii="Open Sans" w:hAnsi="Open Sans" w:cs="Open Sans"/>
+                                <w:color w:val="2D3D50"/>
+                                <w:kern w:val="20"/>
+                                <w:sz w:val="22"/>
+                                <w:szCs w:val="22"/>
+                                <w:lang w:val="en-US"/>
+                              </w:rPr>
+                              <w:t>http://</w:t>
+                            </w:r>
+                            <w:r>
+                              <w:rPr>
+                                <w:rFonts w:ascii="Open Sans" w:hAnsi="Open Sans" w:cs="Open Sans"/>
+                                <w:color w:val="2D3D50"/>
+                                <w:kern w:val="20"/>
+                                <w:sz w:val="22"/>
+                                <w:szCs w:val="22"/>
+                                <w:lang w:val="en-US"/>
+                              </w:rPr>
+                              <w:t>crg.io</w:t>
+                            </w:r>
+                          </w:p>
+                        </w:txbxContent>
+                      </wps:txbx>
+                      <wps:bodyPr rot="0" spcFirstLastPara="0" vertOverflow="overflow" horzOverflow="overflow" vert="horz" wrap="square" lIns="0" tIns="0" rIns="0" bIns="0" numCol="1" spcCol="0" rtlCol="0" fromWordArt="0" anchor="t" anchorCtr="0" forceAA="0" compatLnSpc="1">
+                        <a:prstTxWarp prst="textNoShape">
+                          <a:avLst/>
+                        </a:prstTxWarp>
+                        <a:noAutofit/>
+                      </wps:bodyPr>
+                    </wps:wsp>
+                  </a:graphicData>
+                </a:graphic>
+                <wp14:sizeRelH relativeFrom="margin">
+                  <wp14:pctWidth>0</wp14:pctWidth>
+                </wp14:sizeRelH>
+                <wp14:sizeRelV relativeFrom="margin">
+                  <wp14:pctHeight>0</wp14:pctHeight>
+                </wp14:sizeRelV>
+              </wp:anchor>
+            </w:drawing>
+          </mc:Choice>
+          <mc:Fallback>
+            <w:pict>
+              <v:shape id="_x0000_s1071" type="#_x0000_t202" style="position:absolute;left:0;text-align:left;margin-left:57.4pt;margin-top:299.35pt;width:141.85pt;height:17.95pt;z-index:251687936;visibility:visible;mso-wrap-style:square;mso-width-percent:0;mso-height-percent:0;mso-wrap-distance-left:9pt;mso-wrap-distance-top:0;mso-wrap-distance-right:9pt;mso-wrap-distance-bottom:0;mso-position-horizontal:absolute;mso-position-horizontal-relative:text;mso-position-vertical:absolute;mso-position-vertical-relative:text;mso-width-percent:0;mso-height-percent:0;mso-width-relative:margin;mso-height-relative:margin;v-text-anchor:top" o:gfxdata="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" filled="f" stroked="f" strokeweight=".5pt">
+                <v:textbox inset="0,0,0,0">
+                  <w:txbxContent>
+                    <w:p>
+                      <w:pPr>
+                        <w:pStyle w:val="BasicParagraph"/>
+                        <w:tabs>
+                          <w:tab w:val="left" w:pos="1418"/>
+                          <w:tab w:val="left" w:pos="1520"/>
+                        </w:tabs>
+                        <w:suppressAutoHyphens/>
+                        <w:spacing w:line="240" w:lineRule="auto"/>
+                        <w:rPr>
+                          <w:rFonts w:ascii="Open Sans" w:hAnsi="Open Sans" w:cs="Open Sans"/>
+                          <w:color w:val="2D3D50"/>
+                          <w:kern w:val="20"/>
+                          <w:sz w:val="22"/>
+                          <w:szCs w:val="22"/>
+                          <w:lang w:val="en-US"/>
+                        </w:rPr>
+                      </w:pPr>
+                      <w:r>
+                        <w:rPr>
+                          <w:rFonts w:ascii="Open Sans" w:hAnsi="Open Sans" w:cs="Open Sans"/>
+                          <w:color w:val="2D3D50"/>
+                          <w:kern w:val="20"/>
+                          <w:sz w:val="22"/>
+                          <w:szCs w:val="22"/>
+                          <w:lang w:val="en-US"/>
+                        </w:rPr>
+                        <w:t>http://</w:t>
+                      </w:r>
+                      <w:r>
+                        <w:rPr>
+                          <w:rFonts w:ascii="Open Sans" w:hAnsi="Open Sans" w:cs="Open Sans"/>
+                          <w:color w:val="2D3D50"/>
+                          <w:kern w:val="20"/>
+                          <w:sz w:val="22"/>
+                          <w:szCs w:val="22"/>
+                          <w:lang w:val="en-US"/>
+                        </w:rPr>
+                        <w:t>crg.io</w:t>
+                      </w:r>
+                    </w:p>
+                  </w:txbxContent>
+                </v:textbox>
+              </v:shape>
+            </w:pict>
+          </mc:Fallback>
+        </mc:AlternateContent>
+      </w:r>
+      <w:r>
+        <w:rPr>
+          <w:noProof/>
+          <w:lang w:val="en-US"/>
+        </w:rPr>
+        <w:drawing>
+          <wp:anchor distT="0" distB="0" distL="114300" distR="114300" simplePos="0" relativeHeight="251685888" behindDoc="0" locked="0" layoutInCell="1" allowOverlap="1" wp14:anchorId="50B5B376" wp14:editId="0A5EAC97">
+            <wp:simplePos x="0" y="0"/>
+            <wp:positionH relativeFrom="column">
+              <wp:posOffset>191770</wp:posOffset>
+            </wp:positionH>
+            <wp:positionV relativeFrom="paragraph">
+              <wp:posOffset>3750310</wp:posOffset>
+            </wp:positionV>
+            <wp:extent cx="491490" cy="517525"/>
+            <wp:effectExtent l="0" t="0" r="0" b="0"/>
+            <wp:wrapNone/>
+            <wp:docPr id="6" name="Image 6"/>
+            <wp:cNvGraphicFramePr>
+              <a:graphicFrameLocks xmlns:a="http://schemas.openxmlformats.org/drawingml/2006/main" noChangeAspect="1"/>
+            </wp:cNvGraphicFramePr>
+            <a:graphic xmlns:a="http://schemas.openxmlformats.org/drawingml/2006/main">
+              <a:graphicData uri="http://schemas.openxmlformats.org/drawingml/2006/picture">
+                <pic:pic xmlns:pic="http://schemas.openxmlformats.org/drawingml/2006/picture">
+                  <pic:nvPicPr>
+                    <pic:cNvPr id="2" name="b-web.png"/>
+                    <pic:cNvPicPr/>
+                  </pic:nvPicPr>
+                  <pic:blipFill>
+                    <a:blip r:embed="rId15" cstate="print">
+                      <a:extLst>
+                        <a:ext uri="{28A0092B-C50C-407E-A947-70E740481C1C}">
+                          <a14:useLocalDpi xmlns:a14="http://schemas.microsoft.com/office/drawing/2010/main" val="0"/>
+                        </a:ext>
+                      </a:extLst>
+                    </a:blip>
+                    <a:stretch>
+                      <a:fillRect/>
+                    </a:stretch>
+                  </pic:blipFill>
+                  <pic:spPr>
+                    <a:xfrm>
+                      <a:off x="0" y="0"/>
+                      <a:ext cx="491490" cy="517525"/>
+                    </a:xfrm>
+                    <a:prstGeom prst="rect">
+                      <a:avLst/>
+                    </a:prstGeom>
+                  </pic:spPr>
+                </pic:pic>
+              </a:graphicData>
+            </a:graphic>
+            <wp14:sizeRelH relativeFrom="page">
+              <wp14:pctWidth>0</wp14:pctWidth>
+            </wp14:sizeRelH>
+            <wp14:sizeRelV relativeFrom="page">
+              <wp14:pctHeight>0</wp14:pctHeight>
+            </wp14:sizeRelV>
+          </wp:anchor>
+        </w:drawing>
+      </w:r>
+      <w:r>
+        <w:rPr>
+          <w:noProof/>
+          <w:lang w:val="en-US"/>
+        </w:rPr>
+        <w:drawing>
+          <wp:anchor distT="0" distB="0" distL="114300" distR="114300" simplePos="0" relativeHeight="251640826" behindDoc="0" locked="0" layoutInCell="1" allowOverlap="1" wp14:anchorId="613EC5D8" wp14:editId="075DA0A7">
+            <wp:simplePos x="0" y="0"/>
+            <wp:positionH relativeFrom="column">
+              <wp:posOffset>190500</wp:posOffset>
+            </wp:positionH>
+            <wp:positionV relativeFrom="paragraph">
+              <wp:posOffset>3077210</wp:posOffset>
+            </wp:positionV>
+            <wp:extent cx="491490" cy="517525"/>
+            <wp:effectExtent l="0" t="0" r="0" b="0"/>
+            <wp:wrapNone/>
+            <wp:docPr id="5" name="Image 5"/>
+            <wp:cNvGraphicFramePr>
+              <a:graphicFrameLocks xmlns:a="http://schemas.openxmlformats.org/drawingml/2006/main" noChangeAspect="1"/>
+            </wp:cNvGraphicFramePr>
+            <a:graphic xmlns:a="http://schemas.openxmlformats.org/drawingml/2006/main">
+              <a:graphicData uri="http://schemas.openxmlformats.org/drawingml/2006/picture">
+                <pic:pic xmlns:pic="http://schemas.openxmlformats.org/drawingml/2006/picture">
+                  <pic:nvPicPr>
+                    <pic:cNvPr id="1" name="b-tel.png"/>
+                    <pic:cNvPicPr/>
+                  </pic:nvPicPr>
+                  <pic:blipFill>
+                    <a:blip r:embed="rId16" cstate="print">
+                      <a:extLst>
+                        <a:ext uri="{28A0092B-C50C-407E-A947-70E740481C1C}">
+                          <a14:useLocalDpi xmlns:a14="http://schemas.microsoft.com/office/drawing/2010/main" val="0"/>
+                        </a:ext>
+                      </a:extLst>
+                    </a:blip>
+                    <a:stretch>
+                      <a:fillRect/>
+                    </a:stretch>
+                  </pic:blipFill>
+                  <pic:spPr>
+                    <a:xfrm>
+                      <a:off x="0" y="0"/>
+                      <a:ext cx="491490" cy="517525"/>
+                    </a:xfrm>
+                    <a:prstGeom prst="rect">
+                      <a:avLst/>
+                    </a:prstGeom>
+                  </pic:spPr>
+                </pic:pic>
+              </a:graphicData>
+            </a:graphic>
+            <wp14:sizeRelH relativeFrom="page">
+              <wp14:pctWidth>0</wp14:pctWidth>
+            </wp14:sizeRelH>
+            <wp14:sizeRelV relativeFrom="page">
+              <wp14:pctHeight>0</wp14:pctHeight>
+            </wp14:sizeRelV>
+          </wp:anchor>
+        </w:drawing>
+      </w:r>
       <w:r>
         <w:rPr>
           <w:noProof/>
@@ -13092,7 +12653,6 @@
         </mc:AlternateContent>
       </w:r>
     </w:p>
-    <w:bookmarkEnd w:id="0"/>
     <w:sectPr>
       <w:pgSz w:w="11906" w:h="16838"/>
       <w:pgMar w:top="284" w:right="140" w:bottom="142" w:left="142" w:header="709" w:footer="709" w:gutter="0"/>
@@ -14024,7 +13584,7 @@
 </file>
 
 <file path=customXml/itemProps1.xml><?xml version="1.0" encoding="utf-8"?>
-<ds:datastoreItem xmlns:ds="http://schemas.openxmlformats.org/officeDocument/2006/customXml" ds:itemID="{C4CC6320-4F5D-AA44-8E66-FC4631C1FFDF}">
+<ds:datastoreItem xmlns:ds="http://schemas.openxmlformats.org/officeDocument/2006/customXml" ds:itemID="{8AE17936-1518-EB4F-99D6-8CC8E23F3B47}">
   <ds:schemaRefs>
     <ds:schemaRef ds:uri="http://schemas.openxmlformats.org/officeDocument/2006/bibliography"/>
   </ds:schemaRefs>

</xml_diff>